<commit_message>
Eng. Soft.2 Adicionei os meus diagramas classe parcial e de sequencia
Tempo: 30 min.
</commit_message>
<xml_diff>
--- a/doc/Eng. Soft 2/Relatório - Trails4Health - Revisto.docx
+++ b/doc/Eng. Soft 2/Relatório - Trails4Health - Revisto.docx
@@ -2315,6 +2315,26 @@
     </w:p>
     <w:p>
       <w:pPr>
+        <w:rPr>
+          <w:szCs w:val="28"/>
+        </w:rPr>
+      </w:pPr>
+      <w:r>
+        <w:rPr>
+          <w:szCs w:val="28"/>
+        </w:rPr>
+        <w:br w:type="page"/>
+      </w:r>
+    </w:p>
+    <w:p>
+      <w:pPr>
+        <w:rPr>
+          <w:szCs w:val="28"/>
+        </w:rPr>
+      </w:pPr>
+    </w:p>
+    <w:p>
+      <w:pPr>
         <w:pStyle w:val="Cabealho1"/>
       </w:pPr>
       <w:bookmarkStart w:id="1" w:name="_Toc498854484"/>
@@ -4840,6 +4860,11 @@
       </w:tr>
     </w:tbl>
     <w:p/>
+    <w:p>
+      <w:r>
+        <w:br w:type="page"/>
+      </w:r>
+    </w:p>
     <w:p/>
     <w:p/>
     <w:p/>
@@ -5011,6 +5036,7 @@
       </w:r>
       <w:bookmarkEnd w:id="5"/>
     </w:p>
+    <w:p/>
     <w:p>
       <w:pPr>
         <w:pStyle w:val="Cabealho2"/>
@@ -5089,6 +5115,8 @@
     </w:p>
     <w:p/>
     <w:p/>
+    <w:p/>
+    <w:p/>
     <w:p>
       <w:pPr>
         <w:rPr>
@@ -5101,6 +5129,7 @@
           <w:b/>
           <w:bCs/>
         </w:rPr>
+        <w:lastRenderedPageBreak/>
         <w:t>Análise da figura:</w:t>
       </w:r>
     </w:p>
@@ -5111,7 +5140,6 @@
     </w:p>
     <w:p>
       <w:r>
-        <w:lastRenderedPageBreak/>
         <w:t>Análise e negociação de requisitos – Define-se o que está dentro e fora da fronteira com o cliente.</w:t>
       </w:r>
     </w:p>
@@ -5296,11 +5324,8 @@
     </w:p>
     <w:p>
       <w:r>
-        <w:t xml:space="preserve">A criação de casos uso é um trabalho de equipa. Quando um elemento dedica muito tempo a criar um caso de uso, vai lutar por ele, mesmo que este seja inconsistente em relação aos outros casos de uso criados por diferentes membros da equipa. O modelo em espiral por ser </w:t>
-      </w:r>
-      <w:r>
         <w:lastRenderedPageBreak/>
-        <w:t>iterativo permite fasear e dividir o trabalho dedicado a cada caso de uso, evitando desperdício de esforço.</w:t>
+        <w:t>A criação de casos uso é um trabalho de equipa. Quando um elemento dedica muito tempo a criar um caso de uso, vai lutar por ele, mesmo que este seja inconsistente em relação aos outros casos de uso criados por diferentes membros da equipa. O modelo em espiral por ser iterativo permite fasear e dividir o trabalho dedicado a cada caso de uso, evitando desperdício de esforço.</w:t>
       </w:r>
     </w:p>
     <w:p>
@@ -5308,12 +5333,33 @@
         <w:t>O método iterativo permite um conhecimento dos casos de uso de uma forma progressiva e sustentada, do que resultam casos de uso robustos e consistentes.</w:t>
       </w:r>
     </w:p>
-    <w:p/>
     <w:p>
       <w:pPr>
+        <w:rPr>
+          <w:color w:val="FF0000"/>
+        </w:rPr>
+      </w:pPr>
+    </w:p>
+    <w:p>
+      <w:pPr>
+        <w:rPr>
+          <w:color w:val="FF0000"/>
+        </w:rPr>
+      </w:pPr>
+      <w:r>
+        <w:rPr>
+          <w:color w:val="FF0000"/>
+        </w:rPr>
+        <w:t>“COLOQUEM OS VOSSOS PADRÕES DE DESENVOLVIMENTO”</w:t>
+      </w:r>
+      <w:bookmarkStart w:id="6" w:name="_GoBack"/>
+      <w:bookmarkEnd w:id="6"/>
+    </w:p>
+    <w:p>
+      <w:pPr>
         <w:pStyle w:val="Cabealho1"/>
       </w:pPr>
-      <w:bookmarkStart w:id="6" w:name="_Toc498614665"/>
+      <w:bookmarkStart w:id="7" w:name="_Toc498614665"/>
       <w:r>
         <w:t>Estado da arte</w:t>
       </w:r>
@@ -5336,7 +5382,7 @@
       <w:r>
         <w:t xml:space="preserve"> de referência</w:t>
       </w:r>
-      <w:bookmarkEnd w:id="6"/>
+      <w:bookmarkEnd w:id="7"/>
     </w:p>
     <w:p>
       <w:pPr>
@@ -6174,20 +6220,120 @@
     </w:p>
     <w:p>
       <w:pPr>
+        <w:rPr>
+          <w:rFonts w:asciiTheme="majorHAnsi" w:hAnsiTheme="majorHAnsi"/>
+          <w:sz w:val="18"/>
+          <w:szCs w:val="18"/>
+        </w:rPr>
+      </w:pPr>
+    </w:p>
+    <w:p>
+      <w:pPr>
+        <w:rPr>
+          <w:rFonts w:asciiTheme="majorHAnsi" w:hAnsiTheme="majorHAnsi"/>
+          <w:sz w:val="18"/>
+          <w:szCs w:val="18"/>
+        </w:rPr>
+      </w:pPr>
+    </w:p>
+    <w:p>
+      <w:pPr>
+        <w:rPr>
+          <w:rFonts w:asciiTheme="majorHAnsi" w:hAnsiTheme="majorHAnsi"/>
+          <w:sz w:val="18"/>
+          <w:szCs w:val="18"/>
+        </w:rPr>
+      </w:pPr>
+    </w:p>
+    <w:p>
+      <w:pPr>
+        <w:rPr>
+          <w:rFonts w:asciiTheme="majorHAnsi" w:hAnsiTheme="majorHAnsi"/>
+          <w:sz w:val="18"/>
+          <w:szCs w:val="18"/>
+        </w:rPr>
+      </w:pPr>
+    </w:p>
+    <w:p>
+      <w:pPr>
+        <w:rPr>
+          <w:rFonts w:asciiTheme="majorHAnsi" w:hAnsiTheme="majorHAnsi"/>
+          <w:sz w:val="18"/>
+          <w:szCs w:val="18"/>
+        </w:rPr>
+      </w:pPr>
+    </w:p>
+    <w:p>
+      <w:pPr>
+        <w:rPr>
+          <w:rFonts w:asciiTheme="majorHAnsi" w:hAnsiTheme="majorHAnsi"/>
+          <w:sz w:val="18"/>
+          <w:szCs w:val="18"/>
+        </w:rPr>
+      </w:pPr>
+    </w:p>
+    <w:p>
+      <w:pPr>
+        <w:rPr>
+          <w:rFonts w:asciiTheme="majorHAnsi" w:hAnsiTheme="majorHAnsi"/>
+          <w:sz w:val="18"/>
+          <w:szCs w:val="18"/>
+        </w:rPr>
+      </w:pPr>
+    </w:p>
+    <w:p>
+      <w:pPr>
+        <w:rPr>
+          <w:rFonts w:asciiTheme="majorHAnsi" w:hAnsiTheme="majorHAnsi"/>
+          <w:sz w:val="18"/>
+          <w:szCs w:val="18"/>
+        </w:rPr>
+      </w:pPr>
+    </w:p>
+    <w:p>
+      <w:pPr>
+        <w:rPr>
+          <w:rFonts w:asciiTheme="majorHAnsi" w:hAnsiTheme="majorHAnsi"/>
+          <w:sz w:val="18"/>
+          <w:szCs w:val="18"/>
+        </w:rPr>
+      </w:pPr>
+    </w:p>
+    <w:p>
+      <w:pPr>
+        <w:rPr>
+          <w:rFonts w:asciiTheme="majorHAnsi" w:hAnsiTheme="majorHAnsi"/>
+          <w:sz w:val="18"/>
+          <w:szCs w:val="18"/>
+        </w:rPr>
+      </w:pPr>
+    </w:p>
+    <w:p>
+      <w:pPr>
+        <w:rPr>
+          <w:rFonts w:asciiTheme="majorHAnsi" w:hAnsiTheme="majorHAnsi"/>
+          <w:sz w:val="18"/>
+          <w:szCs w:val="18"/>
+        </w:rPr>
+      </w:pPr>
+    </w:p>
+    <w:p>
+      <w:pPr>
         <w:pStyle w:val="Cabealho1"/>
       </w:pPr>
-      <w:bookmarkStart w:id="7" w:name="_Toc498854487"/>
+      <w:bookmarkStart w:id="8" w:name="_Toc498854487"/>
       <w:r>
+        <w:lastRenderedPageBreak/>
         <w:t>Casos de Uso</w:t>
       </w:r>
-      <w:bookmarkEnd w:id="7"/>
+      <w:bookmarkEnd w:id="8"/>
     </w:p>
     <w:p>
       <w:pPr>
         <w:pStyle w:val="Cabealho2"/>
       </w:pPr>
-      <w:bookmarkStart w:id="8" w:name="_Toc498614666"/>
-      <w:bookmarkStart w:id="9" w:name="_Toc498854488"/>
+      <w:bookmarkStart w:id="9" w:name="_Toc498614666"/>
+      <w:bookmarkStart w:id="10" w:name="_Toc498854488"/>
       <w:r>
         <w:t>Tabela d</w:t>
       </w:r>
@@ -6197,8 +6343,8 @@
       <w:r>
         <w:t>Casos de Uso</w:t>
       </w:r>
-      <w:bookmarkEnd w:id="8"/>
       <w:bookmarkEnd w:id="9"/>
+      <w:bookmarkEnd w:id="10"/>
       <w:r>
         <w:t xml:space="preserve"> e Objetivos</w:t>
       </w:r>
@@ -6983,7 +7129,7 @@
       <w:pPr>
         <w:pStyle w:val="Cabealho2"/>
       </w:pPr>
-      <w:bookmarkStart w:id="10" w:name="_Toc498854489"/>
+      <w:bookmarkStart w:id="11" w:name="_Toc498854489"/>
       <w:r>
         <w:lastRenderedPageBreak/>
         <w:t>Diagrama de Casos de U</w:t>
@@ -6991,7 +7137,7 @@
       <w:r>
         <w:t>so</w:t>
       </w:r>
-      <w:bookmarkEnd w:id="10"/>
+      <w:bookmarkEnd w:id="11"/>
     </w:p>
     <w:p>
       <w:pPr>
@@ -7072,7 +7218,7 @@
       <w:pPr>
         <w:pStyle w:val="Cabealho1"/>
       </w:pPr>
-      <w:bookmarkStart w:id="11" w:name="_Toc498854490"/>
+      <w:bookmarkStart w:id="12" w:name="_Toc498854490"/>
       <w:r>
         <w:lastRenderedPageBreak/>
         <w:t>Descrição</w:t>
@@ -7080,7 +7226,7 @@
       <w:r>
         <w:t xml:space="preserve"> dos casos de uso</w:t>
       </w:r>
-      <w:bookmarkEnd w:id="11"/>
+      <w:bookmarkEnd w:id="12"/>
     </w:p>
     <w:p>
       <w:pPr>
@@ -9176,10 +9322,7 @@
     <w:p/>
     <w:p/>
     <w:p/>
-    <w:p>
-      <w:bookmarkStart w:id="12" w:name="_GoBack"/>
-      <w:bookmarkEnd w:id="12"/>
-    </w:p>
+    <w:p/>
     <w:p/>
     <w:p/>
     <w:p/>
@@ -9579,13 +9722,7 @@
               <w:cnfStyle w:val="000000100000" w:firstRow="0" w:lastRow="0" w:firstColumn="0" w:lastColumn="0" w:oddVBand="0" w:evenVBand="0" w:oddHBand="1" w:evenHBand="0" w:firstRowFirstColumn="0" w:firstRowLastColumn="0" w:lastRowFirstColumn="0" w:lastRowLastColumn="0"/>
             </w:pPr>
             <w:r>
-              <w:t xml:space="preserve">6.a) Se a gravação das questões não for </w:t>
-            </w:r>
-            <w:r>
-              <w:t>bem-sucedida</w:t>
-            </w:r>
-            <w:r>
-              <w:t>, o sistema mostra a mensagem "Erro ao gravar questões".</w:t>
+              <w:t>6.a) Se a gravação das questões não for bem-sucedida, o sistema mostra a mensagem "Erro ao gravar questões".</w:t>
             </w:r>
           </w:p>
         </w:tc>
@@ -9625,13 +9762,7 @@
               <w:t xml:space="preserve">Testar problemas na autenticação, </w:t>
             </w:r>
             <w:r>
-              <w:t xml:space="preserve">no preenchimento dos campos do formulário de introdução das perguntas (limite de caracteres), na </w:t>
-            </w:r>
-            <w:r>
-              <w:t>atualização</w:t>
-            </w:r>
-            <w:r>
-              <w:t xml:space="preserve"> dos dados relativos às perguntas.</w:t>
+              <w:t>no preenchimento dos campos do formulário de introdução das perguntas (limite de caracteres), na atualização dos dados relativos às perguntas.</w:t>
             </w:r>
           </w:p>
         </w:tc>
@@ -9673,13 +9804,7 @@
               </w:rPr>
             </w:pPr>
             <w:r>
-              <w:t>N</w:t>
-            </w:r>
-            <w:r>
-              <w:t>enhuma</w:t>
-            </w:r>
-            <w:r>
-              <w:t>.</w:t>
+              <w:t>Nenhuma.</w:t>
             </w:r>
           </w:p>
         </w:tc>
@@ -10062,13 +10187,7 @@
               <w:t xml:space="preserve">) O sistema mostra </w:t>
             </w:r>
             <w:r>
-              <w:t xml:space="preserve">a </w:t>
-            </w:r>
-            <w:r>
-              <w:t>mensagem</w:t>
-            </w:r>
-            <w:r>
-              <w:t xml:space="preserve"> "Questões gravadas com sucesso"</w:t>
+              <w:t>a mensagem "Questões gravadas com sucesso"</w:t>
             </w:r>
             <w:r>
               <w:t>.</w:t>
@@ -10955,13 +11074,7 @@
               <w:cnfStyle w:val="000000000000" w:firstRow="0" w:lastRow="0" w:firstColumn="0" w:lastColumn="0" w:oddVBand="0" w:evenVBand="0" w:oddHBand="0" w:evenHBand="0" w:firstRowFirstColumn="0" w:firstRowLastColumn="0" w:lastRowFirstColumn="0" w:lastRowLastColumn="0"/>
             </w:pPr>
             <w:r>
-              <w:t xml:space="preserve">3) O turista </w:t>
-            </w:r>
-            <w:r>
-              <w:t>seleciona</w:t>
-            </w:r>
-            <w:r>
-              <w:t xml:space="preserve"> um trilho.</w:t>
+              <w:t>3) O turista seleciona um trilho.</w:t>
             </w:r>
           </w:p>
           <w:p>
@@ -11036,13 +11149,7 @@
               <w:t>8</w:t>
             </w:r>
             <w:r>
-              <w:t xml:space="preserve">) O sistema </w:t>
-            </w:r>
-            <w:r>
-              <w:t>ativa</w:t>
-            </w:r>
-            <w:r>
-              <w:t xml:space="preserve"> o botão de submissão de avaliação, após avaliação do serviço. </w:t>
+              <w:t xml:space="preserve">) O sistema ativa o botão de submissão de avaliação, após avaliação do serviço. </w:t>
             </w:r>
           </w:p>
           <w:p>
@@ -11426,10 +11533,7 @@
               <w:t xml:space="preserve"> dedicada </w:t>
             </w:r>
             <w:r>
-              <w:t>à avaliação</w:t>
-            </w:r>
-            <w:r>
-              <w:t xml:space="preserve"> de serviços</w:t>
+              <w:t>à avaliação de serviços</w:t>
             </w:r>
             <w:r>
               <w:t>.</w:t>
@@ -11471,13 +11575,7 @@
               <w:t xml:space="preserve">O sistema mostra </w:t>
             </w:r>
             <w:r>
-              <w:t xml:space="preserve">uma lista com as questões relativas à avaliação do </w:t>
-            </w:r>
-            <w:r>
-              <w:t>serviço (s</w:t>
-            </w:r>
-            <w:r>
-              <w:t>) utilizado.</w:t>
+              <w:t>uma lista com as questões relativas à avaliação do serviço (s) utilizado.</w:t>
             </w:r>
           </w:p>
           <w:p>
@@ -11513,13 +11611,7 @@
               <w:t xml:space="preserve">) </w:t>
             </w:r>
             <w:r>
-              <w:t xml:space="preserve">O sistema </w:t>
-            </w:r>
-            <w:r>
-              <w:t>ativa</w:t>
-            </w:r>
-            <w:r>
-              <w:t xml:space="preserve"> o botão de submissão de avaliação, após avaliação do serviço. </w:t>
+              <w:t xml:space="preserve">O sistema ativa o botão de submissão de avaliação, após avaliação do serviço. </w:t>
             </w:r>
           </w:p>
           <w:p>
@@ -11546,13 +11638,7 @@
               <w:t xml:space="preserve">) O sistema mostra </w:t>
             </w:r>
             <w:r>
-              <w:t xml:space="preserve">a </w:t>
-            </w:r>
-            <w:r>
-              <w:t>mensagem</w:t>
-            </w:r>
-            <w:r>
-              <w:t xml:space="preserve"> "Obrigado por avaliar os nossos serviços"</w:t>
+              <w:t>a mensagem "Obrigado por avaliar os nossos serviços"</w:t>
             </w:r>
             <w:r>
               <w:t>.</w:t>
@@ -11603,13 +11689,7 @@
               <w:t xml:space="preserve">.a) Se não houver </w:t>
             </w:r>
             <w:r>
-              <w:t xml:space="preserve">trilhos percorridos com serviços </w:t>
-            </w:r>
-            <w:r>
-              <w:t>selecionados</w:t>
-            </w:r>
-            <w:r>
-              <w:t>, o sistema mostra a mensagem "Nenhum Serviço Solicitado".</w:t>
+              <w:t>trilhos percorridos com serviços selecionados, o sistema mostra a mensagem "Nenhum Serviço Solicitado".</w:t>
             </w:r>
           </w:p>
         </w:tc>
@@ -12364,77 +12444,625 @@
       <w:pPr>
         <w:pStyle w:val="Cabealho1"/>
       </w:pPr>
+      <w:r>
+        <w:rPr>
+          <w:noProof/>
+          <w:lang w:val="en-US"/>
+        </w:rPr>
+        <w:drawing>
+          <wp:inline distT="0" distB="0" distL="0" distR="0">
+            <wp:extent cx="5400040" cy="4113530"/>
+            <wp:effectExtent l="0" t="0" r="0" b="1270"/>
+            <wp:docPr id="1" name="Imagem 1"/>
+            <wp:cNvGraphicFramePr>
+              <a:graphicFrameLocks xmlns:a="http://schemas.openxmlformats.org/drawingml/2006/main" noChangeAspect="1"/>
+            </wp:cNvGraphicFramePr>
+            <a:graphic xmlns:a="http://schemas.openxmlformats.org/drawingml/2006/main">
+              <a:graphicData uri="http://schemas.openxmlformats.org/drawingml/2006/picture">
+                <pic:pic xmlns:pic="http://schemas.openxmlformats.org/drawingml/2006/picture">
+                  <pic:nvPicPr>
+                    <pic:cNvPr id="1" name="Diagrama de Classes - Parcial.PNG"/>
+                    <pic:cNvPicPr/>
+                  </pic:nvPicPr>
+                  <pic:blipFill>
+                    <a:blip r:embed="rId11">
+                      <a:extLst>
+                        <a:ext uri="{28A0092B-C50C-407E-A947-70E740481C1C}">
+                          <a14:useLocalDpi xmlns:a14="http://schemas.microsoft.com/office/drawing/2010/main" val="0"/>
+                        </a:ext>
+                      </a:extLst>
+                    </a:blip>
+                    <a:stretch>
+                      <a:fillRect/>
+                    </a:stretch>
+                  </pic:blipFill>
+                  <pic:spPr>
+                    <a:xfrm>
+                      <a:off x="0" y="0"/>
+                      <a:ext cx="5400040" cy="4113530"/>
+                    </a:xfrm>
+                    <a:prstGeom prst="rect">
+                      <a:avLst/>
+                    </a:prstGeom>
+                  </pic:spPr>
+                </pic:pic>
+              </a:graphicData>
+            </a:graphic>
+          </wp:inline>
+        </w:drawing>
+      </w:r>
     </w:p>
-    <w:p>
-      <w:pPr>
-        <w:pStyle w:val="Cabealho1"/>
-      </w:pPr>
-    </w:p>
+    <w:p/>
+    <w:p/>
+    <w:p/>
+    <w:p/>
+    <w:p/>
+    <w:p/>
+    <w:p/>
+    <w:p/>
+    <w:p/>
+    <w:p/>
+    <w:p/>
+    <w:p/>
     <w:p>
       <w:pPr>
         <w:pStyle w:val="Cabealho1"/>
       </w:pPr>
       <w:bookmarkStart w:id="14" w:name="_Toc498854492"/>
       <w:r>
+        <w:lastRenderedPageBreak/>
         <w:t>Diagramas de sequência</w:t>
       </w:r>
       <w:bookmarkEnd w:id="14"/>
     </w:p>
+    <w:p/>
     <w:p>
       <w:pPr>
         <w:pStyle w:val="Cabealho2"/>
       </w:pPr>
-      <w:bookmarkStart w:id="15" w:name="_Toc498854493"/>
       <w:r>
-        <w:t>In</w:t>
+        <w:t>Atualizar Trilho</w:t>
+      </w:r>
+    </w:p>
+    <w:p>
+      <w:pPr>
+        <w:rPr>
+          <w:lang w:eastAsia="zh-TW"/>
+        </w:rPr>
+      </w:pPr>
+    </w:p>
+    <w:p>
+      <w:pPr>
+        <w:rPr>
+          <w:lang w:eastAsia="zh-TW"/>
+        </w:rPr>
+      </w:pPr>
+      <w:r>
+        <w:rPr>
+          <w:noProof/>
+          <w:lang w:val="en-US"/>
+        </w:rPr>
+        <w:drawing>
+          <wp:inline distT="0" distB="0" distL="0" distR="0">
+            <wp:extent cx="5400040" cy="4527550"/>
+            <wp:effectExtent l="0" t="0" r="0" b="6350"/>
+            <wp:docPr id="5" name="Imagem 5"/>
+            <wp:cNvGraphicFramePr>
+              <a:graphicFrameLocks xmlns:a="http://schemas.openxmlformats.org/drawingml/2006/main" noChangeAspect="1"/>
+            </wp:cNvGraphicFramePr>
+            <a:graphic xmlns:a="http://schemas.openxmlformats.org/drawingml/2006/main">
+              <a:graphicData uri="http://schemas.openxmlformats.org/drawingml/2006/picture">
+                <pic:pic xmlns:pic="http://schemas.openxmlformats.org/drawingml/2006/picture">
+                  <pic:nvPicPr>
+                    <pic:cNvPr id="5" name="Diagrama Sequencia - Atualizar Trilho.PNG"/>
+                    <pic:cNvPicPr/>
+                  </pic:nvPicPr>
+                  <pic:blipFill>
+                    <a:blip r:embed="rId12">
+                      <a:extLst>
+                        <a:ext uri="{28A0092B-C50C-407E-A947-70E740481C1C}">
+                          <a14:useLocalDpi xmlns:a14="http://schemas.microsoft.com/office/drawing/2010/main" val="0"/>
+                        </a:ext>
+                      </a:extLst>
+                    </a:blip>
+                    <a:stretch>
+                      <a:fillRect/>
+                    </a:stretch>
+                  </pic:blipFill>
+                  <pic:spPr>
+                    <a:xfrm>
+                      <a:off x="0" y="0"/>
+                      <a:ext cx="5400040" cy="4527550"/>
+                    </a:xfrm>
+                    <a:prstGeom prst="rect">
+                      <a:avLst/>
+                    </a:prstGeom>
+                  </pic:spPr>
+                </pic:pic>
+              </a:graphicData>
+            </a:graphic>
+          </wp:inline>
+        </w:drawing>
+      </w:r>
+    </w:p>
+    <w:p>
+      <w:pPr>
+        <w:rPr>
+          <w:lang w:eastAsia="zh-TW"/>
+        </w:rPr>
+      </w:pPr>
+    </w:p>
+    <w:p>
+      <w:pPr>
+        <w:rPr>
+          <w:lang w:eastAsia="zh-TW"/>
+        </w:rPr>
+      </w:pPr>
+    </w:p>
+    <w:p>
+      <w:pPr>
+        <w:rPr>
+          <w:lang w:eastAsia="zh-TW"/>
+        </w:rPr>
+      </w:pPr>
+    </w:p>
+    <w:p>
+      <w:pPr>
+        <w:rPr>
+          <w:lang w:eastAsia="zh-TW"/>
+        </w:rPr>
+      </w:pPr>
+    </w:p>
+    <w:p>
+      <w:pPr>
+        <w:rPr>
+          <w:lang w:eastAsia="zh-TW"/>
+        </w:rPr>
+      </w:pPr>
+    </w:p>
+    <w:p>
+      <w:pPr>
+        <w:rPr>
+          <w:lang w:eastAsia="zh-TW"/>
+        </w:rPr>
+      </w:pPr>
+    </w:p>
+    <w:p>
+      <w:pPr>
+        <w:rPr>
+          <w:lang w:eastAsia="zh-TW"/>
+        </w:rPr>
+      </w:pPr>
+    </w:p>
+    <w:p>
+      <w:pPr>
+        <w:rPr>
+          <w:lang w:eastAsia="zh-TW"/>
+        </w:rPr>
+      </w:pPr>
+    </w:p>
+    <w:p>
+      <w:pPr>
+        <w:rPr>
+          <w:lang w:eastAsia="zh-TW"/>
+        </w:rPr>
+      </w:pPr>
+    </w:p>
+    <w:p/>
+    <w:p>
+      <w:pPr>
+        <w:pStyle w:val="Cabealho2"/>
+      </w:pPr>
+      <w:r>
+        <w:lastRenderedPageBreak/>
+        <w:t>Consultar Trilho</w:t>
+      </w:r>
+    </w:p>
+    <w:p>
+      <w:pPr>
+        <w:rPr>
+          <w:lang w:eastAsia="zh-TW"/>
+        </w:rPr>
+      </w:pPr>
+    </w:p>
+    <w:p>
+      <w:pPr>
+        <w:rPr>
+          <w:lang w:eastAsia="zh-TW"/>
+        </w:rPr>
+      </w:pPr>
+      <w:r>
+        <w:rPr>
+          <w:noProof/>
+          <w:lang w:val="en-US"/>
+        </w:rPr>
+        <w:drawing>
+          <wp:inline distT="0" distB="0" distL="0" distR="0">
+            <wp:extent cx="5400040" cy="4432935"/>
+            <wp:effectExtent l="0" t="0" r="0" b="5715"/>
+            <wp:docPr id="6" name="Imagem 6"/>
+            <wp:cNvGraphicFramePr>
+              <a:graphicFrameLocks xmlns:a="http://schemas.openxmlformats.org/drawingml/2006/main" noChangeAspect="1"/>
+            </wp:cNvGraphicFramePr>
+            <a:graphic xmlns:a="http://schemas.openxmlformats.org/drawingml/2006/main">
+              <a:graphicData uri="http://schemas.openxmlformats.org/drawingml/2006/picture">
+                <pic:pic xmlns:pic="http://schemas.openxmlformats.org/drawingml/2006/picture">
+                  <pic:nvPicPr>
+                    <pic:cNvPr id="6" name="Diagrama Sequencia - Consultar Trilho.PNG"/>
+                    <pic:cNvPicPr/>
+                  </pic:nvPicPr>
+                  <pic:blipFill>
+                    <a:blip r:embed="rId13">
+                      <a:extLst>
+                        <a:ext uri="{28A0092B-C50C-407E-A947-70E740481C1C}">
+                          <a14:useLocalDpi xmlns:a14="http://schemas.microsoft.com/office/drawing/2010/main" val="0"/>
+                        </a:ext>
+                      </a:extLst>
+                    </a:blip>
+                    <a:stretch>
+                      <a:fillRect/>
+                    </a:stretch>
+                  </pic:blipFill>
+                  <pic:spPr>
+                    <a:xfrm>
+                      <a:off x="0" y="0"/>
+                      <a:ext cx="5400040" cy="4432935"/>
+                    </a:xfrm>
+                    <a:prstGeom prst="rect">
+                      <a:avLst/>
+                    </a:prstGeom>
+                  </pic:spPr>
+                </pic:pic>
+              </a:graphicData>
+            </a:graphic>
+          </wp:inline>
+        </w:drawing>
+      </w:r>
+    </w:p>
+    <w:p>
+      <w:pPr>
+        <w:rPr>
+          <w:lang w:eastAsia="zh-TW"/>
+        </w:rPr>
+      </w:pPr>
+    </w:p>
+    <w:p>
+      <w:pPr>
+        <w:rPr>
+          <w:lang w:eastAsia="zh-TW"/>
+        </w:rPr>
+      </w:pPr>
+    </w:p>
+    <w:p>
+      <w:pPr>
+        <w:rPr>
+          <w:lang w:eastAsia="zh-TW"/>
+        </w:rPr>
+      </w:pPr>
+    </w:p>
+    <w:p>
+      <w:pPr>
+        <w:rPr>
+          <w:lang w:eastAsia="zh-TW"/>
+        </w:rPr>
+      </w:pPr>
+    </w:p>
+    <w:p>
+      <w:pPr>
+        <w:rPr>
+          <w:lang w:eastAsia="zh-TW"/>
+        </w:rPr>
+      </w:pPr>
+    </w:p>
+    <w:p>
+      <w:pPr>
+        <w:rPr>
+          <w:lang w:eastAsia="zh-TW"/>
+        </w:rPr>
+      </w:pPr>
+    </w:p>
+    <w:p>
+      <w:pPr>
+        <w:rPr>
+          <w:lang w:eastAsia="zh-TW"/>
+        </w:rPr>
+      </w:pPr>
+    </w:p>
+    <w:p>
+      <w:pPr>
+        <w:rPr>
+          <w:lang w:eastAsia="zh-TW"/>
+        </w:rPr>
+      </w:pPr>
+    </w:p>
+    <w:p>
+      <w:pPr>
+        <w:rPr>
+          <w:lang w:eastAsia="zh-TW"/>
+        </w:rPr>
+      </w:pPr>
+    </w:p>
+    <w:p>
+      <w:pPr>
+        <w:rPr>
+          <w:lang w:eastAsia="zh-TW"/>
+        </w:rPr>
+      </w:pPr>
+    </w:p>
+    <w:p>
+      <w:pPr>
+        <w:rPr>
+          <w:lang w:eastAsia="zh-TW"/>
+        </w:rPr>
+      </w:pPr>
+    </w:p>
+    <w:p>
+      <w:pPr>
+        <w:rPr>
+          <w:lang w:eastAsia="zh-TW"/>
+        </w:rPr>
+      </w:pPr>
+    </w:p>
+    <w:p>
+      <w:pPr>
+        <w:rPr>
+          <w:lang w:eastAsia="zh-TW"/>
+        </w:rPr>
+      </w:pPr>
+    </w:p>
+    <w:p>
+      <w:pPr>
+        <w:pStyle w:val="Cabealho2"/>
+      </w:pPr>
+      <w:r>
+        <w:lastRenderedPageBreak/>
+        <w:t>Criar Trilho</w:t>
+      </w:r>
+    </w:p>
+    <w:p>
+      <w:pPr>
+        <w:rPr>
+          <w:lang w:eastAsia="zh-TW"/>
+        </w:rPr>
+      </w:pPr>
+      <w:r>
+        <w:rPr>
+          <w:noProof/>
+          <w:lang w:val="en-US"/>
+        </w:rPr>
+        <w:drawing>
+          <wp:inline distT="0" distB="0" distL="0" distR="0">
+            <wp:extent cx="5400040" cy="3576955"/>
+            <wp:effectExtent l="0" t="0" r="0" b="4445"/>
+            <wp:docPr id="7" name="Imagem 7"/>
+            <wp:cNvGraphicFramePr>
+              <a:graphicFrameLocks xmlns:a="http://schemas.openxmlformats.org/drawingml/2006/main" noChangeAspect="1"/>
+            </wp:cNvGraphicFramePr>
+            <a:graphic xmlns:a="http://schemas.openxmlformats.org/drawingml/2006/main">
+              <a:graphicData uri="http://schemas.openxmlformats.org/drawingml/2006/picture">
+                <pic:pic xmlns:pic="http://schemas.openxmlformats.org/drawingml/2006/picture">
+                  <pic:nvPicPr>
+                    <pic:cNvPr id="7" name="Diagrama Sequencia - Criar Trilho.PNG"/>
+                    <pic:cNvPicPr/>
+                  </pic:nvPicPr>
+                  <pic:blipFill>
+                    <a:blip r:embed="rId14">
+                      <a:extLst>
+                        <a:ext uri="{28A0092B-C50C-407E-A947-70E740481C1C}">
+                          <a14:useLocalDpi xmlns:a14="http://schemas.microsoft.com/office/drawing/2010/main" val="0"/>
+                        </a:ext>
+                      </a:extLst>
+                    </a:blip>
+                    <a:stretch>
+                      <a:fillRect/>
+                    </a:stretch>
+                  </pic:blipFill>
+                  <pic:spPr>
+                    <a:xfrm>
+                      <a:off x="0" y="0"/>
+                      <a:ext cx="5400040" cy="3576955"/>
+                    </a:xfrm>
+                    <a:prstGeom prst="rect">
+                      <a:avLst/>
+                    </a:prstGeom>
+                  </pic:spPr>
+                </pic:pic>
+              </a:graphicData>
+            </a:graphic>
+          </wp:inline>
+        </w:drawing>
+      </w:r>
+    </w:p>
+    <w:p>
+      <w:pPr>
+        <w:rPr>
+          <w:lang w:eastAsia="zh-TW"/>
+        </w:rPr>
+      </w:pPr>
+    </w:p>
+    <w:p>
+      <w:pPr>
+        <w:rPr>
+          <w:lang w:eastAsia="zh-TW"/>
+        </w:rPr>
+      </w:pPr>
+    </w:p>
+    <w:p>
+      <w:pPr>
+        <w:pStyle w:val="Cabealho2"/>
+      </w:pPr>
+      <w:r>
+        <w:t>Desativar Trilho</w:t>
+      </w:r>
+    </w:p>
+    <w:p>
+      <w:pPr>
+        <w:rPr>
+          <w:lang w:eastAsia="zh-TW"/>
+        </w:rPr>
+      </w:pPr>
+      <w:r>
+        <w:rPr>
+          <w:noProof/>
+          <w:lang w:val="en-US"/>
+        </w:rPr>
+        <w:drawing>
+          <wp:inline distT="0" distB="0" distL="0" distR="0">
+            <wp:extent cx="5400040" cy="3701415"/>
+            <wp:effectExtent l="0" t="0" r="0" b="0"/>
+            <wp:docPr id="8" name="Imagem 8"/>
+            <wp:cNvGraphicFramePr>
+              <a:graphicFrameLocks xmlns:a="http://schemas.openxmlformats.org/drawingml/2006/main" noChangeAspect="1"/>
+            </wp:cNvGraphicFramePr>
+            <a:graphic xmlns:a="http://schemas.openxmlformats.org/drawingml/2006/main">
+              <a:graphicData uri="http://schemas.openxmlformats.org/drawingml/2006/picture">
+                <pic:pic xmlns:pic="http://schemas.openxmlformats.org/drawingml/2006/picture">
+                  <pic:nvPicPr>
+                    <pic:cNvPr id="8" name="Diagrama Sequencia - Desativar Trilho.PNG"/>
+                    <pic:cNvPicPr/>
+                  </pic:nvPicPr>
+                  <pic:blipFill>
+                    <a:blip r:embed="rId15">
+                      <a:extLst>
+                        <a:ext uri="{28A0092B-C50C-407E-A947-70E740481C1C}">
+                          <a14:useLocalDpi xmlns:a14="http://schemas.microsoft.com/office/drawing/2010/main" val="0"/>
+                        </a:ext>
+                      </a:extLst>
+                    </a:blip>
+                    <a:stretch>
+                      <a:fillRect/>
+                    </a:stretch>
+                  </pic:blipFill>
+                  <pic:spPr>
+                    <a:xfrm>
+                      <a:off x="0" y="0"/>
+                      <a:ext cx="5400040" cy="3701415"/>
+                    </a:xfrm>
+                    <a:prstGeom prst="rect">
+                      <a:avLst/>
+                    </a:prstGeom>
+                  </pic:spPr>
+                </pic:pic>
+              </a:graphicData>
+            </a:graphic>
+          </wp:inline>
+        </w:drawing>
+      </w:r>
+    </w:p>
+    <w:p>
+      <w:pPr>
+        <w:rPr>
+          <w:lang w:eastAsia="zh-TW"/>
+        </w:rPr>
+      </w:pPr>
+    </w:p>
+    <w:p>
+      <w:pPr>
+        <w:pStyle w:val="Cabealho1"/>
+      </w:pPr>
+      <w:bookmarkStart w:id="15" w:name="_Toc498854494"/>
+      <w:r>
+        <w:lastRenderedPageBreak/>
+        <w:t>Diagrama de Classes Parcial</w:t>
       </w:r>
       <w:bookmarkEnd w:id="15"/>
     </w:p>
-    <w:p/>
     <w:p>
       <w:pPr>
-        <w:pStyle w:val="Cabealho2"/>
-      </w:pPr>
+        <w:pStyle w:val="Cabealho1"/>
+      </w:pPr>
+      <w:r>
+        <w:rPr>
+          <w:color w:val="FF0000"/>
+        </w:rPr>
+        <w:t>“</w:t>
+      </w:r>
+      <w:proofErr w:type="gramStart"/>
+      <w:r>
+        <w:rPr>
+          <w:color w:val="FF0000"/>
+        </w:rPr>
+        <w:t>coloquem</w:t>
+      </w:r>
+      <w:proofErr w:type="gramEnd"/>
+      <w:r>
+        <w:rPr>
+          <w:color w:val="FF0000"/>
+        </w:rPr>
+        <w:t xml:space="preserve"> o vosso Diagrama de Classes Parcial”</w:t>
+      </w:r>
     </w:p>
     <w:p>
       <w:pPr>
         <w:pStyle w:val="Cabealho1"/>
       </w:pPr>
-      <w:bookmarkStart w:id="16" w:name="_Toc498854494"/>
+    </w:p>
+    <w:p>
+      <w:pPr>
+        <w:pStyle w:val="Cabealho1"/>
+      </w:pPr>
+      <w:bookmarkStart w:id="16" w:name="_Toc498854495"/>
       <w:r>
-        <w:t>Diagrama de Classes Parcial</w:t>
+        <w:t>Diagramas de sequência</w:t>
       </w:r>
       <w:bookmarkEnd w:id="16"/>
     </w:p>
     <w:p>
       <w:pPr>
         <w:pStyle w:val="Cabealho1"/>
-      </w:pPr>
+        <w:rPr>
+          <w:color w:val="FF0000"/>
+        </w:rPr>
+      </w:pPr>
+      <w:r>
+        <w:rPr>
+          <w:color w:val="FF0000"/>
+        </w:rPr>
+        <w:t>“</w:t>
+      </w:r>
+      <w:proofErr w:type="gramStart"/>
+      <w:r>
+        <w:rPr>
+          <w:color w:val="FF0000"/>
+        </w:rPr>
+        <w:t>coloquem</w:t>
+      </w:r>
+      <w:proofErr w:type="gramEnd"/>
+      <w:r>
+        <w:rPr>
+          <w:color w:val="FF0000"/>
+        </w:rPr>
+        <w:t xml:space="preserve"> o</w:t>
+      </w:r>
+      <w:r>
+        <w:rPr>
+          <w:color w:val="FF0000"/>
+        </w:rPr>
+        <w:t>s</w:t>
+      </w:r>
+      <w:r>
+        <w:rPr>
+          <w:color w:val="FF0000"/>
+        </w:rPr>
+        <w:t xml:space="preserve"> vosso</w:t>
+      </w:r>
+      <w:r>
+        <w:rPr>
+          <w:color w:val="FF0000"/>
+        </w:rPr>
+        <w:t>s</w:t>
+      </w:r>
+      <w:r>
+        <w:rPr>
+          <w:color w:val="FF0000"/>
+        </w:rPr>
+        <w:t xml:space="preserve"> Diagramas de sequência”</w:t>
+      </w:r>
     </w:p>
     <w:p>
       <w:pPr>
-        <w:pStyle w:val="Cabealho1"/>
-      </w:pPr>
-    </w:p>
-    <w:p>
-      <w:pPr>
-        <w:pStyle w:val="Cabealho1"/>
-      </w:pPr>
-      <w:bookmarkStart w:id="17" w:name="_Toc498854495"/>
-      <w:r>
-        <w:t>Diagramas de sequência</w:t>
-      </w:r>
-      <w:bookmarkEnd w:id="17"/>
-    </w:p>
-    <w:p>
-      <w:pPr>
         <w:pStyle w:val="Cabealho2"/>
       </w:pPr>
-      <w:bookmarkStart w:id="18" w:name="_Toc498854496"/>
-      <w:r>
-        <w:t>In</w:t>
-      </w:r>
-      <w:bookmarkEnd w:id="18"/>
     </w:p>
     <w:p>
       <w:pPr>
@@ -12452,30 +13080,9 @@
     </w:p>
     <w:p>
       <w:pPr>
-        <w:rPr>
-          <w:lang w:eastAsia="zh-TW"/>
-        </w:rPr>
-      </w:pPr>
-    </w:p>
-    <w:p>
-      <w:pPr>
-        <w:rPr>
-          <w:lang w:eastAsia="zh-TW"/>
-        </w:rPr>
-      </w:pPr>
-    </w:p>
-    <w:p>
-      <w:pPr>
-        <w:rPr>
-          <w:lang w:eastAsia="zh-TW"/>
-        </w:rPr>
-      </w:pPr>
-    </w:p>
-    <w:p>
-      <w:pPr>
         <w:pStyle w:val="Cabealho1"/>
       </w:pPr>
-      <w:bookmarkStart w:id="19" w:name="_Toc498854497"/>
+      <w:bookmarkStart w:id="17" w:name="_Toc498854497"/>
       <w:r>
         <w:t>Diagrama</w:t>
       </w:r>
@@ -12485,7 +13092,7 @@
       <w:r>
         <w:t xml:space="preserve"> Global</w:t>
       </w:r>
-      <w:bookmarkEnd w:id="19"/>
+      <w:bookmarkEnd w:id="17"/>
     </w:p>
     <w:p>
       <w:pPr>
@@ -12497,18 +13104,171 @@
     <w:p>
       <w:pPr>
         <w:pStyle w:val="Cabealho1"/>
-      </w:pPr>
-      <w:bookmarkStart w:id="20" w:name="_Toc498854498"/>
+        <w:rPr>
+          <w:color w:val="FF0000"/>
+        </w:rPr>
+      </w:pPr>
+      <w:r>
+        <w:rPr>
+          <w:color w:val="FF0000"/>
+        </w:rPr>
+        <w:t>“</w:t>
+      </w:r>
+      <w:proofErr w:type="gramStart"/>
+      <w:r>
+        <w:rPr>
+          <w:color w:val="FF0000"/>
+        </w:rPr>
+        <w:t>preciso</w:t>
+      </w:r>
+      <w:proofErr w:type="gramEnd"/>
+      <w:r>
+        <w:rPr>
+          <w:color w:val="FF0000"/>
+        </w:rPr>
+        <w:t xml:space="preserve"> </w:t>
+      </w:r>
+      <w:r>
+        <w:rPr>
+          <w:color w:val="FF0000"/>
+        </w:rPr>
+        <w:t>d</w:t>
+      </w:r>
+      <w:r>
+        <w:rPr>
+          <w:color w:val="FF0000"/>
+        </w:rPr>
+        <w:t>o</w:t>
+      </w:r>
+      <w:r>
+        <w:rPr>
+          <w:color w:val="FF0000"/>
+        </w:rPr>
+        <w:t>s</w:t>
+      </w:r>
+      <w:r>
+        <w:rPr>
+          <w:color w:val="FF0000"/>
+        </w:rPr>
+        <w:t xml:space="preserve"> vosso</w:t>
+      </w:r>
+      <w:r>
+        <w:rPr>
+          <w:color w:val="FF0000"/>
+        </w:rPr>
+        <w:t>s</w:t>
+      </w:r>
+      <w:r>
+        <w:rPr>
+          <w:color w:val="FF0000"/>
+        </w:rPr>
+        <w:t xml:space="preserve"> Diagramas de </w:t>
+      </w:r>
+      <w:r>
+        <w:rPr>
+          <w:color w:val="FF0000"/>
+        </w:rPr>
+        <w:t>Classes</w:t>
+      </w:r>
+      <w:r>
+        <w:rPr>
+          <w:color w:val="FF0000"/>
+        </w:rPr>
+        <w:t>”</w:t>
+      </w:r>
+    </w:p>
+    <w:p>
+      <w:pPr>
+        <w:rPr>
+          <w:rFonts w:cstheme="minorHAnsi"/>
+        </w:rPr>
+      </w:pPr>
+    </w:p>
+    <w:p>
+      <w:pPr>
+        <w:rPr>
+          <w:rFonts w:cstheme="minorHAnsi"/>
+        </w:rPr>
+      </w:pPr>
+    </w:p>
+    <w:p>
+      <w:pPr>
+        <w:rPr>
+          <w:rFonts w:cstheme="minorHAnsi"/>
+        </w:rPr>
+      </w:pPr>
+    </w:p>
+    <w:p>
+      <w:pPr>
+        <w:rPr>
+          <w:rFonts w:cstheme="minorHAnsi"/>
+        </w:rPr>
+      </w:pPr>
+    </w:p>
+    <w:p>
+      <w:pPr>
+        <w:rPr>
+          <w:rFonts w:cstheme="minorHAnsi"/>
+        </w:rPr>
+      </w:pPr>
+    </w:p>
+    <w:p>
+      <w:pPr>
+        <w:rPr>
+          <w:rFonts w:cstheme="minorHAnsi"/>
+        </w:rPr>
+      </w:pPr>
+    </w:p>
+    <w:p>
+      <w:pPr>
+        <w:rPr>
+          <w:rFonts w:cstheme="minorHAnsi"/>
+        </w:rPr>
+      </w:pPr>
+    </w:p>
+    <w:p>
+      <w:pPr>
+        <w:rPr>
+          <w:rFonts w:cstheme="minorHAnsi"/>
+        </w:rPr>
+      </w:pPr>
+    </w:p>
+    <w:p>
+      <w:pPr>
+        <w:rPr>
+          <w:rFonts w:cstheme="minorHAnsi"/>
+        </w:rPr>
+      </w:pPr>
+    </w:p>
+    <w:p>
+      <w:pPr>
+        <w:rPr>
+          <w:rFonts w:cstheme="minorHAnsi"/>
+        </w:rPr>
+      </w:pPr>
+    </w:p>
+    <w:p>
+      <w:pPr>
+        <w:rPr>
+          <w:rFonts w:cstheme="minorHAnsi"/>
+        </w:rPr>
+      </w:pPr>
+    </w:p>
+    <w:p>
+      <w:pPr>
+        <w:pStyle w:val="Cabealho1"/>
+      </w:pPr>
+      <w:bookmarkStart w:id="18" w:name="_Toc498854498"/>
       <w:r>
         <w:lastRenderedPageBreak/>
         <w:t>Diagrama de Estados</w:t>
       </w:r>
-      <w:bookmarkEnd w:id="20"/>
+      <w:bookmarkEnd w:id="18"/>
     </w:p>
     <w:p/>
     <w:p/>
     <w:sectPr>
-      <w:footerReference w:type="default" r:id="rId11"/>
+      <w:footerReference w:type="default" r:id="rId16"/>
       <w:pgSz w:w="11906" w:h="16838"/>
       <w:pgMar w:top="1417" w:right="1701" w:bottom="1417" w:left="1701" w:header="708" w:footer="708" w:gutter="0"/>
       <w:cols w:space="708"/>
@@ -12582,7 +13342,7 @@
           <w:rPr>
             <w:noProof/>
           </w:rPr>
-          <w:t>13</w:t>
+          <w:t>23</w:t>
         </w:r>
         <w:r>
           <w:rPr>
@@ -20027,7 +20787,6 @@
   <w:style w:type="character" w:default="1" w:styleId="Tipodeletrapredefinidodopargrafo">
     <w:name w:val="Default Paragraph Font"/>
     <w:uiPriority w:val="1"/>
-    <w:semiHidden/>
     <w:unhideWhenUsed/>
   </w:style>
   <w:style w:type="table" w:default="1" w:styleId="Tabelanormal">
@@ -21268,7 +22027,7 @@
 </file>
 
 <file path=customXml/itemProps1.xml><?xml version="1.0" encoding="utf-8"?>
-<ds:datastoreItem xmlns:ds="http://schemas.openxmlformats.org/officeDocument/2006/customXml" ds:itemID="{7D876619-2DB5-45C9-A29A-686F8761CCFC}">
+<ds:datastoreItem xmlns:ds="http://schemas.openxmlformats.org/officeDocument/2006/customXml" ds:itemID="{1829B49E-9B10-4DC8-80E1-82D108E94CED}">
   <ds:schemaRefs>
     <ds:schemaRef ds:uri="http://schemas.openxmlformats.org/officeDocument/2006/bibliography"/>
   </ds:schemaRefs>

</xml_diff>

<commit_message>
Eng. Soft.2 Atualizado Diagrama Estados + Criados Template Visio Diagramas de contexto + Diagrama de Estados (Estado Trilho)
Nota: Criei imagens .emf do Diagrama Estados + Diagrama Casos Uso
Tempo: 1h.30min.
</commit_message>
<xml_diff>
--- a/doc/Eng. Soft 2/Relatório - Trails4Health - Revisto.docx
+++ b/doc/Eng. Soft 2/Relatório - Trails4Health - Revisto.docx
@@ -990,7 +990,7 @@
           <w:r>
             <w:fldChar w:fldCharType="separate"/>
           </w:r>
-          <w:hyperlink w:anchor="_Toc498854483" w:history="1">
+          <w:hyperlink w:anchor="_Toc498877390" w:history="1">
             <w:r>
               <w:rPr>
                 <w:rStyle w:val="Hiperligao"/>
@@ -1017,7 +1017,7 @@
                 <w:noProof/>
                 <w:webHidden/>
               </w:rPr>
-              <w:instrText xml:space="preserve"> PAGEREF _Toc498854483 \h </w:instrText>
+              <w:instrText xml:space="preserve"> PAGEREF _Toc498877390 \h </w:instrText>
             </w:r>
             <w:r>
               <w:rPr>
@@ -1037,7 +1037,7 @@
                 <w:noProof/>
                 <w:webHidden/>
               </w:rPr>
-              <w:t>3</w:t>
+              <w:t>4</w:t>
             </w:r>
             <w:r>
               <w:rPr>
@@ -1060,7 +1060,7 @@
               <w:lang w:val="en-US"/>
             </w:rPr>
           </w:pPr>
-          <w:hyperlink w:anchor="_Toc498854484" w:history="1">
+          <w:hyperlink w:anchor="_Toc498877391" w:history="1">
             <w:r>
               <w:rPr>
                 <w:rStyle w:val="Hiperligao"/>
@@ -1087,7 +1087,7 @@
                 <w:noProof/>
                 <w:webHidden/>
               </w:rPr>
-              <w:instrText xml:space="preserve"> PAGEREF _Toc498854484 \h </w:instrText>
+              <w:instrText xml:space="preserve"> PAGEREF _Toc498877391 \h </w:instrText>
             </w:r>
             <w:r>
               <w:rPr>
@@ -1107,7 +1107,7 @@
                 <w:noProof/>
                 <w:webHidden/>
               </w:rPr>
-              <w:t>3</w:t>
+              <w:t>5</w:t>
             </w:r>
             <w:r>
               <w:rPr>
@@ -1130,13 +1130,21 @@
               <w:lang w:val="en-US"/>
             </w:rPr>
           </w:pPr>
-          <w:hyperlink w:anchor="_Toc498854485" w:history="1">
+          <w:hyperlink w:anchor="_Toc498877392" w:history="1">
             <w:r>
               <w:rPr>
                 <w:rStyle w:val="Hiperligao"/>
-                <w:noProof/>
-              </w:rPr>
-              <w:t>Caracterização do Trilho</w:t>
+                <w:rFonts w:asciiTheme="majorHAnsi" w:hAnsiTheme="majorHAnsi" w:cstheme="majorHAnsi"/>
+                <w:noProof/>
+              </w:rPr>
+              <w:t>Caracterização</w:t>
+            </w:r>
+            <w:r>
+              <w:rPr>
+                <w:rStyle w:val="Hiperligao"/>
+                <w:noProof/>
+              </w:rPr>
+              <w:t xml:space="preserve"> do Trilho</w:t>
             </w:r>
             <w:r>
               <w:rPr>
@@ -1157,7 +1165,7 @@
                 <w:noProof/>
                 <w:webHidden/>
               </w:rPr>
-              <w:instrText xml:space="preserve"> PAGEREF _Toc498854485 \h </w:instrText>
+              <w:instrText xml:space="preserve"> PAGEREF _Toc498877392 \h </w:instrText>
             </w:r>
             <w:r>
               <w:rPr>
@@ -1177,7 +1185,7 @@
                 <w:noProof/>
                 <w:webHidden/>
               </w:rPr>
-              <w:t>4</w:t>
+              <w:t>6</w:t>
             </w:r>
             <w:r>
               <w:rPr>
@@ -1200,7 +1208,7 @@
               <w:lang w:val="en-US"/>
             </w:rPr>
           </w:pPr>
-          <w:hyperlink w:anchor="_Toc498854486" w:history="1">
+          <w:hyperlink w:anchor="_Toc498877393" w:history="1">
             <w:r>
               <w:rPr>
                 <w:rStyle w:val="Hiperligao"/>
@@ -1227,7 +1235,7 @@
                 <w:noProof/>
                 <w:webHidden/>
               </w:rPr>
-              <w:instrText xml:space="preserve"> PAGEREF _Toc498854486 \h </w:instrText>
+              <w:instrText xml:space="preserve"> PAGEREF _Toc498877393 \h </w:instrText>
             </w:r>
             <w:r>
               <w:rPr>
@@ -1247,7 +1255,7 @@
                 <w:noProof/>
                 <w:webHidden/>
               </w:rPr>
-              <w:t>5</w:t>
+              <w:t>7</w:t>
             </w:r>
             <w:r>
               <w:rPr>
@@ -1270,13 +1278,13 @@
               <w:lang w:val="en-US"/>
             </w:rPr>
           </w:pPr>
-          <w:hyperlink w:anchor="_Toc498854487" w:history="1">
+          <w:hyperlink w:anchor="_Toc498877394" w:history="1">
             <w:r>
               <w:rPr>
                 <w:rStyle w:val="Hiperligao"/>
                 <w:noProof/>
               </w:rPr>
-              <w:t>Casos de Uso</w:t>
+              <w:t>Fluxo de dados</w:t>
             </w:r>
             <w:r>
               <w:rPr>
@@ -1297,7 +1305,7 @@
                 <w:noProof/>
                 <w:webHidden/>
               </w:rPr>
-              <w:instrText xml:space="preserve"> PAGEREF _Toc498854487 \h </w:instrText>
+              <w:instrText xml:space="preserve"> PAGEREF _Toc498877394 \h </w:instrText>
             </w:r>
             <w:r>
               <w:rPr>
@@ -1317,7 +1325,77 @@
                 <w:noProof/>
                 <w:webHidden/>
               </w:rPr>
-              <w:t>5</w:t>
+              <w:t>7</w:t>
+            </w:r>
+            <w:r>
+              <w:rPr>
+                <w:noProof/>
+                <w:webHidden/>
+              </w:rPr>
+              <w:fldChar w:fldCharType="end"/>
+            </w:r>
+          </w:hyperlink>
+        </w:p>
+        <w:p>
+          <w:pPr>
+            <w:pStyle w:val="ndice1"/>
+            <w:tabs>
+              <w:tab w:val="right" w:leader="dot" w:pos="8494"/>
+            </w:tabs>
+            <w:rPr>
+              <w:rFonts w:eastAsiaTheme="minorEastAsia"/>
+              <w:noProof/>
+              <w:lang w:val="en-US"/>
+            </w:rPr>
+          </w:pPr>
+          <w:hyperlink w:anchor="_Toc498877395" w:history="1">
+            <w:r>
+              <w:rPr>
+                <w:rStyle w:val="Hiperligao"/>
+                <w:noProof/>
+              </w:rPr>
+              <w:t>Padrões de Desenvolvimento de Software</w:t>
+            </w:r>
+            <w:r>
+              <w:rPr>
+                <w:noProof/>
+                <w:webHidden/>
+              </w:rPr>
+              <w:tab/>
+            </w:r>
+            <w:r>
+              <w:rPr>
+                <w:noProof/>
+                <w:webHidden/>
+              </w:rPr>
+              <w:fldChar w:fldCharType="begin"/>
+            </w:r>
+            <w:r>
+              <w:rPr>
+                <w:noProof/>
+                <w:webHidden/>
+              </w:rPr>
+              <w:instrText xml:space="preserve"> PAGEREF _Toc498877395 \h </w:instrText>
+            </w:r>
+            <w:r>
+              <w:rPr>
+                <w:noProof/>
+                <w:webHidden/>
+              </w:rPr>
+            </w:r>
+            <w:r>
+              <w:rPr>
+                <w:noProof/>
+                <w:webHidden/>
+              </w:rPr>
+              <w:fldChar w:fldCharType="separate"/>
+            </w:r>
+            <w:r>
+              <w:rPr>
+                <w:noProof/>
+                <w:webHidden/>
+              </w:rPr>
+              <w:t>7</w:t>
             </w:r>
             <w:r>
               <w:rPr>
@@ -1340,13 +1418,13 @@
               <w:lang w:val="en-US"/>
             </w:rPr>
           </w:pPr>
-          <w:hyperlink w:anchor="_Toc498854488" w:history="1">
+          <w:hyperlink w:anchor="_Toc498877396" w:history="1">
             <w:r>
               <w:rPr>
                 <w:rStyle w:val="Hiperligao"/>
                 <w:noProof/>
               </w:rPr>
-              <w:t>Tabela de Atores, objetivos e respetivos Casos de Uso</w:t>
+              <w:t>Spiral development</w:t>
             </w:r>
             <w:r>
               <w:rPr>
@@ -1367,7 +1445,7 @@
                 <w:noProof/>
                 <w:webHidden/>
               </w:rPr>
-              <w:instrText xml:space="preserve"> PAGEREF _Toc498854488 \h </w:instrText>
+              <w:instrText xml:space="preserve"> PAGEREF _Toc498877396 \h </w:instrText>
             </w:r>
             <w:r>
               <w:rPr>
@@ -1387,7 +1465,7 @@
                 <w:noProof/>
                 <w:webHidden/>
               </w:rPr>
-              <w:t>5</w:t>
+              <w:t>7</w:t>
             </w:r>
             <w:r>
               <w:rPr>
@@ -1410,13 +1488,13 @@
               <w:lang w:val="en-US"/>
             </w:rPr>
           </w:pPr>
-          <w:hyperlink w:anchor="_Toc498854489" w:history="1">
+          <w:hyperlink w:anchor="_Toc498877397" w:history="1">
             <w:r>
               <w:rPr>
                 <w:rStyle w:val="Hiperligao"/>
                 <w:noProof/>
               </w:rPr>
-              <w:t>Diagrama de casos de uso</w:t>
+              <w:t>Estado da arte</w:t>
             </w:r>
             <w:r>
               <w:rPr>
@@ -1437,7 +1515,7 @@
                 <w:noProof/>
                 <w:webHidden/>
               </w:rPr>
-              <w:instrText xml:space="preserve"> PAGEREF _Toc498854489 \h </w:instrText>
+              <w:instrText xml:space="preserve"> PAGEREF _Toc498877397 \h </w:instrText>
             </w:r>
             <w:r>
               <w:rPr>
@@ -1457,7 +1535,92 @@
                 <w:noProof/>
                 <w:webHidden/>
               </w:rPr>
-              <w:t>7</w:t>
+              <w:t>9</w:t>
+            </w:r>
+            <w:r>
+              <w:rPr>
+                <w:noProof/>
+                <w:webHidden/>
+              </w:rPr>
+              <w:fldChar w:fldCharType="end"/>
+            </w:r>
+          </w:hyperlink>
+        </w:p>
+        <w:p>
+          <w:pPr>
+            <w:pStyle w:val="ndice2"/>
+            <w:tabs>
+              <w:tab w:val="right" w:leader="dot" w:pos="8494"/>
+            </w:tabs>
+            <w:rPr>
+              <w:rFonts w:eastAsiaTheme="minorEastAsia"/>
+              <w:noProof/>
+              <w:lang w:val="en-US"/>
+            </w:rPr>
+          </w:pPr>
+          <w:hyperlink w:anchor="_Toc498877398" w:history="1">
+            <w:r>
+              <w:rPr>
+                <w:rStyle w:val="Hiperligao"/>
+                <w:noProof/>
+              </w:rPr>
+              <w:t xml:space="preserve">Comparação do projeto com dois </w:t>
+            </w:r>
+            <w:r>
+              <w:rPr>
+                <w:rStyle w:val="Hiperligao"/>
+                <w:i/>
+                <w:noProof/>
+              </w:rPr>
+              <w:t>sites</w:t>
+            </w:r>
+            <w:r>
+              <w:rPr>
+                <w:rStyle w:val="Hiperligao"/>
+                <w:noProof/>
+              </w:rPr>
+              <w:t xml:space="preserve"> de referência</w:t>
+            </w:r>
+            <w:r>
+              <w:rPr>
+                <w:noProof/>
+                <w:webHidden/>
+              </w:rPr>
+              <w:tab/>
+            </w:r>
+            <w:r>
+              <w:rPr>
+                <w:noProof/>
+                <w:webHidden/>
+              </w:rPr>
+              <w:fldChar w:fldCharType="begin"/>
+            </w:r>
+            <w:r>
+              <w:rPr>
+                <w:noProof/>
+                <w:webHidden/>
+              </w:rPr>
+              <w:instrText xml:space="preserve"> PAGEREF _Toc498877398 \h </w:instrText>
+            </w:r>
+            <w:r>
+              <w:rPr>
+                <w:noProof/>
+                <w:webHidden/>
+              </w:rPr>
+            </w:r>
+            <w:r>
+              <w:rPr>
+                <w:noProof/>
+                <w:webHidden/>
+              </w:rPr>
+              <w:fldChar w:fldCharType="separate"/>
+            </w:r>
+            <w:r>
+              <w:rPr>
+                <w:noProof/>
+                <w:webHidden/>
+              </w:rPr>
+              <w:t>9</w:t>
             </w:r>
             <w:r>
               <w:rPr>
@@ -1480,13 +1643,13 @@
               <w:lang w:val="en-US"/>
             </w:rPr>
           </w:pPr>
-          <w:hyperlink w:anchor="_Toc498854490" w:history="1">
+          <w:hyperlink w:anchor="_Toc498877399" w:history="1">
             <w:r>
               <w:rPr>
                 <w:rStyle w:val="Hiperligao"/>
                 <w:noProof/>
               </w:rPr>
-              <w:t>Descrição dos casos de uso</w:t>
+              <w:t>Casos de Uso</w:t>
             </w:r>
             <w:r>
               <w:rPr>
@@ -1507,7 +1670,7 @@
                 <w:noProof/>
                 <w:webHidden/>
               </w:rPr>
-              <w:instrText xml:space="preserve"> PAGEREF _Toc498854490 \h </w:instrText>
+              <w:instrText xml:space="preserve"> PAGEREF _Toc498877399 \h </w:instrText>
             </w:r>
             <w:r>
               <w:rPr>
@@ -1527,7 +1690,147 @@
                 <w:noProof/>
                 <w:webHidden/>
               </w:rPr>
-              <w:t>8</w:t>
+              <w:t>10</w:t>
+            </w:r>
+            <w:r>
+              <w:rPr>
+                <w:noProof/>
+                <w:webHidden/>
+              </w:rPr>
+              <w:fldChar w:fldCharType="end"/>
+            </w:r>
+          </w:hyperlink>
+        </w:p>
+        <w:p>
+          <w:pPr>
+            <w:pStyle w:val="ndice2"/>
+            <w:tabs>
+              <w:tab w:val="right" w:leader="dot" w:pos="8494"/>
+            </w:tabs>
+            <w:rPr>
+              <w:rFonts w:eastAsiaTheme="minorEastAsia"/>
+              <w:noProof/>
+              <w:lang w:val="en-US"/>
+            </w:rPr>
+          </w:pPr>
+          <w:hyperlink w:anchor="_Toc498877400" w:history="1">
+            <w:r>
+              <w:rPr>
+                <w:rStyle w:val="Hiperligao"/>
+                <w:noProof/>
+              </w:rPr>
+              <w:t>Tabela de Atores, Casos de Uso e Objetivos</w:t>
+            </w:r>
+            <w:r>
+              <w:rPr>
+                <w:noProof/>
+                <w:webHidden/>
+              </w:rPr>
+              <w:tab/>
+            </w:r>
+            <w:r>
+              <w:rPr>
+                <w:noProof/>
+                <w:webHidden/>
+              </w:rPr>
+              <w:fldChar w:fldCharType="begin"/>
+            </w:r>
+            <w:r>
+              <w:rPr>
+                <w:noProof/>
+                <w:webHidden/>
+              </w:rPr>
+              <w:instrText xml:space="preserve"> PAGEREF _Toc498877400 \h </w:instrText>
+            </w:r>
+            <w:r>
+              <w:rPr>
+                <w:noProof/>
+                <w:webHidden/>
+              </w:rPr>
+            </w:r>
+            <w:r>
+              <w:rPr>
+                <w:noProof/>
+                <w:webHidden/>
+              </w:rPr>
+              <w:fldChar w:fldCharType="separate"/>
+            </w:r>
+            <w:r>
+              <w:rPr>
+                <w:noProof/>
+                <w:webHidden/>
+              </w:rPr>
+              <w:t>10</w:t>
+            </w:r>
+            <w:r>
+              <w:rPr>
+                <w:noProof/>
+                <w:webHidden/>
+              </w:rPr>
+              <w:fldChar w:fldCharType="end"/>
+            </w:r>
+          </w:hyperlink>
+        </w:p>
+        <w:p>
+          <w:pPr>
+            <w:pStyle w:val="ndice2"/>
+            <w:tabs>
+              <w:tab w:val="right" w:leader="dot" w:pos="8494"/>
+            </w:tabs>
+            <w:rPr>
+              <w:rFonts w:eastAsiaTheme="minorEastAsia"/>
+              <w:noProof/>
+              <w:lang w:val="en-US"/>
+            </w:rPr>
+          </w:pPr>
+          <w:hyperlink w:anchor="_Toc498877401" w:history="1">
+            <w:r>
+              <w:rPr>
+                <w:rStyle w:val="Hiperligao"/>
+                <w:noProof/>
+              </w:rPr>
+              <w:t>Diagrama de Casos de Uso</w:t>
+            </w:r>
+            <w:r>
+              <w:rPr>
+                <w:noProof/>
+                <w:webHidden/>
+              </w:rPr>
+              <w:tab/>
+            </w:r>
+            <w:r>
+              <w:rPr>
+                <w:noProof/>
+                <w:webHidden/>
+              </w:rPr>
+              <w:fldChar w:fldCharType="begin"/>
+            </w:r>
+            <w:r>
+              <w:rPr>
+                <w:noProof/>
+                <w:webHidden/>
+              </w:rPr>
+              <w:instrText xml:space="preserve"> PAGEREF _Toc498877401 \h </w:instrText>
+            </w:r>
+            <w:r>
+              <w:rPr>
+                <w:noProof/>
+                <w:webHidden/>
+              </w:rPr>
+            </w:r>
+            <w:r>
+              <w:rPr>
+                <w:noProof/>
+                <w:webHidden/>
+              </w:rPr>
+              <w:fldChar w:fldCharType="separate"/>
+            </w:r>
+            <w:r>
+              <w:rPr>
+                <w:noProof/>
+                <w:webHidden/>
+              </w:rPr>
+              <w:t>12</w:t>
             </w:r>
             <w:r>
               <w:rPr>
@@ -1550,13 +1853,13 @@
               <w:lang w:val="en-US"/>
             </w:rPr>
           </w:pPr>
-          <w:hyperlink w:anchor="_Toc498854491" w:history="1">
+          <w:hyperlink w:anchor="_Toc498877402" w:history="1">
             <w:r>
               <w:rPr>
                 <w:rStyle w:val="Hiperligao"/>
                 <w:noProof/>
               </w:rPr>
-              <w:t>Diagrama de Classes Parcial</w:t>
+              <w:t>Descrição dos casos de uso</w:t>
             </w:r>
             <w:r>
               <w:rPr>
@@ -1577,7 +1880,7 @@
                 <w:noProof/>
                 <w:webHidden/>
               </w:rPr>
-              <w:instrText xml:space="preserve"> PAGEREF _Toc498854491 \h </w:instrText>
+              <w:instrText xml:space="preserve"> PAGEREF _Toc498877402 \h </w:instrText>
             </w:r>
             <w:r>
               <w:rPr>
@@ -1597,7 +1900,637 @@
                 <w:noProof/>
                 <w:webHidden/>
               </w:rPr>
-              <w:t>11</w:t>
+              <w:t>13</w:t>
+            </w:r>
+            <w:r>
+              <w:rPr>
+                <w:noProof/>
+                <w:webHidden/>
+              </w:rPr>
+              <w:fldChar w:fldCharType="end"/>
+            </w:r>
+          </w:hyperlink>
+        </w:p>
+        <w:p>
+          <w:pPr>
+            <w:pStyle w:val="ndice2"/>
+            <w:tabs>
+              <w:tab w:val="right" w:leader="dot" w:pos="8494"/>
+            </w:tabs>
+            <w:rPr>
+              <w:rFonts w:eastAsiaTheme="minorEastAsia"/>
+              <w:noProof/>
+              <w:lang w:val="en-US"/>
+            </w:rPr>
+          </w:pPr>
+          <w:hyperlink w:anchor="_Toc498877403" w:history="1">
+            <w:r>
+              <w:rPr>
+                <w:rStyle w:val="Hiperligao"/>
+                <w:noProof/>
+              </w:rPr>
+              <w:t>Criar trilho</w:t>
+            </w:r>
+            <w:r>
+              <w:rPr>
+                <w:noProof/>
+                <w:webHidden/>
+              </w:rPr>
+              <w:tab/>
+            </w:r>
+            <w:r>
+              <w:rPr>
+                <w:noProof/>
+                <w:webHidden/>
+              </w:rPr>
+              <w:fldChar w:fldCharType="begin"/>
+            </w:r>
+            <w:r>
+              <w:rPr>
+                <w:noProof/>
+                <w:webHidden/>
+              </w:rPr>
+              <w:instrText xml:space="preserve"> PAGEREF _Toc498877403 \h </w:instrText>
+            </w:r>
+            <w:r>
+              <w:rPr>
+                <w:noProof/>
+                <w:webHidden/>
+              </w:rPr>
+            </w:r>
+            <w:r>
+              <w:rPr>
+                <w:noProof/>
+                <w:webHidden/>
+              </w:rPr>
+              <w:fldChar w:fldCharType="separate"/>
+            </w:r>
+            <w:r>
+              <w:rPr>
+                <w:noProof/>
+                <w:webHidden/>
+              </w:rPr>
+              <w:t>13</w:t>
+            </w:r>
+            <w:r>
+              <w:rPr>
+                <w:noProof/>
+                <w:webHidden/>
+              </w:rPr>
+              <w:fldChar w:fldCharType="end"/>
+            </w:r>
+          </w:hyperlink>
+        </w:p>
+        <w:p>
+          <w:pPr>
+            <w:pStyle w:val="ndice2"/>
+            <w:tabs>
+              <w:tab w:val="right" w:leader="dot" w:pos="8494"/>
+            </w:tabs>
+            <w:rPr>
+              <w:rFonts w:eastAsiaTheme="minorEastAsia"/>
+              <w:noProof/>
+              <w:lang w:val="en-US"/>
+            </w:rPr>
+          </w:pPr>
+          <w:hyperlink w:anchor="_Toc498877404" w:history="1">
+            <w:r>
+              <w:rPr>
+                <w:rStyle w:val="Hiperligao"/>
+                <w:noProof/>
+              </w:rPr>
+              <w:t>Alterar trilho</w:t>
+            </w:r>
+            <w:r>
+              <w:rPr>
+                <w:noProof/>
+                <w:webHidden/>
+              </w:rPr>
+              <w:tab/>
+            </w:r>
+            <w:r>
+              <w:rPr>
+                <w:noProof/>
+                <w:webHidden/>
+              </w:rPr>
+              <w:fldChar w:fldCharType="begin"/>
+            </w:r>
+            <w:r>
+              <w:rPr>
+                <w:noProof/>
+                <w:webHidden/>
+              </w:rPr>
+              <w:instrText xml:space="preserve"> PAGEREF _Toc498877404 \h </w:instrText>
+            </w:r>
+            <w:r>
+              <w:rPr>
+                <w:noProof/>
+                <w:webHidden/>
+              </w:rPr>
+            </w:r>
+            <w:r>
+              <w:rPr>
+                <w:noProof/>
+                <w:webHidden/>
+              </w:rPr>
+              <w:fldChar w:fldCharType="separate"/>
+            </w:r>
+            <w:r>
+              <w:rPr>
+                <w:noProof/>
+                <w:webHidden/>
+              </w:rPr>
+              <w:t>14</w:t>
+            </w:r>
+            <w:r>
+              <w:rPr>
+                <w:noProof/>
+                <w:webHidden/>
+              </w:rPr>
+              <w:fldChar w:fldCharType="end"/>
+            </w:r>
+          </w:hyperlink>
+        </w:p>
+        <w:p>
+          <w:pPr>
+            <w:pStyle w:val="ndice2"/>
+            <w:tabs>
+              <w:tab w:val="right" w:leader="dot" w:pos="8494"/>
+            </w:tabs>
+            <w:rPr>
+              <w:rFonts w:eastAsiaTheme="minorEastAsia"/>
+              <w:noProof/>
+              <w:lang w:val="en-US"/>
+            </w:rPr>
+          </w:pPr>
+          <w:hyperlink w:anchor="_Toc498877405" w:history="1">
+            <w:r>
+              <w:rPr>
+                <w:rStyle w:val="Hiperligao"/>
+                <w:noProof/>
+              </w:rPr>
+              <w:t>Desativar trilho</w:t>
+            </w:r>
+            <w:r>
+              <w:rPr>
+                <w:noProof/>
+                <w:webHidden/>
+              </w:rPr>
+              <w:tab/>
+            </w:r>
+            <w:r>
+              <w:rPr>
+                <w:noProof/>
+                <w:webHidden/>
+              </w:rPr>
+              <w:fldChar w:fldCharType="begin"/>
+            </w:r>
+            <w:r>
+              <w:rPr>
+                <w:noProof/>
+                <w:webHidden/>
+              </w:rPr>
+              <w:instrText xml:space="preserve"> PAGEREF _Toc498877405 \h </w:instrText>
+            </w:r>
+            <w:r>
+              <w:rPr>
+                <w:noProof/>
+                <w:webHidden/>
+              </w:rPr>
+            </w:r>
+            <w:r>
+              <w:rPr>
+                <w:noProof/>
+                <w:webHidden/>
+              </w:rPr>
+              <w:fldChar w:fldCharType="separate"/>
+            </w:r>
+            <w:r>
+              <w:rPr>
+                <w:noProof/>
+                <w:webHidden/>
+              </w:rPr>
+              <w:t>15</w:t>
+            </w:r>
+            <w:r>
+              <w:rPr>
+                <w:noProof/>
+                <w:webHidden/>
+              </w:rPr>
+              <w:fldChar w:fldCharType="end"/>
+            </w:r>
+          </w:hyperlink>
+        </w:p>
+        <w:p>
+          <w:pPr>
+            <w:pStyle w:val="ndice2"/>
+            <w:tabs>
+              <w:tab w:val="right" w:leader="dot" w:pos="8494"/>
+            </w:tabs>
+            <w:rPr>
+              <w:rFonts w:eastAsiaTheme="minorEastAsia"/>
+              <w:noProof/>
+              <w:lang w:val="en-US"/>
+            </w:rPr>
+          </w:pPr>
+          <w:hyperlink w:anchor="_Toc498877406" w:history="1">
+            <w:r>
+              <w:rPr>
+                <w:rStyle w:val="Hiperligao"/>
+                <w:noProof/>
+              </w:rPr>
+              <w:t>Consultar trilho</w:t>
+            </w:r>
+            <w:r>
+              <w:rPr>
+                <w:noProof/>
+                <w:webHidden/>
+              </w:rPr>
+              <w:tab/>
+            </w:r>
+            <w:r>
+              <w:rPr>
+                <w:noProof/>
+                <w:webHidden/>
+              </w:rPr>
+              <w:fldChar w:fldCharType="begin"/>
+            </w:r>
+            <w:r>
+              <w:rPr>
+                <w:noProof/>
+                <w:webHidden/>
+              </w:rPr>
+              <w:instrText xml:space="preserve"> PAGEREF _Toc498877406 \h </w:instrText>
+            </w:r>
+            <w:r>
+              <w:rPr>
+                <w:noProof/>
+                <w:webHidden/>
+              </w:rPr>
+            </w:r>
+            <w:r>
+              <w:rPr>
+                <w:noProof/>
+                <w:webHidden/>
+              </w:rPr>
+              <w:fldChar w:fldCharType="separate"/>
+            </w:r>
+            <w:r>
+              <w:rPr>
+                <w:noProof/>
+                <w:webHidden/>
+              </w:rPr>
+              <w:t>15</w:t>
+            </w:r>
+            <w:r>
+              <w:rPr>
+                <w:noProof/>
+                <w:webHidden/>
+              </w:rPr>
+              <w:fldChar w:fldCharType="end"/>
+            </w:r>
+          </w:hyperlink>
+        </w:p>
+        <w:p>
+          <w:pPr>
+            <w:pStyle w:val="ndice2"/>
+            <w:tabs>
+              <w:tab w:val="right" w:leader="dot" w:pos="8494"/>
+            </w:tabs>
+            <w:rPr>
+              <w:rFonts w:eastAsiaTheme="minorEastAsia"/>
+              <w:noProof/>
+              <w:lang w:val="en-US"/>
+            </w:rPr>
+          </w:pPr>
+          <w:hyperlink w:anchor="_Toc498877407" w:history="1">
+            <w:r>
+              <w:rPr>
+                <w:rStyle w:val="Hiperligao"/>
+                <w:noProof/>
+              </w:rPr>
+              <w:t>Inserir perguntas avaliação trilho</w:t>
+            </w:r>
+            <w:r>
+              <w:rPr>
+                <w:noProof/>
+                <w:webHidden/>
+              </w:rPr>
+              <w:tab/>
+            </w:r>
+            <w:r>
+              <w:rPr>
+                <w:noProof/>
+                <w:webHidden/>
+              </w:rPr>
+              <w:fldChar w:fldCharType="begin"/>
+            </w:r>
+            <w:r>
+              <w:rPr>
+                <w:noProof/>
+                <w:webHidden/>
+              </w:rPr>
+              <w:instrText xml:space="preserve"> PAGEREF _Toc498877407 \h </w:instrText>
+            </w:r>
+            <w:r>
+              <w:rPr>
+                <w:noProof/>
+                <w:webHidden/>
+              </w:rPr>
+            </w:r>
+            <w:r>
+              <w:rPr>
+                <w:noProof/>
+                <w:webHidden/>
+              </w:rPr>
+              <w:fldChar w:fldCharType="separate"/>
+            </w:r>
+            <w:r>
+              <w:rPr>
+                <w:noProof/>
+                <w:webHidden/>
+              </w:rPr>
+              <w:t>16</w:t>
+            </w:r>
+            <w:r>
+              <w:rPr>
+                <w:noProof/>
+                <w:webHidden/>
+              </w:rPr>
+              <w:fldChar w:fldCharType="end"/>
+            </w:r>
+          </w:hyperlink>
+        </w:p>
+        <w:p>
+          <w:pPr>
+            <w:pStyle w:val="ndice2"/>
+            <w:tabs>
+              <w:tab w:val="right" w:leader="dot" w:pos="8494"/>
+            </w:tabs>
+            <w:rPr>
+              <w:rFonts w:eastAsiaTheme="minorEastAsia"/>
+              <w:noProof/>
+              <w:lang w:val="en-US"/>
+            </w:rPr>
+          </w:pPr>
+          <w:hyperlink w:anchor="_Toc498877408" w:history="1">
+            <w:r>
+              <w:rPr>
+                <w:rStyle w:val="Hiperligao"/>
+                <w:noProof/>
+              </w:rPr>
+              <w:t>Inserir perguntas avaliação serviços</w:t>
+            </w:r>
+            <w:r>
+              <w:rPr>
+                <w:noProof/>
+                <w:webHidden/>
+              </w:rPr>
+              <w:tab/>
+            </w:r>
+            <w:r>
+              <w:rPr>
+                <w:noProof/>
+                <w:webHidden/>
+              </w:rPr>
+              <w:fldChar w:fldCharType="begin"/>
+            </w:r>
+            <w:r>
+              <w:rPr>
+                <w:noProof/>
+                <w:webHidden/>
+              </w:rPr>
+              <w:instrText xml:space="preserve"> PAGEREF _Toc498877408 \h </w:instrText>
+            </w:r>
+            <w:r>
+              <w:rPr>
+                <w:noProof/>
+                <w:webHidden/>
+              </w:rPr>
+            </w:r>
+            <w:r>
+              <w:rPr>
+                <w:noProof/>
+                <w:webHidden/>
+              </w:rPr>
+              <w:fldChar w:fldCharType="separate"/>
+            </w:r>
+            <w:r>
+              <w:rPr>
+                <w:noProof/>
+                <w:webHidden/>
+              </w:rPr>
+              <w:t>17</w:t>
+            </w:r>
+            <w:r>
+              <w:rPr>
+                <w:noProof/>
+                <w:webHidden/>
+              </w:rPr>
+              <w:fldChar w:fldCharType="end"/>
+            </w:r>
+          </w:hyperlink>
+        </w:p>
+        <w:p>
+          <w:pPr>
+            <w:pStyle w:val="ndice2"/>
+            <w:tabs>
+              <w:tab w:val="right" w:leader="dot" w:pos="8494"/>
+            </w:tabs>
+            <w:rPr>
+              <w:rFonts w:eastAsiaTheme="minorEastAsia"/>
+              <w:noProof/>
+              <w:lang w:val="en-US"/>
+            </w:rPr>
+          </w:pPr>
+          <w:hyperlink w:anchor="_Toc498877409" w:history="1">
+            <w:r>
+              <w:rPr>
+                <w:rStyle w:val="Hiperligao"/>
+                <w:noProof/>
+              </w:rPr>
+              <w:t>Consultar reservas dos serviços</w:t>
+            </w:r>
+            <w:r>
+              <w:rPr>
+                <w:noProof/>
+                <w:webHidden/>
+              </w:rPr>
+              <w:tab/>
+            </w:r>
+            <w:r>
+              <w:rPr>
+                <w:noProof/>
+                <w:webHidden/>
+              </w:rPr>
+              <w:fldChar w:fldCharType="begin"/>
+            </w:r>
+            <w:r>
+              <w:rPr>
+                <w:noProof/>
+                <w:webHidden/>
+              </w:rPr>
+              <w:instrText xml:space="preserve"> PAGEREF _Toc498877409 \h </w:instrText>
+            </w:r>
+            <w:r>
+              <w:rPr>
+                <w:noProof/>
+                <w:webHidden/>
+              </w:rPr>
+            </w:r>
+            <w:r>
+              <w:rPr>
+                <w:noProof/>
+                <w:webHidden/>
+              </w:rPr>
+              <w:fldChar w:fldCharType="separate"/>
+            </w:r>
+            <w:r>
+              <w:rPr>
+                <w:noProof/>
+                <w:webHidden/>
+              </w:rPr>
+              <w:t>18</w:t>
+            </w:r>
+            <w:r>
+              <w:rPr>
+                <w:noProof/>
+                <w:webHidden/>
+              </w:rPr>
+              <w:fldChar w:fldCharType="end"/>
+            </w:r>
+          </w:hyperlink>
+        </w:p>
+        <w:p>
+          <w:pPr>
+            <w:pStyle w:val="ndice2"/>
+            <w:tabs>
+              <w:tab w:val="right" w:leader="dot" w:pos="8494"/>
+            </w:tabs>
+            <w:rPr>
+              <w:rFonts w:eastAsiaTheme="minorEastAsia"/>
+              <w:noProof/>
+              <w:lang w:val="en-US"/>
+            </w:rPr>
+          </w:pPr>
+          <w:hyperlink w:anchor="_Toc498877410" w:history="1">
+            <w:r>
+              <w:rPr>
+                <w:rStyle w:val="Hiperligao"/>
+                <w:noProof/>
+              </w:rPr>
+              <w:t>Avaliar trilho</w:t>
+            </w:r>
+            <w:r>
+              <w:rPr>
+                <w:noProof/>
+                <w:webHidden/>
+              </w:rPr>
+              <w:tab/>
+            </w:r>
+            <w:r>
+              <w:rPr>
+                <w:noProof/>
+                <w:webHidden/>
+              </w:rPr>
+              <w:fldChar w:fldCharType="begin"/>
+            </w:r>
+            <w:r>
+              <w:rPr>
+                <w:noProof/>
+                <w:webHidden/>
+              </w:rPr>
+              <w:instrText xml:space="preserve"> PAGEREF _Toc498877410 \h </w:instrText>
+            </w:r>
+            <w:r>
+              <w:rPr>
+                <w:noProof/>
+                <w:webHidden/>
+              </w:rPr>
+            </w:r>
+            <w:r>
+              <w:rPr>
+                <w:noProof/>
+                <w:webHidden/>
+              </w:rPr>
+              <w:fldChar w:fldCharType="separate"/>
+            </w:r>
+            <w:r>
+              <w:rPr>
+                <w:noProof/>
+                <w:webHidden/>
+              </w:rPr>
+              <w:t>18</w:t>
+            </w:r>
+            <w:r>
+              <w:rPr>
+                <w:noProof/>
+                <w:webHidden/>
+              </w:rPr>
+              <w:fldChar w:fldCharType="end"/>
+            </w:r>
+          </w:hyperlink>
+        </w:p>
+        <w:p>
+          <w:pPr>
+            <w:pStyle w:val="ndice2"/>
+            <w:tabs>
+              <w:tab w:val="right" w:leader="dot" w:pos="8494"/>
+            </w:tabs>
+            <w:rPr>
+              <w:rFonts w:eastAsiaTheme="minorEastAsia"/>
+              <w:noProof/>
+              <w:lang w:val="en-US"/>
+            </w:rPr>
+          </w:pPr>
+          <w:hyperlink w:anchor="_Toc498877411" w:history="1">
+            <w:r>
+              <w:rPr>
+                <w:rStyle w:val="Hiperligao"/>
+                <w:noProof/>
+              </w:rPr>
+              <w:t>Avaliar serviços</w:t>
+            </w:r>
+            <w:r>
+              <w:rPr>
+                <w:noProof/>
+                <w:webHidden/>
+              </w:rPr>
+              <w:tab/>
+            </w:r>
+            <w:r>
+              <w:rPr>
+                <w:noProof/>
+                <w:webHidden/>
+              </w:rPr>
+              <w:fldChar w:fldCharType="begin"/>
+            </w:r>
+            <w:r>
+              <w:rPr>
+                <w:noProof/>
+                <w:webHidden/>
+              </w:rPr>
+              <w:instrText xml:space="preserve"> PAGEREF _Toc498877411 \h </w:instrText>
+            </w:r>
+            <w:r>
+              <w:rPr>
+                <w:noProof/>
+                <w:webHidden/>
+              </w:rPr>
+            </w:r>
+            <w:r>
+              <w:rPr>
+                <w:noProof/>
+                <w:webHidden/>
+              </w:rPr>
+              <w:fldChar w:fldCharType="separate"/>
+            </w:r>
+            <w:r>
+              <w:rPr>
+                <w:noProof/>
+                <w:webHidden/>
+              </w:rPr>
+              <w:t>19</w:t>
             </w:r>
             <w:r>
               <w:rPr>
@@ -1620,12 +2553,145 @@
               <w:lang w:val="en-US"/>
             </w:rPr>
           </w:pPr>
-          <w:hyperlink w:anchor="_Toc498854492" w:history="1">
+          <w:hyperlink w:anchor="_Toc498877412" w:history="1">
             <w:r>
               <w:rPr>
                 <w:rStyle w:val="Hiperligao"/>
                 <w:noProof/>
               </w:rPr>
+              <w:t>Diagrama de Classes Parcial</w:t>
+            </w:r>
+            <w:r>
+              <w:rPr>
+                <w:noProof/>
+                <w:webHidden/>
+              </w:rPr>
+              <w:tab/>
+            </w:r>
+            <w:r>
+              <w:rPr>
+                <w:noProof/>
+                <w:webHidden/>
+              </w:rPr>
+              <w:fldChar w:fldCharType="begin"/>
+            </w:r>
+            <w:r>
+              <w:rPr>
+                <w:noProof/>
+                <w:webHidden/>
+              </w:rPr>
+              <w:instrText xml:space="preserve"> PAGEREF _Toc498877412 \h </w:instrText>
+            </w:r>
+            <w:r>
+              <w:rPr>
+                <w:noProof/>
+                <w:webHidden/>
+              </w:rPr>
+            </w:r>
+            <w:r>
+              <w:rPr>
+                <w:noProof/>
+                <w:webHidden/>
+              </w:rPr>
+              <w:fldChar w:fldCharType="separate"/>
+            </w:r>
+            <w:r>
+              <w:rPr>
+                <w:noProof/>
+                <w:webHidden/>
+              </w:rPr>
+              <w:t>20</w:t>
+            </w:r>
+            <w:r>
+              <w:rPr>
+                <w:noProof/>
+                <w:webHidden/>
+              </w:rPr>
+              <w:fldChar w:fldCharType="end"/>
+            </w:r>
+          </w:hyperlink>
+        </w:p>
+        <w:p>
+          <w:pPr>
+            <w:pStyle w:val="ndice1"/>
+            <w:tabs>
+              <w:tab w:val="right" w:leader="dot" w:pos="8494"/>
+            </w:tabs>
+            <w:rPr>
+              <w:rFonts w:eastAsiaTheme="minorEastAsia"/>
+              <w:noProof/>
+              <w:lang w:val="en-US"/>
+            </w:rPr>
+          </w:pPr>
+          <w:hyperlink w:anchor="_Toc498877413" w:history="1">
+            <w:r>
+              <w:rPr>
+                <w:noProof/>
+                <w:webHidden/>
+              </w:rPr>
+              <w:tab/>
+            </w:r>
+            <w:r>
+              <w:rPr>
+                <w:noProof/>
+                <w:webHidden/>
+              </w:rPr>
+              <w:fldChar w:fldCharType="begin"/>
+            </w:r>
+            <w:r>
+              <w:rPr>
+                <w:noProof/>
+                <w:webHidden/>
+              </w:rPr>
+              <w:instrText xml:space="preserve"> PAGEREF _Toc498877413 \h </w:instrText>
+            </w:r>
+            <w:r>
+              <w:rPr>
+                <w:noProof/>
+                <w:webHidden/>
+              </w:rPr>
+            </w:r>
+            <w:r>
+              <w:rPr>
+                <w:noProof/>
+                <w:webHidden/>
+              </w:rPr>
+              <w:fldChar w:fldCharType="separate"/>
+            </w:r>
+            <w:r>
+              <w:rPr>
+                <w:noProof/>
+                <w:webHidden/>
+              </w:rPr>
+              <w:t>20</w:t>
+            </w:r>
+            <w:r>
+              <w:rPr>
+                <w:noProof/>
+                <w:webHidden/>
+              </w:rPr>
+              <w:fldChar w:fldCharType="end"/>
+            </w:r>
+          </w:hyperlink>
+        </w:p>
+        <w:p>
+          <w:pPr>
+            <w:pStyle w:val="ndice1"/>
+            <w:tabs>
+              <w:tab w:val="right" w:leader="dot" w:pos="8494"/>
+            </w:tabs>
+            <w:rPr>
+              <w:rFonts w:eastAsiaTheme="minorEastAsia"/>
+              <w:noProof/>
+              <w:lang w:val="en-US"/>
+            </w:rPr>
+          </w:pPr>
+          <w:hyperlink w:anchor="_Toc498877414" w:history="1">
+            <w:r>
+              <w:rPr>
+                <w:rStyle w:val="Hiperligao"/>
+                <w:noProof/>
+              </w:rPr>
               <w:t>Diagramas de sequência</w:t>
             </w:r>
             <w:r>
@@ -1647,7 +2713,7 @@
                 <w:noProof/>
                 <w:webHidden/>
               </w:rPr>
-              <w:instrText xml:space="preserve"> PAGEREF _Toc498854492 \h </w:instrText>
+              <w:instrText xml:space="preserve"> PAGEREF _Toc498877414 \h </w:instrText>
             </w:r>
             <w:r>
               <w:rPr>
@@ -1667,7 +2733,7 @@
                 <w:noProof/>
                 <w:webHidden/>
               </w:rPr>
-              <w:t>11</w:t>
+              <w:t>21</w:t>
             </w:r>
             <w:r>
               <w:rPr>
@@ -1690,13 +2756,13 @@
               <w:lang w:val="en-US"/>
             </w:rPr>
           </w:pPr>
-          <w:hyperlink w:anchor="_Toc498854493" w:history="1">
+          <w:hyperlink w:anchor="_Toc498877415" w:history="1">
             <w:r>
               <w:rPr>
                 <w:rStyle w:val="Hiperligao"/>
                 <w:noProof/>
               </w:rPr>
-              <w:t>In</w:t>
+              <w:t>Atualizar Trilho</w:t>
             </w:r>
             <w:r>
               <w:rPr>
@@ -1717,7 +2783,7 @@
                 <w:noProof/>
                 <w:webHidden/>
               </w:rPr>
-              <w:instrText xml:space="preserve"> PAGEREF _Toc498854493 \h </w:instrText>
+              <w:instrText xml:space="preserve"> PAGEREF _Toc498877415 \h </w:instrText>
             </w:r>
             <w:r>
               <w:rPr>
@@ -1737,7 +2803,217 @@
                 <w:noProof/>
                 <w:webHidden/>
               </w:rPr>
-              <w:t>11</w:t>
+              <w:t>21</w:t>
+            </w:r>
+            <w:r>
+              <w:rPr>
+                <w:noProof/>
+                <w:webHidden/>
+              </w:rPr>
+              <w:fldChar w:fldCharType="end"/>
+            </w:r>
+          </w:hyperlink>
+        </w:p>
+        <w:p>
+          <w:pPr>
+            <w:pStyle w:val="ndice2"/>
+            <w:tabs>
+              <w:tab w:val="right" w:leader="dot" w:pos="8494"/>
+            </w:tabs>
+            <w:rPr>
+              <w:rFonts w:eastAsiaTheme="minorEastAsia"/>
+              <w:noProof/>
+              <w:lang w:val="en-US"/>
+            </w:rPr>
+          </w:pPr>
+          <w:hyperlink w:anchor="_Toc498877416" w:history="1">
+            <w:r>
+              <w:rPr>
+                <w:rStyle w:val="Hiperligao"/>
+                <w:noProof/>
+              </w:rPr>
+              <w:t>Consultar Trilho</w:t>
+            </w:r>
+            <w:r>
+              <w:rPr>
+                <w:noProof/>
+                <w:webHidden/>
+              </w:rPr>
+              <w:tab/>
+            </w:r>
+            <w:r>
+              <w:rPr>
+                <w:noProof/>
+                <w:webHidden/>
+              </w:rPr>
+              <w:fldChar w:fldCharType="begin"/>
+            </w:r>
+            <w:r>
+              <w:rPr>
+                <w:noProof/>
+                <w:webHidden/>
+              </w:rPr>
+              <w:instrText xml:space="preserve"> PAGEREF _Toc498877416 \h </w:instrText>
+            </w:r>
+            <w:r>
+              <w:rPr>
+                <w:noProof/>
+                <w:webHidden/>
+              </w:rPr>
+            </w:r>
+            <w:r>
+              <w:rPr>
+                <w:noProof/>
+                <w:webHidden/>
+              </w:rPr>
+              <w:fldChar w:fldCharType="separate"/>
+            </w:r>
+            <w:r>
+              <w:rPr>
+                <w:noProof/>
+                <w:webHidden/>
+              </w:rPr>
+              <w:t>22</w:t>
+            </w:r>
+            <w:r>
+              <w:rPr>
+                <w:noProof/>
+                <w:webHidden/>
+              </w:rPr>
+              <w:fldChar w:fldCharType="end"/>
+            </w:r>
+          </w:hyperlink>
+        </w:p>
+        <w:p>
+          <w:pPr>
+            <w:pStyle w:val="ndice2"/>
+            <w:tabs>
+              <w:tab w:val="right" w:leader="dot" w:pos="8494"/>
+            </w:tabs>
+            <w:rPr>
+              <w:rFonts w:eastAsiaTheme="minorEastAsia"/>
+              <w:noProof/>
+              <w:lang w:val="en-US"/>
+            </w:rPr>
+          </w:pPr>
+          <w:hyperlink w:anchor="_Toc498877417" w:history="1">
+            <w:r>
+              <w:rPr>
+                <w:rStyle w:val="Hiperligao"/>
+                <w:noProof/>
+              </w:rPr>
+              <w:t>Criar Trilho</w:t>
+            </w:r>
+            <w:r>
+              <w:rPr>
+                <w:noProof/>
+                <w:webHidden/>
+              </w:rPr>
+              <w:tab/>
+            </w:r>
+            <w:r>
+              <w:rPr>
+                <w:noProof/>
+                <w:webHidden/>
+              </w:rPr>
+              <w:fldChar w:fldCharType="begin"/>
+            </w:r>
+            <w:r>
+              <w:rPr>
+                <w:noProof/>
+                <w:webHidden/>
+              </w:rPr>
+              <w:instrText xml:space="preserve"> PAGEREF _Toc498877417 \h </w:instrText>
+            </w:r>
+            <w:r>
+              <w:rPr>
+                <w:noProof/>
+                <w:webHidden/>
+              </w:rPr>
+            </w:r>
+            <w:r>
+              <w:rPr>
+                <w:noProof/>
+                <w:webHidden/>
+              </w:rPr>
+              <w:fldChar w:fldCharType="separate"/>
+            </w:r>
+            <w:r>
+              <w:rPr>
+                <w:noProof/>
+                <w:webHidden/>
+              </w:rPr>
+              <w:t>23</w:t>
+            </w:r>
+            <w:r>
+              <w:rPr>
+                <w:noProof/>
+                <w:webHidden/>
+              </w:rPr>
+              <w:fldChar w:fldCharType="end"/>
+            </w:r>
+          </w:hyperlink>
+        </w:p>
+        <w:p>
+          <w:pPr>
+            <w:pStyle w:val="ndice2"/>
+            <w:tabs>
+              <w:tab w:val="right" w:leader="dot" w:pos="8494"/>
+            </w:tabs>
+            <w:rPr>
+              <w:rFonts w:eastAsiaTheme="minorEastAsia"/>
+              <w:noProof/>
+              <w:lang w:val="en-US"/>
+            </w:rPr>
+          </w:pPr>
+          <w:hyperlink w:anchor="_Toc498877418" w:history="1">
+            <w:r>
+              <w:rPr>
+                <w:rStyle w:val="Hiperligao"/>
+                <w:noProof/>
+              </w:rPr>
+              <w:t>Desativar Trilho</w:t>
+            </w:r>
+            <w:r>
+              <w:rPr>
+                <w:noProof/>
+                <w:webHidden/>
+              </w:rPr>
+              <w:tab/>
+            </w:r>
+            <w:r>
+              <w:rPr>
+                <w:noProof/>
+                <w:webHidden/>
+              </w:rPr>
+              <w:fldChar w:fldCharType="begin"/>
+            </w:r>
+            <w:r>
+              <w:rPr>
+                <w:noProof/>
+                <w:webHidden/>
+              </w:rPr>
+              <w:instrText xml:space="preserve"> PAGEREF _Toc498877418 \h </w:instrText>
+            </w:r>
+            <w:r>
+              <w:rPr>
+                <w:noProof/>
+                <w:webHidden/>
+              </w:rPr>
+            </w:r>
+            <w:r>
+              <w:rPr>
+                <w:noProof/>
+                <w:webHidden/>
+              </w:rPr>
+              <w:fldChar w:fldCharType="separate"/>
+            </w:r>
+            <w:r>
+              <w:rPr>
+                <w:noProof/>
+                <w:webHidden/>
+              </w:rPr>
+              <w:t>23</w:t>
             </w:r>
             <w:r>
               <w:rPr>
@@ -1760,7 +3036,7 @@
               <w:lang w:val="en-US"/>
             </w:rPr>
           </w:pPr>
-          <w:hyperlink w:anchor="_Toc498854494" w:history="1">
+          <w:hyperlink w:anchor="_Toc498877419" w:history="1">
             <w:r>
               <w:rPr>
                 <w:rStyle w:val="Hiperligao"/>
@@ -1787,7 +3063,7 @@
                 <w:noProof/>
                 <w:webHidden/>
               </w:rPr>
-              <w:instrText xml:space="preserve"> PAGEREF _Toc498854494 \h </w:instrText>
+              <w:instrText xml:space="preserve"> PAGEREF _Toc498877419 \h </w:instrText>
             </w:r>
             <w:r>
               <w:rPr>
@@ -1807,7 +3083,7 @@
                 <w:noProof/>
                 <w:webHidden/>
               </w:rPr>
-              <w:t>11</w:t>
+              <w:t>24</w:t>
             </w:r>
             <w:r>
               <w:rPr>
@@ -1830,7 +3106,7 @@
               <w:lang w:val="en-US"/>
             </w:rPr>
           </w:pPr>
-          <w:hyperlink w:anchor="_Toc498854495" w:history="1">
+          <w:hyperlink w:anchor="_Toc498877420" w:history="1">
             <w:r>
               <w:rPr>
                 <w:rStyle w:val="Hiperligao"/>
@@ -1857,7 +3133,7 @@
                 <w:noProof/>
                 <w:webHidden/>
               </w:rPr>
-              <w:instrText xml:space="preserve"> PAGEREF _Toc498854495 \h </w:instrText>
+              <w:instrText xml:space="preserve"> PAGEREF _Toc498877420 \h </w:instrText>
             </w:r>
             <w:r>
               <w:rPr>
@@ -1877,77 +3153,7 @@
                 <w:noProof/>
                 <w:webHidden/>
               </w:rPr>
-              <w:t>11</w:t>
-            </w:r>
-            <w:r>
-              <w:rPr>
-                <w:noProof/>
-                <w:webHidden/>
-              </w:rPr>
-              <w:fldChar w:fldCharType="end"/>
-            </w:r>
-          </w:hyperlink>
-        </w:p>
-        <w:p>
-          <w:pPr>
-            <w:pStyle w:val="ndice2"/>
-            <w:tabs>
-              <w:tab w:val="right" w:leader="dot" w:pos="8494"/>
-            </w:tabs>
-            <w:rPr>
-              <w:rFonts w:eastAsiaTheme="minorEastAsia"/>
-              <w:noProof/>
-              <w:lang w:val="en-US"/>
-            </w:rPr>
-          </w:pPr>
-          <w:hyperlink w:anchor="_Toc498854496" w:history="1">
-            <w:r>
-              <w:rPr>
-                <w:rStyle w:val="Hiperligao"/>
-                <w:noProof/>
-              </w:rPr>
-              <w:t>In</w:t>
-            </w:r>
-            <w:r>
-              <w:rPr>
-                <w:noProof/>
-                <w:webHidden/>
-              </w:rPr>
-              <w:tab/>
-            </w:r>
-            <w:r>
-              <w:rPr>
-                <w:noProof/>
-                <w:webHidden/>
-              </w:rPr>
-              <w:fldChar w:fldCharType="begin"/>
-            </w:r>
-            <w:r>
-              <w:rPr>
-                <w:noProof/>
-                <w:webHidden/>
-              </w:rPr>
-              <w:instrText xml:space="preserve"> PAGEREF _Toc498854496 \h </w:instrText>
-            </w:r>
-            <w:r>
-              <w:rPr>
-                <w:noProof/>
-                <w:webHidden/>
-              </w:rPr>
-            </w:r>
-            <w:r>
-              <w:rPr>
-                <w:noProof/>
-                <w:webHidden/>
-              </w:rPr>
-              <w:fldChar w:fldCharType="separate"/>
-            </w:r>
-            <w:r>
-              <w:rPr>
-                <w:noProof/>
-                <w:webHidden/>
-              </w:rPr>
-              <w:t>11</w:t>
+              <w:t>24</w:t>
             </w:r>
             <w:r>
               <w:rPr>
@@ -1970,7 +3176,7 @@
               <w:lang w:val="en-US"/>
             </w:rPr>
           </w:pPr>
-          <w:hyperlink w:anchor="_Toc498854497" w:history="1">
+          <w:hyperlink w:anchor="_Toc498877421" w:history="1">
             <w:r>
               <w:rPr>
                 <w:rStyle w:val="Hiperligao"/>
@@ -1997,7 +3203,7 @@
                 <w:noProof/>
                 <w:webHidden/>
               </w:rPr>
-              <w:instrText xml:space="preserve"> PAGEREF _Toc498854497 \h </w:instrText>
+              <w:instrText xml:space="preserve"> PAGEREF _Toc498877421 \h </w:instrText>
             </w:r>
             <w:r>
               <w:rPr>
@@ -2017,7 +3223,7 @@
                 <w:noProof/>
                 <w:webHidden/>
               </w:rPr>
-              <w:t>11</w:t>
+              <w:t>24</w:t>
             </w:r>
             <w:r>
               <w:rPr>
@@ -2040,7 +3246,7 @@
               <w:lang w:val="en-US"/>
             </w:rPr>
           </w:pPr>
-          <w:hyperlink w:anchor="_Toc498854498" w:history="1">
+          <w:hyperlink w:anchor="_Toc498877422" w:history="1">
             <w:r>
               <w:rPr>
                 <w:rStyle w:val="Hiperligao"/>
@@ -2067,7 +3273,7 @@
                 <w:noProof/>
                 <w:webHidden/>
               </w:rPr>
-              <w:instrText xml:space="preserve"> PAGEREF _Toc498854498 \h </w:instrText>
+              <w:instrText xml:space="preserve"> PAGEREF _Toc498877422 \h </w:instrText>
             </w:r>
             <w:r>
               <w:rPr>
@@ -2087,7 +3293,7 @@
                 <w:noProof/>
                 <w:webHidden/>
               </w:rPr>
-              <w:t>12</w:t>
+              <w:t>25</w:t>
             </w:r>
             <w:r>
               <w:rPr>
@@ -2133,7 +3339,7 @@
       <w:pPr>
         <w:pStyle w:val="Cabealho1"/>
       </w:pPr>
-      <w:bookmarkStart w:id="0" w:name="_Toc498854483"/>
+      <w:bookmarkStart w:id="0" w:name="_Toc498877390"/>
       <w:r>
         <w:lastRenderedPageBreak/>
         <w:t>Introdução</w:t>
@@ -2337,7 +3543,7 @@
       <w:pPr>
         <w:pStyle w:val="Cabealho1"/>
       </w:pPr>
-      <w:bookmarkStart w:id="1" w:name="_Toc498854484"/>
+      <w:bookmarkStart w:id="1" w:name="_Toc498877391"/>
       <w:r>
         <w:t>Tarefas e tempo despendido</w:t>
       </w:r>
@@ -3807,7 +5013,23 @@
                 <w:b w:val="0"/>
                 <w:lang w:eastAsia="en-GB"/>
               </w:rPr>
-              <w:t>Relatório - introdução</w:t>
+              <w:t xml:space="preserve">Relatório </w:t>
+            </w:r>
+            <w:r>
+              <w:rPr>
+                <w:rFonts w:ascii="Calibri" w:eastAsia="Times New Roman" w:hAnsi="Calibri" w:cs="Times New Roman"/>
+                <w:b w:val="0"/>
+                <w:lang w:eastAsia="en-GB"/>
+              </w:rPr>
+              <w:t>–</w:t>
+            </w:r>
+            <w:r>
+              <w:rPr>
+                <w:rFonts w:ascii="Calibri" w:eastAsia="Times New Roman" w:hAnsi="Calibri" w:cs="Times New Roman"/>
+                <w:b w:val="0"/>
+                <w:lang w:eastAsia="en-GB"/>
+              </w:rPr>
+              <w:t xml:space="preserve"> introdução</w:t>
             </w:r>
           </w:p>
         </w:tc>
@@ -4873,7 +6095,7 @@
         <w:pStyle w:val="Cabealho1"/>
       </w:pPr>
       <w:bookmarkStart w:id="2" w:name="_Toc498614667"/>
-      <w:bookmarkStart w:id="3" w:name="_Toc498854485"/>
+      <w:bookmarkStart w:id="3" w:name="_Toc498877392"/>
       <w:r>
         <w:t>Caracterização do Trilho</w:t>
       </w:r>
@@ -4994,7 +6216,7 @@
       <w:pPr>
         <w:pStyle w:val="Cabealho1"/>
       </w:pPr>
-      <w:bookmarkStart w:id="4" w:name="_Toc498854486"/>
+      <w:bookmarkStart w:id="4" w:name="_Toc498877393"/>
       <w:r>
         <w:lastRenderedPageBreak/>
         <w:t>Diagrama de contexto</w:t>
@@ -5012,8 +6234,363 @@
       <w:pPr>
         <w:rPr>
           <w:rFonts w:asciiTheme="majorHAnsi" w:hAnsiTheme="majorHAnsi"/>
-          <w:sz w:val="18"/>
-          <w:szCs w:val="18"/>
+        </w:rPr>
+      </w:pPr>
+    </w:p>
+    <w:p>
+      <w:pPr>
+        <w:rPr>
+          <w:rFonts w:asciiTheme="majorHAnsi" w:hAnsiTheme="majorHAnsi"/>
+        </w:rPr>
+      </w:pPr>
+    </w:p>
+    <w:p>
+      <w:pPr>
+        <w:pStyle w:val="Cabealho1"/>
+      </w:pPr>
+      <w:bookmarkStart w:id="5" w:name="_Toc406805293"/>
+      <w:bookmarkStart w:id="6" w:name="_Toc498877394"/>
+      <w:r>
+        <w:t>Fluxo de dados</w:t>
+      </w:r>
+      <w:bookmarkEnd w:id="5"/>
+      <w:bookmarkEnd w:id="6"/>
+    </w:p>
+    <w:p>
+      <w:pPr>
+        <w:rPr>
+          <w:rFonts w:asciiTheme="majorHAnsi" w:hAnsiTheme="majorHAnsi"/>
+        </w:rPr>
+      </w:pPr>
+    </w:p>
+    <w:tbl>
+      <w:tblPr>
+        <w:tblStyle w:val="TabelacomGrelhaClara"/>
+        <w:tblW w:w="0" w:type="auto"/>
+        <w:tblLook w:val="04A0" w:firstRow="1" w:lastRow="0" w:firstColumn="1" w:lastColumn="0" w:noHBand="0" w:noVBand="1"/>
+      </w:tblPr>
+      <w:tblGrid>
+        <w:gridCol w:w="8644"/>
+      </w:tblGrid>
+      <w:tr>
+        <w:tc>
+          <w:tcPr>
+            <w:tcW w:w="8644" w:type="dxa"/>
+          </w:tcPr>
+          <w:p>
+            <w:pPr>
+              <w:rPr>
+                <w:rFonts w:asciiTheme="majorHAnsi" w:hAnsiTheme="majorHAnsi"/>
+              </w:rPr>
+            </w:pPr>
+            <w:r>
+              <w:rPr>
+                <w:rFonts w:asciiTheme="majorHAnsi" w:hAnsiTheme="majorHAnsi"/>
+                <w:b/>
+              </w:rPr>
+              <w:t>Nome</w:t>
+            </w:r>
+            <w:r>
+              <w:rPr>
+                <w:rFonts w:asciiTheme="majorHAnsi" w:hAnsiTheme="majorHAnsi"/>
+              </w:rPr>
+              <w:t xml:space="preserve">: </w:t>
+            </w:r>
+            <w:r>
+              <w:rPr>
+                <w:rFonts w:asciiTheme="majorHAnsi" w:hAnsiTheme="majorHAnsi"/>
+              </w:rPr>
+              <w:t>Professor/Gestor</w:t>
+            </w:r>
+          </w:p>
+          <w:p>
+            <w:pPr>
+              <w:rPr>
+                <w:rFonts w:asciiTheme="majorHAnsi" w:hAnsiTheme="majorHAnsi"/>
+              </w:rPr>
+            </w:pPr>
+            <w:r>
+              <w:rPr>
+                <w:rFonts w:asciiTheme="majorHAnsi" w:hAnsiTheme="majorHAnsi"/>
+                <w:b/>
+              </w:rPr>
+              <w:t>O que faz</w:t>
+            </w:r>
+            <w:r>
+              <w:rPr>
+                <w:rFonts w:asciiTheme="majorHAnsi" w:hAnsiTheme="majorHAnsi"/>
+              </w:rPr>
+              <w:t xml:space="preserve">: </w:t>
+            </w:r>
+          </w:p>
+          <w:p>
+            <w:pPr>
+              <w:rPr>
+                <w:rFonts w:asciiTheme="majorHAnsi" w:hAnsiTheme="majorHAnsi"/>
+              </w:rPr>
+            </w:pPr>
+            <w:r>
+              <w:rPr>
+                <w:rFonts w:asciiTheme="majorHAnsi" w:hAnsiTheme="majorHAnsi"/>
+                <w:b/>
+              </w:rPr>
+              <w:t>Onde</w:t>
+            </w:r>
+            <w:r>
+              <w:rPr>
+                <w:rFonts w:asciiTheme="majorHAnsi" w:hAnsiTheme="majorHAnsi"/>
+              </w:rPr>
+              <w:t>: Na Web</w:t>
+            </w:r>
+          </w:p>
+          <w:p>
+            <w:pPr>
+              <w:rPr>
+                <w:rFonts w:asciiTheme="majorHAnsi" w:hAnsiTheme="majorHAnsi"/>
+              </w:rPr>
+            </w:pPr>
+            <w:r>
+              <w:rPr>
+                <w:rFonts w:asciiTheme="majorHAnsi" w:hAnsiTheme="majorHAnsi"/>
+                <w:b/>
+              </w:rPr>
+              <w:t>Descrição dos fluxos</w:t>
+            </w:r>
+            <w:r>
+              <w:rPr>
+                <w:rFonts w:asciiTheme="majorHAnsi" w:hAnsiTheme="majorHAnsi"/>
+              </w:rPr>
+              <w:t>:</w:t>
+            </w:r>
+          </w:p>
+          <w:p>
+            <w:pPr>
+              <w:rPr>
+                <w:rFonts w:asciiTheme="majorHAnsi" w:hAnsiTheme="majorHAnsi"/>
+              </w:rPr>
+            </w:pPr>
+            <w:r>
+              <w:rPr>
+                <w:rFonts w:asciiTheme="majorHAnsi" w:hAnsiTheme="majorHAnsi"/>
+              </w:rPr>
+              <w:t>-</w:t>
+            </w:r>
+            <w:r>
+              <w:rPr>
+                <w:rFonts w:asciiTheme="majorHAnsi" w:hAnsiTheme="majorHAnsi"/>
+                <w:i/>
+              </w:rPr>
+              <w:t>Criar Trilho</w:t>
+            </w:r>
+            <w:r>
+              <w:rPr>
+                <w:rFonts w:asciiTheme="majorHAnsi" w:hAnsiTheme="majorHAnsi"/>
+              </w:rPr>
+              <w:t>:</w:t>
+            </w:r>
+          </w:p>
+          <w:p>
+            <w:pPr>
+              <w:rPr>
+                <w:rFonts w:asciiTheme="majorHAnsi" w:hAnsiTheme="majorHAnsi"/>
+                <w:i/>
+              </w:rPr>
+            </w:pPr>
+            <w:r>
+              <w:rPr>
+                <w:rFonts w:asciiTheme="majorHAnsi" w:hAnsiTheme="majorHAnsi"/>
+                <w:i/>
+              </w:rPr>
+              <w:t>-</w:t>
+            </w:r>
+            <w:r>
+              <w:rPr>
+                <w:rFonts w:asciiTheme="majorHAnsi" w:hAnsiTheme="majorHAnsi"/>
+                <w:i/>
+              </w:rPr>
+              <w:t>Consultar Trilho</w:t>
+            </w:r>
+            <w:r>
+              <w:rPr>
+                <w:rFonts w:asciiTheme="majorHAnsi" w:hAnsiTheme="majorHAnsi"/>
+                <w:i/>
+              </w:rPr>
+              <w:t>:</w:t>
+            </w:r>
+          </w:p>
+          <w:p>
+            <w:pPr>
+              <w:rPr>
+                <w:rFonts w:asciiTheme="majorHAnsi" w:hAnsiTheme="majorHAnsi"/>
+                <w:i/>
+              </w:rPr>
+            </w:pPr>
+            <w:r>
+              <w:rPr>
+                <w:rFonts w:asciiTheme="majorHAnsi" w:hAnsiTheme="majorHAnsi"/>
+                <w:i/>
+              </w:rPr>
+              <w:t>-</w:t>
+            </w:r>
+            <w:r>
+              <w:rPr>
+                <w:rFonts w:asciiTheme="majorHAnsi" w:hAnsiTheme="majorHAnsi"/>
+                <w:i/>
+              </w:rPr>
+              <w:t>Alterar Trilho</w:t>
+            </w:r>
+            <w:r>
+              <w:rPr>
+                <w:rFonts w:asciiTheme="majorHAnsi" w:hAnsiTheme="majorHAnsi"/>
+                <w:i/>
+              </w:rPr>
+              <w:t>:</w:t>
+            </w:r>
+          </w:p>
+          <w:p>
+            <w:pPr>
+              <w:rPr>
+                <w:rFonts w:asciiTheme="majorHAnsi" w:hAnsiTheme="majorHAnsi"/>
+                <w:i/>
+              </w:rPr>
+            </w:pPr>
+            <w:r>
+              <w:rPr>
+                <w:rFonts w:asciiTheme="majorHAnsi" w:hAnsiTheme="majorHAnsi"/>
+                <w:i/>
+              </w:rPr>
+              <w:t>-Desativar trilho:</w:t>
+            </w:r>
+          </w:p>
+          <w:p>
+            <w:pPr>
+              <w:rPr>
+                <w:rFonts w:asciiTheme="majorHAnsi" w:hAnsiTheme="majorHAnsi"/>
+                <w:i/>
+              </w:rPr>
+            </w:pPr>
+            <w:r>
+              <w:rPr>
+                <w:rFonts w:asciiTheme="majorHAnsi" w:hAnsiTheme="majorHAnsi"/>
+                <w:i/>
+              </w:rPr>
+              <w:t>-</w:t>
+            </w:r>
+          </w:p>
+        </w:tc>
+      </w:tr>
+      <w:tr>
+        <w:tc>
+          <w:tcPr>
+            <w:tcW w:w="8644" w:type="dxa"/>
+          </w:tcPr>
+          <w:p>
+            <w:pPr>
+              <w:rPr>
+                <w:rFonts w:asciiTheme="majorHAnsi" w:hAnsiTheme="majorHAnsi"/>
+              </w:rPr>
+            </w:pPr>
+            <w:r>
+              <w:rPr>
+                <w:rFonts w:asciiTheme="majorHAnsi" w:hAnsiTheme="majorHAnsi"/>
+                <w:b/>
+              </w:rPr>
+              <w:t>Nome</w:t>
+            </w:r>
+            <w:r>
+              <w:rPr>
+                <w:rFonts w:asciiTheme="majorHAnsi" w:hAnsiTheme="majorHAnsi"/>
+              </w:rPr>
+              <w:t xml:space="preserve">: </w:t>
+            </w:r>
+            <w:r>
+              <w:rPr>
+                <w:rFonts w:asciiTheme="majorHAnsi" w:hAnsiTheme="majorHAnsi"/>
+              </w:rPr>
+              <w:t>Turista</w:t>
+            </w:r>
+          </w:p>
+          <w:p>
+            <w:pPr>
+              <w:rPr>
+                <w:rFonts w:asciiTheme="majorHAnsi" w:hAnsiTheme="majorHAnsi"/>
+              </w:rPr>
+            </w:pPr>
+            <w:r>
+              <w:rPr>
+                <w:rFonts w:asciiTheme="majorHAnsi" w:hAnsiTheme="majorHAnsi"/>
+                <w:b/>
+              </w:rPr>
+              <w:t>O que faz</w:t>
+            </w:r>
+            <w:r>
+              <w:rPr>
+                <w:rFonts w:asciiTheme="majorHAnsi" w:hAnsiTheme="majorHAnsi"/>
+              </w:rPr>
+              <w:t xml:space="preserve">: </w:t>
+            </w:r>
+          </w:p>
+          <w:p>
+            <w:pPr>
+              <w:rPr>
+                <w:rFonts w:asciiTheme="majorHAnsi" w:hAnsiTheme="majorHAnsi"/>
+              </w:rPr>
+            </w:pPr>
+            <w:r>
+              <w:rPr>
+                <w:rFonts w:asciiTheme="majorHAnsi" w:hAnsiTheme="majorHAnsi"/>
+                <w:b/>
+              </w:rPr>
+              <w:t>Onde</w:t>
+            </w:r>
+            <w:r>
+              <w:rPr>
+                <w:rFonts w:asciiTheme="majorHAnsi" w:hAnsiTheme="majorHAnsi"/>
+              </w:rPr>
+              <w:t xml:space="preserve">: </w:t>
+            </w:r>
+            <w:r>
+              <w:rPr>
+                <w:rFonts w:asciiTheme="majorHAnsi" w:hAnsiTheme="majorHAnsi"/>
+              </w:rPr>
+              <w:t>Na Web</w:t>
+            </w:r>
+          </w:p>
+          <w:p>
+            <w:pPr>
+              <w:rPr>
+                <w:rFonts w:asciiTheme="majorHAnsi" w:hAnsiTheme="majorHAnsi"/>
+              </w:rPr>
+            </w:pPr>
+            <w:r>
+              <w:rPr>
+                <w:rFonts w:asciiTheme="majorHAnsi" w:hAnsiTheme="majorHAnsi"/>
+                <w:b/>
+              </w:rPr>
+              <w:t>Descrição dos fluxos</w:t>
+            </w:r>
+            <w:r>
+              <w:rPr>
+                <w:rFonts w:asciiTheme="majorHAnsi" w:hAnsiTheme="majorHAnsi"/>
+              </w:rPr>
+              <w:t>:</w:t>
+            </w:r>
+          </w:p>
+          <w:p>
+            <w:pPr>
+              <w:rPr>
+                <w:rFonts w:asciiTheme="majorHAnsi" w:hAnsiTheme="majorHAnsi"/>
+                <w:b/>
+              </w:rPr>
+            </w:pPr>
+          </w:p>
+        </w:tc>
+      </w:tr>
+    </w:tbl>
+    <w:p>
+      <w:pPr>
+        <w:rPr>
+          <w:rFonts w:asciiTheme="majorHAnsi" w:hAnsiTheme="majorHAnsi"/>
         </w:rPr>
       </w:pPr>
     </w:p>
@@ -5028,22 +6605,35 @@
     </w:p>
     <w:p>
       <w:pPr>
+        <w:rPr>
+          <w:rFonts w:asciiTheme="majorHAnsi" w:hAnsiTheme="majorHAnsi"/>
+          <w:sz w:val="18"/>
+          <w:szCs w:val="18"/>
+        </w:rPr>
+      </w:pPr>
+    </w:p>
+    <w:p>
+      <w:pPr>
         <w:pStyle w:val="Cabealho1"/>
       </w:pPr>
-      <w:bookmarkStart w:id="5" w:name="_Toc498614664"/>
+      <w:bookmarkStart w:id="7" w:name="_Toc498614664"/>
+      <w:bookmarkStart w:id="8" w:name="_Toc498877395"/>
       <w:r>
         <w:t>Padrões de Desenvolvimento de Software</w:t>
       </w:r>
-      <w:bookmarkEnd w:id="5"/>
+      <w:bookmarkEnd w:id="7"/>
+      <w:bookmarkEnd w:id="8"/>
     </w:p>
     <w:p/>
     <w:p>
       <w:pPr>
         <w:pStyle w:val="Cabealho2"/>
       </w:pPr>
+      <w:bookmarkStart w:id="9" w:name="_Toc498877396"/>
       <w:r>
         <w:t>SPIRAL DEVELOPMENT</w:t>
       </w:r>
+      <w:bookmarkEnd w:id="9"/>
     </w:p>
     <w:p>
       <w:pPr>
@@ -5054,7 +6644,15 @@
     </w:p>
     <w:p>
       <w:r>
-        <w:t>Quando nos referimos ao modelo em espiral na escrita e documentação de casos de uso estamos a falar do processo iterativo como os casos de uso são obtidos, analisados, documentados e validados.</w:t>
+        <w:t xml:space="preserve">Quando nos referimos ao modelo em espiral na escrita e documentação de casos de uso </w:t>
+      </w:r>
+      <w:proofErr w:type="gramStart"/>
+      <w:r>
+        <w:t>estamos</w:t>
+      </w:r>
+      <w:proofErr w:type="gramEnd"/>
+      <w:r>
+        <w:t xml:space="preserve"> a falar do processo iterativo como os casos de uso são obtidos, analisados, documentados e validados.</w:t>
       </w:r>
     </w:p>
     <w:p>
@@ -5070,6 +6668,7 @@
           <w:noProof/>
           <w:lang w:val="en-US"/>
         </w:rPr>
+        <w:lastRenderedPageBreak/>
         <w:drawing>
           <wp:inline distT="0" distB="0" distL="0" distR="0" wp14:anchorId="50967FE7" wp14:editId="38B5A2C6">
             <wp:extent cx="5612130" cy="3691890"/>
@@ -5129,7 +6728,6 @@
           <w:b/>
           <w:bCs/>
         </w:rPr>
-        <w:lastRenderedPageBreak/>
         <w:t>Análise da figura:</w:t>
       </w:r>
     </w:p>
@@ -5201,6 +6799,7 @@
     </w:p>
     <w:p>
       <w:r>
+        <w:lastRenderedPageBreak/>
         <w:t>Os requisitos têm a tendência a mudar á medida que vão sendo analisados e o novo conhecimento obtido acaba quase sempre por revelar novas informações acerca de outros, ausência de alguns e outros que se tornaram obsoletos ou fora de contexto.</w:t>
       </w:r>
     </w:p>
@@ -5324,7 +6923,6 @@
     </w:p>
     <w:p>
       <w:r>
-        <w:lastRenderedPageBreak/>
         <w:t>A criação de casos uso é um trabalho de equipa. Quando um elemento dedica muito tempo a criar um caso de uso, vai lutar por ele, mesmo que este seja inconsistente em relação aos outros casos de uso criados por diferentes membros da equipa. O modelo em espiral por ser iterativo permite fasear e dividir o trabalho dedicado a cada caso de uso, evitando desperdício de esforço.</w:t>
       </w:r>
     </w:p>
@@ -5352,24 +6950,28 @@
         </w:rPr>
         <w:t>“COLOQUEM OS VOSSOS PADRÕES DE DESENVOLVIMENTO”</w:t>
       </w:r>
-      <w:bookmarkStart w:id="6" w:name="_GoBack"/>
-      <w:bookmarkEnd w:id="6"/>
     </w:p>
     <w:p>
       <w:pPr>
         <w:pStyle w:val="Cabealho1"/>
       </w:pPr>
-      <w:bookmarkStart w:id="7" w:name="_Toc498614665"/>
+      <w:bookmarkStart w:id="10" w:name="_Toc498614665"/>
+      <w:bookmarkStart w:id="11" w:name="_Toc498877397"/>
       <w:r>
         <w:t>Estado da arte</w:t>
       </w:r>
+      <w:bookmarkEnd w:id="11"/>
     </w:p>
     <w:p>
       <w:pPr>
         <w:pStyle w:val="Cabealho2"/>
       </w:pPr>
       <w:r>
-        <w:t xml:space="preserve"> Comparação do projeto com dois </w:t>
+        <w:t xml:space="preserve"> </w:t>
+      </w:r>
+      <w:bookmarkStart w:id="12" w:name="_Toc498877398"/>
+      <w:r>
+        <w:t xml:space="preserve">Comparação do projeto com dois </w:t>
       </w:r>
       <w:proofErr w:type="gramStart"/>
       <w:r>
@@ -5382,7 +6984,8 @@
       <w:r>
         <w:t xml:space="preserve"> de referência</w:t>
       </w:r>
-      <w:bookmarkEnd w:id="7"/>
+      <w:bookmarkEnd w:id="10"/>
+      <w:bookmarkEnd w:id="12"/>
     </w:p>
     <w:p>
       <w:pPr>
@@ -5476,6 +7079,7 @@
               <w:rPr>
                 <w:b w:val="0"/>
               </w:rPr>
+              <w:lastRenderedPageBreak/>
               <w:t>CRUD Trilho</w:t>
             </w:r>
           </w:p>
@@ -6321,19 +7925,18 @@
       <w:pPr>
         <w:pStyle w:val="Cabealho1"/>
       </w:pPr>
-      <w:bookmarkStart w:id="8" w:name="_Toc498854487"/>
+      <w:bookmarkStart w:id="13" w:name="_Toc498877399"/>
       <w:r>
-        <w:lastRenderedPageBreak/>
         <w:t>Casos de Uso</w:t>
       </w:r>
-      <w:bookmarkEnd w:id="8"/>
+      <w:bookmarkEnd w:id="13"/>
     </w:p>
     <w:p>
       <w:pPr>
         <w:pStyle w:val="Cabealho2"/>
       </w:pPr>
-      <w:bookmarkStart w:id="9" w:name="_Toc498614666"/>
-      <w:bookmarkStart w:id="10" w:name="_Toc498854488"/>
+      <w:bookmarkStart w:id="14" w:name="_Toc498614666"/>
+      <w:bookmarkStart w:id="15" w:name="_Toc498877400"/>
       <w:r>
         <w:t>Tabela d</w:t>
       </w:r>
@@ -6343,11 +7946,11 @@
       <w:r>
         <w:t>Casos de Uso</w:t>
       </w:r>
-      <w:bookmarkEnd w:id="9"/>
-      <w:bookmarkEnd w:id="10"/>
+      <w:bookmarkEnd w:id="14"/>
       <w:r>
         <w:t xml:space="preserve"> e Objetivos</w:t>
       </w:r>
+      <w:bookmarkEnd w:id="15"/>
     </w:p>
     <w:p/>
     <w:tbl>
@@ -6744,7 +8347,11 @@
               <w:cnfStyle w:val="000000100000" w:firstRow="0" w:lastRow="0" w:firstColumn="0" w:lastColumn="0" w:oddVBand="0" w:evenVBand="0" w:oddHBand="1" w:evenHBand="0" w:firstRowFirstColumn="0" w:firstRowLastColumn="0" w:lastRowFirstColumn="0" w:lastRowLastColumn="0"/>
             </w:pPr>
             <w:r>
-              <w:t>Criar Utilizador com privilégios de Administrador</w:t>
+              <w:t xml:space="preserve">Criar Utilizador com privilégios de </w:t>
+            </w:r>
+            <w:r>
+              <w:lastRenderedPageBreak/>
+              <w:t>Administrador</w:t>
             </w:r>
           </w:p>
         </w:tc>
@@ -7129,7 +8736,7 @@
       <w:pPr>
         <w:pStyle w:val="Cabealho2"/>
       </w:pPr>
-      <w:bookmarkStart w:id="11" w:name="_Toc498854489"/>
+      <w:bookmarkStart w:id="16" w:name="_Toc498877401"/>
       <w:r>
         <w:lastRenderedPageBreak/>
         <w:t>Diagrama de Casos de U</w:t>
@@ -7137,7 +8744,7 @@
       <w:r>
         <w:t>so</w:t>
       </w:r>
-      <w:bookmarkEnd w:id="11"/>
+      <w:bookmarkEnd w:id="16"/>
     </w:p>
     <w:p>
       <w:pPr>
@@ -7151,10 +8758,10 @@
           <w:lang w:val="en-US"/>
         </w:rPr>
         <w:drawing>
-          <wp:inline distT="0" distB="0" distL="0" distR="0" wp14:anchorId="67B4D974" wp14:editId="2007352C">
-            <wp:extent cx="5400040" cy="7375942"/>
+          <wp:inline distT="0" distB="0" distL="0" distR="0">
+            <wp:extent cx="5400040" cy="7433945"/>
             <wp:effectExtent l="0" t="0" r="0" b="0"/>
-            <wp:docPr id="4" name="Picture 1" descr="D:\Docs\IPG\ESII\diagramaCasosUso_v2.png"/>
+            <wp:docPr id="10" name="Imagem 10"/>
             <wp:cNvGraphicFramePr>
               <a:graphicFrameLocks xmlns:a="http://schemas.openxmlformats.org/drawingml/2006/main" noChangeAspect="1"/>
             </wp:cNvGraphicFramePr>
@@ -7162,10 +8769,8 @@
               <a:graphicData uri="http://schemas.openxmlformats.org/drawingml/2006/picture">
                 <pic:pic xmlns:pic="http://schemas.openxmlformats.org/drawingml/2006/picture">
                   <pic:nvPicPr>
-                    <pic:cNvPr id="0" name="Picture 1" descr="D:\Docs\IPG\ESII\diagramaCasosUso_v2.png"/>
-                    <pic:cNvPicPr>
-                      <a:picLocks noChangeAspect="1" noChangeArrowheads="1"/>
-                    </pic:cNvPicPr>
+                    <pic:cNvPr id="10" name="Diagrama de classes.emf"/>
+                    <pic:cNvPicPr/>
                   </pic:nvPicPr>
                   <pic:blipFill>
                     <a:blip r:embed="rId10">
@@ -7175,23 +8780,18 @@
                         </a:ext>
                       </a:extLst>
                     </a:blip>
-                    <a:srcRect/>
                     <a:stretch>
                       <a:fillRect/>
                     </a:stretch>
                   </pic:blipFill>
-                  <pic:spPr bwMode="auto">
+                  <pic:spPr>
                     <a:xfrm>
                       <a:off x="0" y="0"/>
-                      <a:ext cx="5400040" cy="7375942"/>
+                      <a:ext cx="5400040" cy="7433945"/>
                     </a:xfrm>
                     <a:prstGeom prst="rect">
                       <a:avLst/>
                     </a:prstGeom>
-                    <a:noFill/>
-                    <a:ln>
-                      <a:noFill/>
-                    </a:ln>
                   </pic:spPr>
                 </pic:pic>
               </a:graphicData>
@@ -7218,7 +8818,7 @@
       <w:pPr>
         <w:pStyle w:val="Cabealho1"/>
       </w:pPr>
-      <w:bookmarkStart w:id="12" w:name="_Toc498854490"/>
+      <w:bookmarkStart w:id="17" w:name="_Toc498877402"/>
       <w:r>
         <w:lastRenderedPageBreak/>
         <w:t>Descrição</w:t>
@@ -7226,15 +8826,17 @@
       <w:r>
         <w:t xml:space="preserve"> dos casos de uso</w:t>
       </w:r>
-      <w:bookmarkEnd w:id="12"/>
+      <w:bookmarkEnd w:id="17"/>
     </w:p>
     <w:p>
       <w:pPr>
         <w:pStyle w:val="Cabealho2"/>
       </w:pPr>
+      <w:bookmarkStart w:id="18" w:name="_Toc498877403"/>
       <w:r>
         <w:t>CRIAR TRILHO</w:t>
       </w:r>
+      <w:bookmarkEnd w:id="18"/>
     </w:p>
     <w:tbl>
       <w:tblPr>
@@ -7896,10 +9498,12 @@
       <w:pPr>
         <w:pStyle w:val="Cabealho2"/>
       </w:pPr>
+      <w:bookmarkStart w:id="19" w:name="_Toc498877404"/>
       <w:r>
         <w:lastRenderedPageBreak/>
         <w:t>ALTERAR TRILHO</w:t>
       </w:r>
+      <w:bookmarkEnd w:id="19"/>
     </w:p>
     <w:tbl>
       <w:tblPr>
@@ -8569,10 +10173,12 @@
       <w:pPr>
         <w:pStyle w:val="Cabealho2"/>
       </w:pPr>
+      <w:bookmarkStart w:id="20" w:name="_Toc498877405"/>
       <w:r>
         <w:lastRenderedPageBreak/>
         <w:t>DESATIVAR TRILHO</w:t>
       </w:r>
+      <w:bookmarkEnd w:id="20"/>
       <w:r>
         <w:tab/>
       </w:r>
@@ -8963,9 +10569,11 @@
       <w:pPr>
         <w:pStyle w:val="Cabealho2"/>
       </w:pPr>
+      <w:bookmarkStart w:id="21" w:name="_Toc498877406"/>
       <w:r>
         <w:t>CONSULTAR TRILHO</w:t>
       </w:r>
+      <w:bookmarkEnd w:id="21"/>
     </w:p>
     <w:tbl>
       <w:tblPr>
@@ -9330,10 +10938,12 @@
       <w:pPr>
         <w:pStyle w:val="Cabealho2"/>
       </w:pPr>
+      <w:bookmarkStart w:id="22" w:name="_Toc498877407"/>
       <w:r>
         <w:lastRenderedPageBreak/>
         <w:t>INSERIR PERGUNTAS AVALIAÇÃO TRILHO</w:t>
       </w:r>
+      <w:bookmarkEnd w:id="22"/>
     </w:p>
     <w:tbl>
       <w:tblPr>
@@ -9852,10 +11462,12 @@
       <w:pPr>
         <w:pStyle w:val="Cabealho2"/>
       </w:pPr>
+      <w:bookmarkStart w:id="23" w:name="_Toc498877408"/>
       <w:r>
         <w:lastRenderedPageBreak/>
         <w:t>INSERIR PERGUNTAS AVALIAÇÃO SERVIÇOS</w:t>
       </w:r>
+      <w:bookmarkEnd w:id="23"/>
     </w:p>
     <w:tbl>
       <w:tblPr>
@@ -10404,10 +12016,12 @@
       <w:pPr>
         <w:pStyle w:val="Cabealho2"/>
       </w:pPr>
+      <w:bookmarkStart w:id="24" w:name="_Toc498877409"/>
       <w:r>
         <w:lastRenderedPageBreak/>
         <w:t>CONSULTAR RESERVAS DOS SERVIÇOS</w:t>
       </w:r>
+      <w:bookmarkEnd w:id="24"/>
     </w:p>
     <w:tbl>
       <w:tblPr>
@@ -10839,9 +12453,11 @@
       <w:pPr>
         <w:pStyle w:val="Cabealho2"/>
       </w:pPr>
+      <w:bookmarkStart w:id="25" w:name="_Toc498877410"/>
       <w:r>
         <w:t>AVALIAR TRILHO</w:t>
       </w:r>
+      <w:bookmarkEnd w:id="25"/>
     </w:p>
     <w:tbl>
       <w:tblPr>
@@ -11307,10 +12923,12 @@
       <w:pPr>
         <w:pStyle w:val="Cabealho2"/>
       </w:pPr>
+      <w:bookmarkStart w:id="26" w:name="_Toc498877411"/>
       <w:r>
         <w:lastRenderedPageBreak/>
         <w:t>AVALIAR SERVIÇOS</w:t>
       </w:r>
+      <w:bookmarkEnd w:id="26"/>
     </w:p>
     <w:tbl>
       <w:tblPr>
@@ -12433,17 +14051,16 @@
       <w:pPr>
         <w:pStyle w:val="Cabealho1"/>
       </w:pPr>
-      <w:bookmarkStart w:id="13" w:name="_Toc498854491"/>
+      <w:bookmarkStart w:id="27" w:name="_Toc498877412"/>
       <w:r>
         <w:lastRenderedPageBreak/>
         <w:t>Diagrama de Classes Parcial</w:t>
       </w:r>
-      <w:bookmarkEnd w:id="13"/>
+      <w:bookmarkEnd w:id="27"/>
     </w:p>
+    <w:p/>
     <w:p>
-      <w:pPr>
-        <w:pStyle w:val="Cabealho1"/>
-      </w:pPr>
+      <w:bookmarkStart w:id="28" w:name="_Toc498877413"/>
       <w:r>
         <w:rPr>
           <w:noProof/>
@@ -12491,6 +14108,7 @@
           </wp:inline>
         </w:drawing>
       </w:r>
+      <w:bookmarkEnd w:id="28"/>
     </w:p>
     <w:p/>
     <w:p/>
@@ -12508,21 +14126,23 @@
       <w:pPr>
         <w:pStyle w:val="Cabealho1"/>
       </w:pPr>
-      <w:bookmarkStart w:id="14" w:name="_Toc498854492"/>
+      <w:bookmarkStart w:id="29" w:name="_Toc498877414"/>
       <w:r>
         <w:lastRenderedPageBreak/>
         <w:t>Diagramas de sequência</w:t>
       </w:r>
-      <w:bookmarkEnd w:id="14"/>
+      <w:bookmarkEnd w:id="29"/>
     </w:p>
     <w:p/>
     <w:p>
       <w:pPr>
         <w:pStyle w:val="Cabealho2"/>
       </w:pPr>
+      <w:bookmarkStart w:id="30" w:name="_Toc498877415"/>
       <w:r>
         <w:t>Atualizar Trilho</w:t>
       </w:r>
+      <w:bookmarkEnd w:id="30"/>
     </w:p>
     <w:p>
       <w:pPr>
@@ -12653,10 +14273,12 @@
       <w:pPr>
         <w:pStyle w:val="Cabealho2"/>
       </w:pPr>
+      <w:bookmarkStart w:id="31" w:name="_Toc498877416"/>
       <w:r>
         <w:lastRenderedPageBreak/>
         <w:t>Consultar Trilho</w:t>
       </w:r>
+      <w:bookmarkEnd w:id="31"/>
     </w:p>
     <w:p>
       <w:pPr>
@@ -12814,10 +14436,12 @@
       <w:pPr>
         <w:pStyle w:val="Cabealho2"/>
       </w:pPr>
+      <w:bookmarkStart w:id="32" w:name="_Toc498877417"/>
       <w:r>
         <w:lastRenderedPageBreak/>
         <w:t>Criar Trilho</w:t>
       </w:r>
+      <w:bookmarkEnd w:id="32"/>
     </w:p>
     <w:p>
       <w:pPr>
@@ -12891,9 +14515,11 @@
       <w:pPr>
         <w:pStyle w:val="Cabealho2"/>
       </w:pPr>
+      <w:bookmarkStart w:id="33" w:name="_Toc498877418"/>
       <w:r>
         <w:t>Desativar Trilho</w:t>
       </w:r>
+      <w:bookmarkEnd w:id="33"/>
     </w:p>
     <w:p>
       <w:pPr>
@@ -12960,20 +14586,27 @@
       <w:pPr>
         <w:pStyle w:val="Cabealho1"/>
       </w:pPr>
-      <w:bookmarkStart w:id="15" w:name="_Toc498854494"/>
+      <w:bookmarkStart w:id="34" w:name="_Toc498877419"/>
       <w:r>
         <w:lastRenderedPageBreak/>
         <w:t>Diagrama de Classes Parcial</w:t>
       </w:r>
-      <w:bookmarkEnd w:id="15"/>
+      <w:bookmarkEnd w:id="34"/>
     </w:p>
+    <w:p/>
     <w:p>
       <w:pPr>
-        <w:pStyle w:val="Cabealho1"/>
+        <w:rPr>
+          <w:color w:val="FF0000"/>
+          <w:sz w:val="32"/>
+          <w:szCs w:val="32"/>
+        </w:rPr>
       </w:pPr>
       <w:r>
         <w:rPr>
           <w:color w:val="FF0000"/>
+          <w:sz w:val="32"/>
+          <w:szCs w:val="32"/>
         </w:rPr>
         <w:t>“</w:t>
       </w:r>
@@ -12981,6 +14614,8 @@
       <w:r>
         <w:rPr>
           <w:color w:val="FF0000"/>
+          <w:sz w:val="32"/>
+          <w:szCs w:val="32"/>
         </w:rPr>
         <w:t>coloquem</w:t>
       </w:r>
@@ -12988,6 +14623,8 @@
       <w:r>
         <w:rPr>
           <w:color w:val="FF0000"/>
+          <w:sz w:val="32"/>
+          <w:szCs w:val="32"/>
         </w:rPr>
         <w:t xml:space="preserve"> o vosso Diagrama de Classes Parcial”</w:t>
       </w:r>
@@ -13001,22 +14638,26 @@
       <w:pPr>
         <w:pStyle w:val="Cabealho1"/>
       </w:pPr>
-      <w:bookmarkStart w:id="16" w:name="_Toc498854495"/>
+      <w:bookmarkStart w:id="35" w:name="_Toc498877420"/>
       <w:r>
         <w:t>Diagramas de sequência</w:t>
       </w:r>
-      <w:bookmarkEnd w:id="16"/>
+      <w:bookmarkEnd w:id="35"/>
     </w:p>
+    <w:p/>
     <w:p>
       <w:pPr>
-        <w:pStyle w:val="Cabealho1"/>
         <w:rPr>
           <w:color w:val="FF0000"/>
+          <w:sz w:val="32"/>
+          <w:szCs w:val="32"/>
         </w:rPr>
       </w:pPr>
       <w:r>
         <w:rPr>
           <w:color w:val="FF0000"/>
+          <w:sz w:val="32"/>
+          <w:szCs w:val="32"/>
         </w:rPr>
         <w:t>“</w:t>
       </w:r>
@@ -13024,6 +14665,8 @@
       <w:r>
         <w:rPr>
           <w:color w:val="FF0000"/>
+          <w:sz w:val="32"/>
+          <w:szCs w:val="32"/>
         </w:rPr>
         <w:t>coloquem</w:t>
       </w:r>
@@ -13031,32 +14674,10 @@
       <w:r>
         <w:rPr>
           <w:color w:val="FF0000"/>
+          <w:sz w:val="32"/>
+          <w:szCs w:val="32"/>
         </w:rPr>
-        <w:t xml:space="preserve"> o</w:t>
-      </w:r>
-      <w:r>
-        <w:rPr>
-          <w:color w:val="FF0000"/>
-        </w:rPr>
-        <w:t>s</w:t>
-      </w:r>
-      <w:r>
-        <w:rPr>
-          <w:color w:val="FF0000"/>
-        </w:rPr>
-        <w:t xml:space="preserve"> vosso</w:t>
-      </w:r>
-      <w:r>
-        <w:rPr>
-          <w:color w:val="FF0000"/>
-        </w:rPr>
-        <w:t>s</w:t>
-      </w:r>
-      <w:r>
-        <w:rPr>
-          <w:color w:val="FF0000"/>
-        </w:rPr>
-        <w:t xml:space="preserve"> Diagramas de sequência”</w:t>
+        <w:t xml:space="preserve"> os vossos Diagramas de sequência”</w:t>
       </w:r>
     </w:p>
     <w:p>
@@ -13082,7 +14703,7 @@
       <w:pPr>
         <w:pStyle w:val="Cabealho1"/>
       </w:pPr>
-      <w:bookmarkStart w:id="17" w:name="_Toc498854497"/>
+      <w:bookmarkStart w:id="36" w:name="_Toc498877421"/>
       <w:r>
         <w:t>Diagrama</w:t>
       </w:r>
@@ -13092,7 +14713,7 @@
       <w:r>
         <w:t xml:space="preserve"> Global</w:t>
       </w:r>
-      <w:bookmarkEnd w:id="17"/>
+      <w:bookmarkEnd w:id="36"/>
     </w:p>
     <w:p>
       <w:pPr>
@@ -13103,14 +14724,16 @@
     </w:p>
     <w:p>
       <w:pPr>
-        <w:pStyle w:val="Cabealho1"/>
         <w:rPr>
-          <w:color w:val="FF0000"/>
+          <w:sz w:val="32"/>
+          <w:szCs w:val="32"/>
         </w:rPr>
       </w:pPr>
       <w:r>
         <w:rPr>
           <w:color w:val="FF0000"/>
+          <w:sz w:val="32"/>
+          <w:szCs w:val="32"/>
         </w:rPr>
         <w:t>“</w:t>
       </w:r>
@@ -13118,6 +14741,8 @@
       <w:r>
         <w:rPr>
           <w:color w:val="FF0000"/>
+          <w:sz w:val="32"/>
+          <w:szCs w:val="32"/>
         </w:rPr>
         <w:t>preciso</w:t>
       </w:r>
@@ -13125,54 +14750,40 @@
       <w:r>
         <w:rPr>
           <w:color w:val="FF0000"/>
+          <w:sz w:val="32"/>
+          <w:szCs w:val="32"/>
         </w:rPr>
         <w:t xml:space="preserve"> </w:t>
       </w:r>
       <w:r>
         <w:rPr>
           <w:color w:val="FF0000"/>
+          <w:sz w:val="32"/>
+          <w:szCs w:val="32"/>
         </w:rPr>
         <w:t>d</w:t>
       </w:r>
       <w:r>
         <w:rPr>
           <w:color w:val="FF0000"/>
+          <w:sz w:val="32"/>
+          <w:szCs w:val="32"/>
         </w:rPr>
-        <w:t>o</w:t>
+        <w:t xml:space="preserve">os vossos Diagramas de </w:t>
       </w:r>
       <w:r>
         <w:rPr>
           <w:color w:val="FF0000"/>
-        </w:rPr>
-        <w:t>s</w:t>
-      </w:r>
-      <w:r>
-        <w:rPr>
-          <w:color w:val="FF0000"/>
-        </w:rPr>
-        <w:t xml:space="preserve"> vosso</w:t>
-      </w:r>
-      <w:r>
-        <w:rPr>
-          <w:color w:val="FF0000"/>
-        </w:rPr>
-        <w:t>s</w:t>
-      </w:r>
-      <w:r>
-        <w:rPr>
-          <w:color w:val="FF0000"/>
-        </w:rPr>
-        <w:t xml:space="preserve"> Diagramas de </w:t>
-      </w:r>
-      <w:r>
-        <w:rPr>
-          <w:color w:val="FF0000"/>
+          <w:sz w:val="32"/>
+          <w:szCs w:val="32"/>
         </w:rPr>
         <w:t>Classes</w:t>
       </w:r>
       <w:r>
         <w:rPr>
           <w:color w:val="FF0000"/>
+          <w:sz w:val="32"/>
+          <w:szCs w:val="32"/>
         </w:rPr>
         <w:t>”</w:t>
       </w:r>
@@ -13256,19 +14867,149 @@
     </w:p>
     <w:p>
       <w:pPr>
+        <w:rPr>
+          <w:rFonts w:cstheme="minorHAnsi"/>
+        </w:rPr>
+      </w:pPr>
+    </w:p>
+    <w:p>
+      <w:pPr>
         <w:pStyle w:val="Cabealho1"/>
       </w:pPr>
-      <w:bookmarkStart w:id="18" w:name="_Toc498854498"/>
+      <w:bookmarkStart w:id="37" w:name="_Toc498877422"/>
       <w:r>
         <w:lastRenderedPageBreak/>
         <w:t>Diagrama de Estados</w:t>
       </w:r>
-      <w:bookmarkEnd w:id="18"/>
+      <w:bookmarkEnd w:id="37"/>
     </w:p>
     <w:p/>
+    <w:p>
+      <w:r>
+        <w:rPr>
+          <w:noProof/>
+          <w:lang w:val="en-US"/>
+        </w:rPr>
+        <w:drawing>
+          <wp:inline distT="0" distB="0" distL="0" distR="0">
+            <wp:extent cx="4560141" cy="4865156"/>
+            <wp:effectExtent l="0" t="0" r="0" b="0"/>
+            <wp:docPr id="12" name="Imagem 12"/>
+            <wp:cNvGraphicFramePr>
+              <a:graphicFrameLocks xmlns:a="http://schemas.openxmlformats.org/drawingml/2006/main" noChangeAspect="1"/>
+            </wp:cNvGraphicFramePr>
+            <a:graphic xmlns:a="http://schemas.openxmlformats.org/drawingml/2006/main">
+              <a:graphicData uri="http://schemas.openxmlformats.org/drawingml/2006/picture">
+                <pic:pic xmlns:pic="http://schemas.openxmlformats.org/drawingml/2006/picture">
+                  <pic:nvPicPr>
+                    <pic:cNvPr id="12" name="Diagrama Estados - Estado Trilho.emf"/>
+                    <pic:cNvPicPr/>
+                  </pic:nvPicPr>
+                  <pic:blipFill>
+                    <a:blip r:embed="rId16">
+                      <a:extLst>
+                        <a:ext uri="{28A0092B-C50C-407E-A947-70E740481C1C}">
+                          <a14:useLocalDpi xmlns:a14="http://schemas.microsoft.com/office/drawing/2010/main" val="0"/>
+                        </a:ext>
+                      </a:extLst>
+                    </a:blip>
+                    <a:stretch>
+                      <a:fillRect/>
+                    </a:stretch>
+                  </pic:blipFill>
+                  <pic:spPr>
+                    <a:xfrm>
+                      <a:off x="0" y="0"/>
+                      <a:ext cx="4560141" cy="4865156"/>
+                    </a:xfrm>
+                    <a:prstGeom prst="rect">
+                      <a:avLst/>
+                    </a:prstGeom>
+                  </pic:spPr>
+                </pic:pic>
+              </a:graphicData>
+            </a:graphic>
+          </wp:inline>
+        </w:drawing>
+      </w:r>
+    </w:p>
+    <w:p/>
+    <w:p>
+      <w:pPr>
+        <w:rPr>
+          <w:color w:val="FF0000"/>
+          <w:sz w:val="32"/>
+          <w:szCs w:val="32"/>
+        </w:rPr>
+      </w:pPr>
+      <w:r>
+        <w:rPr>
+          <w:color w:val="FF0000"/>
+          <w:sz w:val="32"/>
+          <w:szCs w:val="32"/>
+        </w:rPr>
+        <w:t xml:space="preserve">“ </w:t>
+      </w:r>
+      <w:r>
+        <w:rPr>
+          <w:color w:val="FF0000"/>
+          <w:sz w:val="32"/>
+          <w:szCs w:val="32"/>
+        </w:rPr>
+        <w:t xml:space="preserve">Duvida: </w:t>
+      </w:r>
+      <w:proofErr w:type="spellStart"/>
+      <w:proofErr w:type="gramStart"/>
+      <w:r>
+        <w:rPr>
+          <w:color w:val="FF0000"/>
+          <w:sz w:val="32"/>
+          <w:szCs w:val="32"/>
+        </w:rPr>
+        <w:t>Entry</w:t>
+      </w:r>
+      <w:proofErr w:type="spellEnd"/>
+      <w:r>
+        <w:rPr>
+          <w:color w:val="FF0000"/>
+          <w:sz w:val="32"/>
+          <w:szCs w:val="32"/>
+        </w:rPr>
+        <w:t xml:space="preserve"> </w:t>
+      </w:r>
+      <w:r>
+        <w:rPr>
+          <w:color w:val="FF0000"/>
+          <w:sz w:val="32"/>
+          <w:szCs w:val="32"/>
+        </w:rPr>
+        <w:t xml:space="preserve"> ?</w:t>
+      </w:r>
+      <w:proofErr w:type="gramEnd"/>
+      <w:r>
+        <w:rPr>
+          <w:color w:val="FF0000"/>
+          <w:sz w:val="32"/>
+          <w:szCs w:val="32"/>
+        </w:rPr>
+        <w:t xml:space="preserve">?? </w:t>
+      </w:r>
+      <w:r>
+        <w:rPr>
+          <w:color w:val="FF0000"/>
+          <w:sz w:val="32"/>
+          <w:szCs w:val="32"/>
+        </w:rPr>
+        <w:t>“</w:t>
+      </w:r>
+    </w:p>
+    <w:p>
+      <w:bookmarkStart w:id="38" w:name="_GoBack"/>
+      <w:bookmarkEnd w:id="38"/>
+    </w:p>
     <w:p/>
     <w:sectPr>
-      <w:footerReference w:type="default" r:id="rId16"/>
+      <w:footerReference w:type="default" r:id="rId17"/>
       <w:pgSz w:w="11906" w:h="16838"/>
       <w:pgMar w:top="1417" w:right="1701" w:bottom="1417" w:left="1701" w:header="708" w:footer="708" w:gutter="0"/>
       <w:cols w:space="708"/>
@@ -13342,7 +15083,7 @@
           <w:rPr>
             <w:noProof/>
           </w:rPr>
-          <w:t>23</w:t>
+          <w:t>25</w:t>
         </w:r>
         <w:r>
           <w:rPr>
@@ -20787,6 +22528,7 @@
   <w:style w:type="character" w:default="1" w:styleId="Tipodeletrapredefinidodopargrafo">
     <w:name w:val="Default Paragraph Font"/>
     <w:uiPriority w:val="1"/>
+    <w:semiHidden/>
     <w:unhideWhenUsed/>
   </w:style>
   <w:style w:type="table" w:default="1" w:styleId="Tabelanormal">
@@ -22027,7 +23769,7 @@
 </file>
 
 <file path=customXml/itemProps1.xml><?xml version="1.0" encoding="utf-8"?>
-<ds:datastoreItem xmlns:ds="http://schemas.openxmlformats.org/officeDocument/2006/customXml" ds:itemID="{1829B49E-9B10-4DC8-80E1-82D108E94CED}">
+<ds:datastoreItem xmlns:ds="http://schemas.openxmlformats.org/officeDocument/2006/customXml" ds:itemID="{3AD24EBF-81CF-4ABD-93FA-23F6D2EC45EA}">
   <ds:schemaRefs>
     <ds:schemaRef ds:uri="http://schemas.openxmlformats.org/officeDocument/2006/bibliography"/>
   </ds:schemaRefs>

</xml_diff>

<commit_message>
Eng. Soft.2: Atualizado Relatorio - Trails4Health - Revisto.doc+pdf
Tempo:  0h
</commit_message>
<xml_diff>
--- a/doc/Eng. Soft 2/Relatório - Trails4Health - Revisto.docx
+++ b/doc/Eng. Soft 2/Relatório - Trails4Health - Revisto.docx
@@ -8,6 +8,8 @@
           <w:tab w:val="left" w:pos="7230"/>
         </w:tabs>
       </w:pPr>
+      <w:bookmarkStart w:id="0" w:name="_GoBack"/>
+      <w:bookmarkEnd w:id="0"/>
     </w:p>
     <w:p>
       <w:pPr>
@@ -3163,12 +3165,12 @@
       <w:pPr>
         <w:pStyle w:val="Cabealho1"/>
       </w:pPr>
-      <w:bookmarkStart w:id="0" w:name="_Toc498877390"/>
+      <w:bookmarkStart w:id="1" w:name="_Toc498877390"/>
       <w:r>
         <w:lastRenderedPageBreak/>
         <w:t>Introdução</w:t>
       </w:r>
-      <w:bookmarkEnd w:id="0"/>
+      <w:bookmarkEnd w:id="1"/>
     </w:p>
     <w:p/>
     <w:p>
@@ -3365,11 +3367,11 @@
       <w:pPr>
         <w:pStyle w:val="Cabealho1"/>
       </w:pPr>
-      <w:bookmarkStart w:id="1" w:name="_Toc498877391"/>
+      <w:bookmarkStart w:id="2" w:name="_Toc498877391"/>
       <w:r>
         <w:t>Tarefas e tempo despendido</w:t>
       </w:r>
-      <w:bookmarkEnd w:id="1"/>
+      <w:bookmarkEnd w:id="2"/>
     </w:p>
     <w:p/>
     <w:tbl>
@@ -5040,17 +5042,7 @@
                 <w:color w:val="000000"/>
                 <w:lang w:eastAsia="en-GB"/>
               </w:rPr>
-              <w:t>1.5</w:t>
-            </w:r>
-            <w:bookmarkStart w:id="2" w:name="_GoBack"/>
-            <w:bookmarkEnd w:id="2"/>
-            <w:r>
-              <w:rPr>
-                <w:rFonts w:ascii="Calibri" w:eastAsia="Times New Roman" w:hAnsi="Calibri" w:cs="Times New Roman"/>
-                <w:color w:val="000000"/>
-                <w:lang w:eastAsia="en-GB"/>
-              </w:rPr>
-              <w:t xml:space="preserve"> H</w:t>
+              <w:t>1.5 H</w:t>
             </w:r>
           </w:p>
         </w:tc>
@@ -5487,15 +5479,7 @@
                 <w:color w:val="000000"/>
                 <w:lang w:eastAsia="en-GB"/>
               </w:rPr>
-              <w:t>3</w:t>
-            </w:r>
-            <w:r>
-              <w:rPr>
-                <w:rFonts w:ascii="Calibri" w:eastAsia="Times New Roman" w:hAnsi="Calibri" w:cs="Times New Roman"/>
-                <w:color w:val="000000"/>
-                <w:lang w:eastAsia="en-GB"/>
-              </w:rPr>
-              <w:t xml:space="preserve"> H</w:t>
+              <w:t>3 H</w:t>
             </w:r>
           </w:p>
         </w:tc>
@@ -16181,7 +16165,7 @@
           <w:rPr>
             <w:noProof/>
           </w:rPr>
-          <w:t>5</w:t>
+          <w:t>25</w:t>
         </w:r>
         <w:r>
           <w:rPr>
@@ -19075,7 +19059,7 @@
 </file>
 
 <file path=customXml/itemProps1.xml><?xml version="1.0" encoding="utf-8"?>
-<ds:datastoreItem xmlns:ds="http://schemas.openxmlformats.org/officeDocument/2006/customXml" ds:itemID="{CE17F351-6B1D-4253-BED0-EC2D48E8057D}">
+<ds:datastoreItem xmlns:ds="http://schemas.openxmlformats.org/officeDocument/2006/customXml" ds:itemID="{2E4E7A25-2597-46E1-BDD0-2182837559AE}">
   <ds:schemaRefs>
     <ds:schemaRef ds:uri="http://schemas.openxmlformats.org/officeDocument/2006/bibliography"/>
   </ds:schemaRefs>

</xml_diff>

<commit_message>
Eng. Soft.2 Atualizado Relatorio - Trails4Health - Revisto: - Alterado D. Seq. Desativar Trilho
</commit_message>
<xml_diff>
--- a/doc/Eng. Soft 2/Relatório - Trails4Health - Revisto.docx
+++ b/doc/Eng. Soft 2/Relatório - Trails4Health - Revisto.docx
@@ -8,8 +8,6 @@
           <w:tab w:val="left" w:pos="7230"/>
         </w:tabs>
       </w:pPr>
-      <w:bookmarkStart w:id="0" w:name="_GoBack"/>
-      <w:bookmarkEnd w:id="0"/>
     </w:p>
     <w:p>
       <w:pPr>
@@ -291,6 +289,7 @@
                 <w:lang w:val="en-GB"/>
               </w:rPr>
             </w:pPr>
+            <w:proofErr w:type="spellStart"/>
             <w:r>
               <w:rPr>
                 <w:rFonts w:ascii="Calibri" w:eastAsia="Calibri" w:hAnsi="Calibri" w:cs="Times New Roman"/>
@@ -300,49 +299,10 @@
                 <w:szCs w:val="24"/>
                 <w:lang w:val="en-GB"/>
               </w:rPr>
-              <w:t xml:space="preserve">Curso </w:t>
-            </w:r>
-          </w:p>
-        </w:tc>
-        <w:tc>
-          <w:tcPr>
-            <w:tcW w:w="4061" w:type="dxa"/>
-          </w:tcPr>
-          <w:p>
-            <w:pPr>
-              <w:rPr>
-                <w:rFonts w:ascii="Calibri" w:eastAsia="Calibri" w:hAnsi="Calibri" w:cs="Times New Roman"/>
-                <w:color w:val="767171" w:themeColor="background2" w:themeShade="80"/>
-                <w:sz w:val="24"/>
-                <w:szCs w:val="24"/>
-                <w:lang w:val="en-GB"/>
-              </w:rPr>
-            </w:pPr>
-            <w:r>
-              <w:rPr>
-                <w:rFonts w:ascii="Calibri" w:eastAsia="Calibri" w:hAnsi="Calibri" w:cs="Times New Roman"/>
-                <w:color w:val="767171" w:themeColor="background2" w:themeShade="80"/>
-                <w:sz w:val="24"/>
-                <w:szCs w:val="24"/>
-                <w:lang w:val="en-GB"/>
-              </w:rPr>
-              <w:t>Licenciatura Engenharia Informática</w:t>
-            </w:r>
-          </w:p>
-        </w:tc>
-      </w:tr>
-      <w:tr>
-        <w:trPr>
-          <w:trHeight w:val="254"/>
-        </w:trPr>
-        <w:tc>
-          <w:tcPr>
-            <w:tcW w:w="3540" w:type="dxa"/>
-            <w:shd w:val="clear" w:color="auto" w:fill="D9D9D9"/>
-          </w:tcPr>
-          <w:p>
-            <w:pPr>
-              <w:jc w:val="right"/>
+              <w:t>Curso</w:t>
+            </w:r>
+            <w:proofErr w:type="spellEnd"/>
+            <w:r>
               <w:rPr>
                 <w:rFonts w:ascii="Calibri" w:eastAsia="Calibri" w:hAnsi="Calibri" w:cs="Times New Roman"/>
                 <w:b/>
@@ -351,8 +311,95 @@
                 <w:szCs w:val="24"/>
                 <w:lang w:val="en-GB"/>
               </w:rPr>
-            </w:pPr>
-            <w:r>
+              <w:t xml:space="preserve"> </w:t>
+            </w:r>
+          </w:p>
+        </w:tc>
+        <w:tc>
+          <w:tcPr>
+            <w:tcW w:w="4061" w:type="dxa"/>
+          </w:tcPr>
+          <w:p>
+            <w:pPr>
+              <w:rPr>
+                <w:rFonts w:ascii="Calibri" w:eastAsia="Calibri" w:hAnsi="Calibri" w:cs="Times New Roman"/>
+                <w:color w:val="767171" w:themeColor="background2" w:themeShade="80"/>
+                <w:sz w:val="24"/>
+                <w:szCs w:val="24"/>
+                <w:lang w:val="en-GB"/>
+              </w:rPr>
+            </w:pPr>
+            <w:proofErr w:type="spellStart"/>
+            <w:r>
+              <w:rPr>
+                <w:rFonts w:ascii="Calibri" w:eastAsia="Calibri" w:hAnsi="Calibri" w:cs="Times New Roman"/>
+                <w:color w:val="767171" w:themeColor="background2" w:themeShade="80"/>
+                <w:sz w:val="24"/>
+                <w:szCs w:val="24"/>
+                <w:lang w:val="en-GB"/>
+              </w:rPr>
+              <w:t>Licenciatura</w:t>
+            </w:r>
+            <w:proofErr w:type="spellEnd"/>
+            <w:r>
+              <w:rPr>
+                <w:rFonts w:ascii="Calibri" w:eastAsia="Calibri" w:hAnsi="Calibri" w:cs="Times New Roman"/>
+                <w:color w:val="767171" w:themeColor="background2" w:themeShade="80"/>
+                <w:sz w:val="24"/>
+                <w:szCs w:val="24"/>
+                <w:lang w:val="en-GB"/>
+              </w:rPr>
+              <w:t xml:space="preserve"> </w:t>
+            </w:r>
+            <w:proofErr w:type="spellStart"/>
+            <w:r>
+              <w:rPr>
+                <w:rFonts w:ascii="Calibri" w:eastAsia="Calibri" w:hAnsi="Calibri" w:cs="Times New Roman"/>
+                <w:color w:val="767171" w:themeColor="background2" w:themeShade="80"/>
+                <w:sz w:val="24"/>
+                <w:szCs w:val="24"/>
+                <w:lang w:val="en-GB"/>
+              </w:rPr>
+              <w:t>Engenharia</w:t>
+            </w:r>
+            <w:proofErr w:type="spellEnd"/>
+            <w:r>
+              <w:rPr>
+                <w:rFonts w:ascii="Calibri" w:eastAsia="Calibri" w:hAnsi="Calibri" w:cs="Times New Roman"/>
+                <w:color w:val="767171" w:themeColor="background2" w:themeShade="80"/>
+                <w:sz w:val="24"/>
+                <w:szCs w:val="24"/>
+                <w:lang w:val="en-GB"/>
+              </w:rPr>
+              <w:t xml:space="preserve"> </w:t>
+            </w:r>
+            <w:proofErr w:type="spellStart"/>
+            <w:r>
+              <w:rPr>
+                <w:rFonts w:ascii="Calibri" w:eastAsia="Calibri" w:hAnsi="Calibri" w:cs="Times New Roman"/>
+                <w:color w:val="767171" w:themeColor="background2" w:themeShade="80"/>
+                <w:sz w:val="24"/>
+                <w:szCs w:val="24"/>
+                <w:lang w:val="en-GB"/>
+              </w:rPr>
+              <w:t>Informática</w:t>
+            </w:r>
+            <w:proofErr w:type="spellEnd"/>
+          </w:p>
+        </w:tc>
+      </w:tr>
+      <w:tr>
+        <w:trPr>
+          <w:trHeight w:val="254"/>
+        </w:trPr>
+        <w:tc>
+          <w:tcPr>
+            <w:tcW w:w="3540" w:type="dxa"/>
+            <w:shd w:val="clear" w:color="auto" w:fill="D9D9D9"/>
+          </w:tcPr>
+          <w:p>
+            <w:pPr>
+              <w:jc w:val="right"/>
               <w:rPr>
                 <w:rFonts w:ascii="Calibri" w:eastAsia="Calibri" w:hAnsi="Calibri" w:cs="Times New Roman"/>
                 <w:b/>
@@ -361,49 +408,9 @@
                 <w:szCs w:val="24"/>
                 <w:lang w:val="en-GB"/>
               </w:rPr>
-              <w:t>Unidade Curricular</w:t>
-            </w:r>
-          </w:p>
-        </w:tc>
-        <w:tc>
-          <w:tcPr>
-            <w:tcW w:w="4061" w:type="dxa"/>
-          </w:tcPr>
-          <w:p>
-            <w:pPr>
-              <w:rPr>
-                <w:rFonts w:ascii="Calibri" w:eastAsia="Calibri" w:hAnsi="Calibri" w:cs="Times New Roman"/>
-                <w:color w:val="767171" w:themeColor="background2" w:themeShade="80"/>
-                <w:sz w:val="24"/>
-                <w:szCs w:val="24"/>
-                <w:lang w:val="en-GB"/>
-              </w:rPr>
-            </w:pPr>
-            <w:r>
-              <w:rPr>
-                <w:rFonts w:ascii="Calibri" w:eastAsia="Calibri" w:hAnsi="Calibri" w:cs="Times New Roman"/>
-                <w:color w:val="767171" w:themeColor="background2" w:themeShade="80"/>
-                <w:sz w:val="24"/>
-                <w:szCs w:val="24"/>
-                <w:lang w:val="en-GB"/>
-              </w:rPr>
-              <w:t>Engenharia de Software II</w:t>
-            </w:r>
-          </w:p>
-        </w:tc>
-      </w:tr>
-      <w:tr>
-        <w:trPr>
-          <w:trHeight w:val="260"/>
-        </w:trPr>
-        <w:tc>
-          <w:tcPr>
-            <w:tcW w:w="3540" w:type="dxa"/>
-            <w:shd w:val="clear" w:color="auto" w:fill="D9D9D9"/>
-          </w:tcPr>
-          <w:p>
-            <w:pPr>
-              <w:jc w:val="right"/>
+            </w:pPr>
+            <w:proofErr w:type="spellStart"/>
+            <w:r>
               <w:rPr>
                 <w:rFonts w:ascii="Calibri" w:eastAsia="Calibri" w:hAnsi="Calibri" w:cs="Times New Roman"/>
                 <w:b/>
@@ -412,7 +419,9 @@
                 <w:szCs w:val="24"/>
                 <w:lang w:val="en-GB"/>
               </w:rPr>
-            </w:pPr>
+              <w:t>Unidade</w:t>
+            </w:r>
+            <w:proofErr w:type="spellEnd"/>
             <w:r>
               <w:rPr>
                 <w:rFonts w:ascii="Calibri" w:eastAsia="Calibri" w:hAnsi="Calibri" w:cs="Times New Roman"/>
@@ -422,7 +431,7 @@
                 <w:szCs w:val="24"/>
                 <w:lang w:val="en-GB"/>
               </w:rPr>
-              <w:t>Ano Lectivo</w:t>
+              <w:t xml:space="preserve"> Curricular</w:t>
             </w:r>
           </w:p>
         </w:tc>
@@ -440,6 +449,7 @@
                 <w:lang w:val="en-GB"/>
               </w:rPr>
             </w:pPr>
+            <w:proofErr w:type="spellStart"/>
             <w:r>
               <w:rPr>
                 <w:rFonts w:ascii="Calibri" w:eastAsia="Calibri" w:hAnsi="Calibri" w:cs="Times New Roman"/>
@@ -448,14 +458,25 @@
                 <w:szCs w:val="24"/>
                 <w:lang w:val="en-GB"/>
               </w:rPr>
-              <w:t>2017/2018</w:t>
+              <w:t>Engenharia</w:t>
+            </w:r>
+            <w:proofErr w:type="spellEnd"/>
+            <w:r>
+              <w:rPr>
+                <w:rFonts w:ascii="Calibri" w:eastAsia="Calibri" w:hAnsi="Calibri" w:cs="Times New Roman"/>
+                <w:color w:val="767171" w:themeColor="background2" w:themeShade="80"/>
+                <w:sz w:val="24"/>
+                <w:szCs w:val="24"/>
+                <w:lang w:val="en-GB"/>
+              </w:rPr>
+              <w:t xml:space="preserve"> de Software II</w:t>
             </w:r>
           </w:p>
         </w:tc>
       </w:tr>
       <w:tr>
         <w:trPr>
-          <w:trHeight w:val="254"/>
+          <w:trHeight w:val="260"/>
         </w:trPr>
         <w:tc>
           <w:tcPr>
@@ -474,6 +495,7 @@
                 <w:lang w:val="en-GB"/>
               </w:rPr>
             </w:pPr>
+            <w:proofErr w:type="spellStart"/>
             <w:r>
               <w:rPr>
                 <w:rFonts w:ascii="Calibri" w:eastAsia="Calibri" w:hAnsi="Calibri" w:cs="Times New Roman"/>
@@ -483,49 +505,10 @@
                 <w:szCs w:val="24"/>
                 <w:lang w:val="en-GB"/>
               </w:rPr>
-              <w:t>Docente</w:t>
-            </w:r>
-          </w:p>
-        </w:tc>
-        <w:tc>
-          <w:tcPr>
-            <w:tcW w:w="4061" w:type="dxa"/>
-          </w:tcPr>
-          <w:p>
-            <w:pPr>
-              <w:rPr>
-                <w:rFonts w:ascii="Calibri" w:eastAsia="Calibri" w:hAnsi="Calibri" w:cs="Times New Roman"/>
-                <w:color w:val="767171" w:themeColor="background2" w:themeShade="80"/>
-                <w:sz w:val="24"/>
-                <w:szCs w:val="24"/>
-                <w:lang w:val="en-GB"/>
-              </w:rPr>
-            </w:pPr>
-            <w:r>
-              <w:rPr>
-                <w:rFonts w:ascii="Calibri" w:eastAsia="Calibri" w:hAnsi="Calibri" w:cs="Times New Roman"/>
-                <w:color w:val="767171" w:themeColor="background2" w:themeShade="80"/>
-                <w:sz w:val="24"/>
-                <w:szCs w:val="24"/>
-                <w:lang w:val="en-GB"/>
-              </w:rPr>
-              <w:t>Maria Clara Silveira</w:t>
-            </w:r>
-          </w:p>
-        </w:tc>
-      </w:tr>
-      <w:tr>
-        <w:trPr>
-          <w:trHeight w:val="254"/>
-        </w:trPr>
-        <w:tc>
-          <w:tcPr>
-            <w:tcW w:w="3540" w:type="dxa"/>
-            <w:shd w:val="clear" w:color="auto" w:fill="D9D9D9"/>
-          </w:tcPr>
-          <w:p>
-            <w:pPr>
-              <w:jc w:val="right"/>
+              <w:t>Ano</w:t>
+            </w:r>
+            <w:proofErr w:type="spellEnd"/>
+            <w:r>
               <w:rPr>
                 <w:rFonts w:ascii="Calibri" w:eastAsia="Calibri" w:hAnsi="Calibri" w:cs="Times New Roman"/>
                 <w:b/>
@@ -534,7 +517,9 @@
                 <w:szCs w:val="24"/>
                 <w:lang w:val="en-GB"/>
               </w:rPr>
-            </w:pPr>
+              <w:t xml:space="preserve"> </w:t>
+            </w:r>
+            <w:proofErr w:type="spellStart"/>
             <w:r>
               <w:rPr>
                 <w:rFonts w:ascii="Calibri" w:eastAsia="Calibri" w:hAnsi="Calibri" w:cs="Times New Roman"/>
@@ -544,8 +529,9 @@
                 <w:szCs w:val="24"/>
                 <w:lang w:val="en-GB"/>
               </w:rPr>
-              <w:t>Coordenador da Área Disciplinar</w:t>
-            </w:r>
+              <w:t>Lectivo</w:t>
+            </w:r>
+            <w:proofErr w:type="spellEnd"/>
           </w:p>
         </w:tc>
         <w:tc>
@@ -570,14 +556,14 @@
                 <w:szCs w:val="24"/>
                 <w:lang w:val="en-GB"/>
               </w:rPr>
-              <w:t>José Fonseca</w:t>
+              <w:t>2017/2018</w:t>
             </w:r>
           </w:p>
         </w:tc>
       </w:tr>
       <w:tr>
         <w:trPr>
-          <w:trHeight w:val="260"/>
+          <w:trHeight w:val="254"/>
         </w:trPr>
         <w:tc>
           <w:tcPr>
@@ -596,6 +582,7 @@
                 <w:lang w:val="en-GB"/>
               </w:rPr>
             </w:pPr>
+            <w:proofErr w:type="spellStart"/>
             <w:r>
               <w:rPr>
                 <w:rFonts w:ascii="Calibri" w:eastAsia="Calibri" w:hAnsi="Calibri" w:cs="Times New Roman"/>
@@ -605,8 +592,9 @@
                 <w:szCs w:val="24"/>
                 <w:lang w:val="en-GB"/>
               </w:rPr>
-              <w:t>Data</w:t>
-            </w:r>
+              <w:t>Docente</w:t>
+            </w:r>
+            <w:proofErr w:type="spellEnd"/>
           </w:p>
         </w:tc>
         <w:tc>
@@ -631,14 +619,26 @@
                 <w:szCs w:val="24"/>
                 <w:lang w:val="en-GB"/>
               </w:rPr>
-              <w:t>16/11/2017</w:t>
-            </w:r>
+              <w:t xml:space="preserve">Maria Clara </w:t>
+            </w:r>
+            <w:proofErr w:type="spellStart"/>
+            <w:r>
+              <w:rPr>
+                <w:rFonts w:ascii="Calibri" w:eastAsia="Calibri" w:hAnsi="Calibri" w:cs="Times New Roman"/>
+                <w:color w:val="767171" w:themeColor="background2" w:themeShade="80"/>
+                <w:sz w:val="24"/>
+                <w:szCs w:val="24"/>
+                <w:lang w:val="en-GB"/>
+              </w:rPr>
+              <w:t>Silveira</w:t>
+            </w:r>
+            <w:proofErr w:type="spellEnd"/>
           </w:p>
         </w:tc>
       </w:tr>
       <w:tr>
         <w:trPr>
-          <w:trHeight w:val="1025"/>
+          <w:trHeight w:val="254"/>
         </w:trPr>
         <w:tc>
           <w:tcPr>
@@ -657,6 +657,7 @@
                 <w:lang w:val="en-GB"/>
               </w:rPr>
             </w:pPr>
+            <w:proofErr w:type="spellStart"/>
             <w:r>
               <w:rPr>
                 <w:rFonts w:ascii="Calibri" w:eastAsia="Calibri" w:hAnsi="Calibri" w:cs="Times New Roman"/>
@@ -666,8 +667,181 @@
                 <w:szCs w:val="24"/>
                 <w:lang w:val="en-GB"/>
               </w:rPr>
+              <w:t>Coordenador</w:t>
+            </w:r>
+            <w:proofErr w:type="spellEnd"/>
+            <w:r>
+              <w:rPr>
+                <w:rFonts w:ascii="Calibri" w:eastAsia="Calibri" w:hAnsi="Calibri" w:cs="Times New Roman"/>
+                <w:b/>
+                <w:color w:val="222A35" w:themeColor="text2" w:themeShade="80"/>
+                <w:sz w:val="24"/>
+                <w:szCs w:val="24"/>
+                <w:lang w:val="en-GB"/>
+              </w:rPr>
+              <w:t xml:space="preserve"> da </w:t>
+            </w:r>
+            <w:proofErr w:type="spellStart"/>
+            <w:r>
+              <w:rPr>
+                <w:rFonts w:ascii="Calibri" w:eastAsia="Calibri" w:hAnsi="Calibri" w:cs="Times New Roman"/>
+                <w:b/>
+                <w:color w:val="222A35" w:themeColor="text2" w:themeShade="80"/>
+                <w:sz w:val="24"/>
+                <w:szCs w:val="24"/>
+                <w:lang w:val="en-GB"/>
+              </w:rPr>
+              <w:t>Área</w:t>
+            </w:r>
+            <w:proofErr w:type="spellEnd"/>
+            <w:r>
+              <w:rPr>
+                <w:rFonts w:ascii="Calibri" w:eastAsia="Calibri" w:hAnsi="Calibri" w:cs="Times New Roman"/>
+                <w:b/>
+                <w:color w:val="222A35" w:themeColor="text2" w:themeShade="80"/>
+                <w:sz w:val="24"/>
+                <w:szCs w:val="24"/>
+                <w:lang w:val="en-GB"/>
+              </w:rPr>
+              <w:t xml:space="preserve"> </w:t>
+            </w:r>
+            <w:proofErr w:type="spellStart"/>
+            <w:r>
+              <w:rPr>
+                <w:rFonts w:ascii="Calibri" w:eastAsia="Calibri" w:hAnsi="Calibri" w:cs="Times New Roman"/>
+                <w:b/>
+                <w:color w:val="222A35" w:themeColor="text2" w:themeShade="80"/>
+                <w:sz w:val="24"/>
+                <w:szCs w:val="24"/>
+                <w:lang w:val="en-GB"/>
+              </w:rPr>
+              <w:t>Disciplinar</w:t>
+            </w:r>
+            <w:proofErr w:type="spellEnd"/>
+          </w:p>
+        </w:tc>
+        <w:tc>
+          <w:tcPr>
+            <w:tcW w:w="4061" w:type="dxa"/>
+          </w:tcPr>
+          <w:p>
+            <w:pPr>
+              <w:rPr>
+                <w:rFonts w:ascii="Calibri" w:eastAsia="Calibri" w:hAnsi="Calibri" w:cs="Times New Roman"/>
+                <w:color w:val="767171" w:themeColor="background2" w:themeShade="80"/>
+                <w:sz w:val="24"/>
+                <w:szCs w:val="24"/>
+                <w:lang w:val="en-GB"/>
+              </w:rPr>
+            </w:pPr>
+            <w:r>
+              <w:rPr>
+                <w:rFonts w:ascii="Calibri" w:eastAsia="Calibri" w:hAnsi="Calibri" w:cs="Times New Roman"/>
+                <w:color w:val="767171" w:themeColor="background2" w:themeShade="80"/>
+                <w:sz w:val="24"/>
+                <w:szCs w:val="24"/>
+                <w:lang w:val="en-GB"/>
+              </w:rPr>
+              <w:t>José Fonseca</w:t>
+            </w:r>
+          </w:p>
+        </w:tc>
+      </w:tr>
+      <w:tr>
+        <w:trPr>
+          <w:trHeight w:val="260"/>
+        </w:trPr>
+        <w:tc>
+          <w:tcPr>
+            <w:tcW w:w="3540" w:type="dxa"/>
+            <w:shd w:val="clear" w:color="auto" w:fill="D9D9D9"/>
+          </w:tcPr>
+          <w:p>
+            <w:pPr>
+              <w:jc w:val="right"/>
+              <w:rPr>
+                <w:rFonts w:ascii="Calibri" w:eastAsia="Calibri" w:hAnsi="Calibri" w:cs="Times New Roman"/>
+                <w:b/>
+                <w:color w:val="222A35" w:themeColor="text2" w:themeShade="80"/>
+                <w:sz w:val="24"/>
+                <w:szCs w:val="24"/>
+                <w:lang w:val="en-GB"/>
+              </w:rPr>
+            </w:pPr>
+            <w:r>
+              <w:rPr>
+                <w:rFonts w:ascii="Calibri" w:eastAsia="Calibri" w:hAnsi="Calibri" w:cs="Times New Roman"/>
+                <w:b/>
+                <w:color w:val="222A35" w:themeColor="text2" w:themeShade="80"/>
+                <w:sz w:val="24"/>
+                <w:szCs w:val="24"/>
+                <w:lang w:val="en-GB"/>
+              </w:rPr>
+              <w:t>Data</w:t>
+            </w:r>
+          </w:p>
+        </w:tc>
+        <w:tc>
+          <w:tcPr>
+            <w:tcW w:w="4061" w:type="dxa"/>
+          </w:tcPr>
+          <w:p>
+            <w:pPr>
+              <w:rPr>
+                <w:rFonts w:ascii="Calibri" w:eastAsia="Calibri" w:hAnsi="Calibri" w:cs="Times New Roman"/>
+                <w:color w:val="767171" w:themeColor="background2" w:themeShade="80"/>
+                <w:sz w:val="24"/>
+                <w:szCs w:val="24"/>
+                <w:lang w:val="en-GB"/>
+              </w:rPr>
+            </w:pPr>
+            <w:r>
+              <w:rPr>
+                <w:rFonts w:ascii="Calibri" w:eastAsia="Calibri" w:hAnsi="Calibri" w:cs="Times New Roman"/>
+                <w:color w:val="767171" w:themeColor="background2" w:themeShade="80"/>
+                <w:sz w:val="24"/>
+                <w:szCs w:val="24"/>
+                <w:lang w:val="en-GB"/>
+              </w:rPr>
+              <w:t>16/11/2017</w:t>
+            </w:r>
+          </w:p>
+        </w:tc>
+      </w:tr>
+      <w:tr>
+        <w:trPr>
+          <w:trHeight w:val="1025"/>
+        </w:trPr>
+        <w:tc>
+          <w:tcPr>
+            <w:tcW w:w="3540" w:type="dxa"/>
+            <w:shd w:val="clear" w:color="auto" w:fill="D9D9D9"/>
+          </w:tcPr>
+          <w:p>
+            <w:pPr>
+              <w:jc w:val="right"/>
+              <w:rPr>
+                <w:rFonts w:ascii="Calibri" w:eastAsia="Calibri" w:hAnsi="Calibri" w:cs="Times New Roman"/>
+                <w:b/>
+                <w:color w:val="222A35" w:themeColor="text2" w:themeShade="80"/>
+                <w:sz w:val="24"/>
+                <w:szCs w:val="24"/>
+                <w:lang w:val="en-GB"/>
+              </w:rPr>
+            </w:pPr>
+            <w:proofErr w:type="spellStart"/>
+            <w:r>
+              <w:rPr>
+                <w:rFonts w:ascii="Calibri" w:eastAsia="Calibri" w:hAnsi="Calibri" w:cs="Times New Roman"/>
+                <w:b/>
+                <w:color w:val="222A35" w:themeColor="text2" w:themeShade="80"/>
+                <w:sz w:val="24"/>
+                <w:szCs w:val="24"/>
+                <w:lang w:val="en-GB"/>
+              </w:rPr>
               <w:t>Alunos</w:t>
             </w:r>
+            <w:proofErr w:type="spellEnd"/>
           </w:p>
         </w:tc>
         <w:tc>
@@ -3165,12 +3339,12 @@
       <w:pPr>
         <w:pStyle w:val="Cabealho1"/>
       </w:pPr>
-      <w:bookmarkStart w:id="1" w:name="_Toc498877390"/>
+      <w:bookmarkStart w:id="0" w:name="_Toc498877390"/>
       <w:r>
         <w:lastRenderedPageBreak/>
         <w:t>Introdução</w:t>
       </w:r>
-      <w:bookmarkEnd w:id="1"/>
+      <w:bookmarkEnd w:id="0"/>
     </w:p>
     <w:p/>
     <w:p>
@@ -3329,6 +3503,7 @@
         </w:rPr>
         <w:t xml:space="preserve"> descrito, através de diagramas e tabelas, o processo completo do planeamento do </w:t>
       </w:r>
+      <w:proofErr w:type="gramStart"/>
       <w:r>
         <w:rPr>
           <w:i/>
@@ -3336,6 +3511,7 @@
         </w:rPr>
         <w:t>software</w:t>
       </w:r>
+      <w:proofErr w:type="gramEnd"/>
       <w:r>
         <w:rPr>
           <w:szCs w:val="28"/>
@@ -3367,11 +3543,11 @@
       <w:pPr>
         <w:pStyle w:val="Cabealho1"/>
       </w:pPr>
-      <w:bookmarkStart w:id="2" w:name="_Toc498877391"/>
+      <w:bookmarkStart w:id="1" w:name="_Toc498877391"/>
       <w:r>
         <w:t>Tarefas e tempo despendido</w:t>
       </w:r>
-      <w:bookmarkEnd w:id="2"/>
+      <w:bookmarkEnd w:id="1"/>
     </w:p>
     <w:p/>
     <w:tbl>
@@ -4476,6 +4652,7 @@
               </w:rPr>
               <w:t xml:space="preserve">Resumo de um padrão de desenvolvimento de </w:t>
             </w:r>
+            <w:proofErr w:type="gramStart"/>
             <w:r>
               <w:rPr>
                 <w:rFonts w:ascii="Calibri" w:eastAsia="Times New Roman" w:hAnsi="Calibri" w:cs="Times New Roman"/>
@@ -4485,6 +4662,7 @@
               </w:rPr>
               <w:t>software</w:t>
             </w:r>
+            <w:proofErr w:type="gramEnd"/>
             <w:r>
               <w:rPr>
                 <w:rFonts w:ascii="Calibri" w:eastAsia="Times New Roman" w:hAnsi="Calibri" w:cs="Times New Roman"/>
@@ -6109,14 +6287,14 @@
       <w:pPr>
         <w:pStyle w:val="Cabealho1"/>
       </w:pPr>
-      <w:bookmarkStart w:id="3" w:name="_Toc498614667"/>
-      <w:bookmarkStart w:id="4" w:name="_Toc498877392"/>
+      <w:bookmarkStart w:id="2" w:name="_Toc498614667"/>
+      <w:bookmarkStart w:id="3" w:name="_Toc498877392"/>
       <w:r>
         <w:lastRenderedPageBreak/>
         <w:t>Caracterização do Trilho</w:t>
       </w:r>
+      <w:bookmarkEnd w:id="2"/>
       <w:bookmarkEnd w:id="3"/>
-      <w:bookmarkEnd w:id="4"/>
     </w:p>
     <w:p/>
     <w:p>
@@ -6236,12 +6414,12 @@
       <w:pPr>
         <w:pStyle w:val="Cabealho1"/>
       </w:pPr>
-      <w:bookmarkStart w:id="5" w:name="_Toc498877393"/>
+      <w:bookmarkStart w:id="4" w:name="_Toc498877393"/>
       <w:r>
         <w:lastRenderedPageBreak/>
         <w:t>Diagrama de contexto</w:t>
       </w:r>
-      <w:bookmarkEnd w:id="5"/>
+      <w:bookmarkEnd w:id="4"/>
     </w:p>
     <w:p>
       <w:pPr>
@@ -6472,13 +6650,13 @@
       <w:pPr>
         <w:pStyle w:val="Cabealho1"/>
       </w:pPr>
-      <w:bookmarkStart w:id="6" w:name="_Toc406805293"/>
-      <w:bookmarkStart w:id="7" w:name="_Toc498877394"/>
+      <w:bookmarkStart w:id="5" w:name="_Toc406805293"/>
+      <w:bookmarkStart w:id="6" w:name="_Toc498877394"/>
       <w:r>
         <w:t>Fluxo de dados</w:t>
       </w:r>
+      <w:bookmarkEnd w:id="5"/>
       <w:bookmarkEnd w:id="6"/>
-      <w:bookmarkEnd w:id="7"/>
     </w:p>
     <w:p>
       <w:pPr>
@@ -6824,7 +7002,23 @@
                 <w:rFonts w:asciiTheme="majorHAnsi" w:hAnsiTheme="majorHAnsi"/>
                 <w:color w:val="FF0000"/>
               </w:rPr>
-              <w:t>“Duvida: devo incluir desativado = false e estado = aberto ?”</w:t>
+              <w:t xml:space="preserve">“Duvida: devo incluir desativado = false e estado = </w:t>
+            </w:r>
+            <w:proofErr w:type="gramStart"/>
+            <w:r>
+              <w:rPr>
+                <w:rFonts w:asciiTheme="majorHAnsi" w:hAnsiTheme="majorHAnsi"/>
+                <w:color w:val="FF0000"/>
+              </w:rPr>
+              <w:t>aberto ?</w:t>
+            </w:r>
+            <w:proofErr w:type="gramEnd"/>
+            <w:r>
+              <w:rPr>
+                <w:rFonts w:asciiTheme="majorHAnsi" w:hAnsiTheme="majorHAnsi"/>
+                <w:color w:val="FF0000"/>
+              </w:rPr>
+              <w:t>”</w:t>
             </w:r>
           </w:p>
           <w:p>
@@ -7561,12 +7755,14 @@
                 <w:i/>
               </w:rPr>
             </w:pPr>
+            <w:proofErr w:type="spellStart"/>
             <w:r>
               <w:rPr>
                 <w:rFonts w:asciiTheme="majorHAnsi" w:hAnsiTheme="majorHAnsi"/>
               </w:rPr>
               <w:t>Data_inicio</w:t>
             </w:r>
+            <w:proofErr w:type="spellEnd"/>
           </w:p>
           <w:p>
             <w:pPr>
@@ -7580,12 +7776,14 @@
                 <w:i/>
               </w:rPr>
             </w:pPr>
+            <w:proofErr w:type="spellStart"/>
             <w:r>
               <w:rPr>
                 <w:rFonts w:asciiTheme="majorHAnsi" w:hAnsiTheme="majorHAnsi"/>
               </w:rPr>
               <w:t>Data_fim</w:t>
             </w:r>
+            <w:proofErr w:type="spellEnd"/>
           </w:p>
           <w:p>
             <w:pPr>
@@ -8008,24 +8206,24 @@
       <w:pPr>
         <w:pStyle w:val="Cabealho1"/>
       </w:pPr>
-      <w:bookmarkStart w:id="8" w:name="_Toc498614664"/>
-      <w:bookmarkStart w:id="9" w:name="_Toc498877395"/>
+      <w:bookmarkStart w:id="7" w:name="_Toc498614664"/>
+      <w:bookmarkStart w:id="8" w:name="_Toc498877395"/>
       <w:r>
         <w:t>Padrões de Desenvolvimento de Software</w:t>
       </w:r>
+      <w:bookmarkEnd w:id="7"/>
       <w:bookmarkEnd w:id="8"/>
-      <w:bookmarkEnd w:id="9"/>
     </w:p>
     <w:p/>
     <w:p>
       <w:pPr>
         <w:pStyle w:val="Cabealho2"/>
       </w:pPr>
-      <w:bookmarkStart w:id="10" w:name="_Toc498877396"/>
+      <w:bookmarkStart w:id="9" w:name="_Toc498877396"/>
       <w:r>
         <w:t>SPIRAL DEVELOPMENT</w:t>
       </w:r>
-      <w:bookmarkEnd w:id="10"/>
+      <w:bookmarkEnd w:id="9"/>
     </w:p>
     <w:p>
       <w:pPr>
@@ -8129,7 +8327,15 @@
     </w:p>
     <w:p>
       <w:r>
-        <w:t>Validação de requisitos – São mostradas aplicações do domínio do software e/ou protótipos ao cliente, como instrumentos auxiliares de validação</w:t>
+        <w:t xml:space="preserve">Validação de requisitos – São mostradas aplicações do domínio do </w:t>
+      </w:r>
+      <w:proofErr w:type="gramStart"/>
+      <w:r>
+        <w:t>software</w:t>
+      </w:r>
+      <w:proofErr w:type="gramEnd"/>
+      <w:r>
+        <w:t xml:space="preserve"> e/ou protótipos ao cliente, como instrumentos auxiliares de validação</w:t>
       </w:r>
       <w:r>
         <w:t xml:space="preserve"> dos requisitos e casos de uso.</w:t>
@@ -8155,15 +8361,19 @@
       <w:r>
         <w:t>O desenvolvimento de casos de uso é um processo de grande complexidade e deve portanto ser tratado do geral para o particular (</w:t>
       </w:r>
+      <w:proofErr w:type="spellStart"/>
       <w:r>
         <w:t>BreadthBeforeDepth</w:t>
       </w:r>
+      <w:proofErr w:type="spellEnd"/>
       <w:r>
         <w:t>) em cada iteração a precisão do caso de uso aumenta até a sua validação final (</w:t>
       </w:r>
+      <w:proofErr w:type="spellStart"/>
       <w:r>
         <w:t>QuittingTime</w:t>
       </w:r>
+      <w:proofErr w:type="spellEnd"/>
       <w:r>
         <w:t>).</w:t>
       </w:r>
@@ -8180,7 +8390,15 @@
     </w:p>
     <w:p>
       <w:r>
-        <w:t>O custo de encontrar erros no desenvolvimento de casos de uso é tanto maior quanto mais avançada for a fase de progresso do software.</w:t>
+        <w:t xml:space="preserve">O custo de encontrar erros no desenvolvimento de casos de uso é tanto maior quanto mais avançada for a fase de progresso do </w:t>
+      </w:r>
+      <w:proofErr w:type="gramStart"/>
+      <w:r>
+        <w:t>software</w:t>
+      </w:r>
+      <w:proofErr w:type="gramEnd"/>
+      <w:r>
+        <w:t>.</w:t>
       </w:r>
     </w:p>
     <w:p>
@@ -8188,8 +8406,21 @@
         <w:lastRenderedPageBreak/>
         <w:t xml:space="preserve">O padrão </w:t>
       </w:r>
+      <w:proofErr w:type="spellStart"/>
       <w:r>
-        <w:t xml:space="preserve">SpiralDevelopment interage com o padrão BreadthBeforeDepth, </w:t>
+        <w:t>SpiralDevelopment</w:t>
+      </w:r>
+      <w:proofErr w:type="spellEnd"/>
+      <w:r>
+        <w:t xml:space="preserve"> interage com o padrão </w:t>
+      </w:r>
+      <w:proofErr w:type="spellStart"/>
+      <w:r>
+        <w:t>BreadthBeforeDepth</w:t>
+      </w:r>
+      <w:proofErr w:type="spellEnd"/>
+      <w:r>
+        <w:t xml:space="preserve">, </w:t>
       </w:r>
       <w:r>
         <w:t>é necessário estabelecer uma metodologia que inclua a revisão dos casos de uso e criar uma estratégia para lidar com a complexidade do desenvolvimento dos casos de uso.</w:t>
@@ -8199,14 +8430,32 @@
       <w:r>
         <w:t xml:space="preserve"> O padrão </w:t>
       </w:r>
+      <w:proofErr w:type="spellStart"/>
       <w:r>
-        <w:t xml:space="preserve">SpiralDevelopment interage com o padrão QuittingTime, </w:t>
+        <w:t>SpiralDevelopment</w:t>
+      </w:r>
+      <w:proofErr w:type="spellEnd"/>
+      <w:r>
+        <w:t xml:space="preserve"> interage com o padrão </w:t>
+      </w:r>
+      <w:proofErr w:type="spellStart"/>
+      <w:r>
+        <w:t>QuittingTime</w:t>
+      </w:r>
+      <w:proofErr w:type="spellEnd"/>
+      <w:r>
+        <w:t xml:space="preserve">, </w:t>
       </w:r>
       <w:r>
         <w:t xml:space="preserve">é necessário estabelecer critérios de paragem no ciclo, esses critérios estão definidos no padrão </w:t>
       </w:r>
+      <w:proofErr w:type="spellStart"/>
       <w:r>
-        <w:t>QuittingTime.</w:t>
+        <w:t>QuittingTime</w:t>
+      </w:r>
+      <w:proofErr w:type="spellEnd"/>
+      <w:r>
+        <w:t>.</w:t>
       </w:r>
     </w:p>
     <w:p/>
@@ -8232,7 +8481,15 @@
     </w:p>
     <w:p>
       <w:r>
-        <w:t>Permite poupar tempo na criação do software o que em concorrência é um fator determinante.</w:t>
+        <w:t xml:space="preserve">Permite poupar tempo na criação do </w:t>
+      </w:r>
+      <w:proofErr w:type="gramStart"/>
+      <w:r>
+        <w:t>software</w:t>
+      </w:r>
+      <w:proofErr w:type="gramEnd"/>
+      <w:r>
+        <w:t xml:space="preserve"> o que em concorrência é um fator determinante.</w:t>
       </w:r>
     </w:p>
     <w:p>
@@ -8275,12 +8532,12 @@
       <w:pPr>
         <w:pStyle w:val="Cabealho1"/>
       </w:pPr>
-      <w:bookmarkStart w:id="11" w:name="_Toc498877397"/>
-      <w:bookmarkStart w:id="12" w:name="_Toc498614665"/>
+      <w:bookmarkStart w:id="10" w:name="_Toc498877397"/>
+      <w:bookmarkStart w:id="11" w:name="_Toc498614665"/>
       <w:r>
         <w:t>Estado da arte</w:t>
       </w:r>
-      <w:bookmarkEnd w:id="11"/>
+      <w:bookmarkEnd w:id="10"/>
     </w:p>
     <w:p>
       <w:pPr>
@@ -8289,21 +8546,23 @@
       <w:r>
         <w:t xml:space="preserve"> </w:t>
       </w:r>
-      <w:bookmarkStart w:id="13" w:name="_Toc498877398"/>
+      <w:bookmarkStart w:id="12" w:name="_Toc498877398"/>
       <w:r>
         <w:t xml:space="preserve">Comparação do projeto com dois </w:t>
       </w:r>
+      <w:proofErr w:type="gramStart"/>
       <w:r>
         <w:rPr>
           <w:i/>
         </w:rPr>
         <w:t>sites</w:t>
       </w:r>
+      <w:proofErr w:type="gramEnd"/>
       <w:r>
         <w:t xml:space="preserve"> de referência</w:t>
       </w:r>
+      <w:bookmarkEnd w:id="11"/>
       <w:bookmarkEnd w:id="12"/>
-      <w:bookmarkEnd w:id="13"/>
     </w:p>
     <w:tbl>
       <w:tblPr>
@@ -9136,19 +9395,19 @@
       <w:pPr>
         <w:pStyle w:val="Cabealho1"/>
       </w:pPr>
-      <w:bookmarkStart w:id="14" w:name="_Toc498877399"/>
+      <w:bookmarkStart w:id="13" w:name="_Toc498877399"/>
       <w:r>
         <w:t>Casos de Uso</w:t>
       </w:r>
-      <w:bookmarkEnd w:id="14"/>
+      <w:bookmarkEnd w:id="13"/>
     </w:p>
     <w:p/>
     <w:p>
       <w:pPr>
         <w:pStyle w:val="Cabealho2"/>
       </w:pPr>
-      <w:bookmarkStart w:id="15" w:name="_Toc498614666"/>
-      <w:bookmarkStart w:id="16" w:name="_Toc498877400"/>
+      <w:bookmarkStart w:id="14" w:name="_Toc498614666"/>
+      <w:bookmarkStart w:id="15" w:name="_Toc498877400"/>
       <w:r>
         <w:t>Tabela d</w:t>
       </w:r>
@@ -9158,11 +9417,11 @@
       <w:r>
         <w:t>Casos de Uso</w:t>
       </w:r>
-      <w:bookmarkEnd w:id="15"/>
+      <w:bookmarkEnd w:id="14"/>
       <w:r>
         <w:t xml:space="preserve"> e Objetivos</w:t>
       </w:r>
-      <w:bookmarkEnd w:id="16"/>
+      <w:bookmarkEnd w:id="15"/>
     </w:p>
     <w:tbl>
       <w:tblPr>
@@ -9943,7 +10202,7 @@
       <w:pPr>
         <w:pStyle w:val="Cabealho2"/>
       </w:pPr>
-      <w:bookmarkStart w:id="17" w:name="_Toc498877401"/>
+      <w:bookmarkStart w:id="16" w:name="_Toc498877401"/>
       <w:r>
         <w:lastRenderedPageBreak/>
         <w:t>Diagrama de Casos de U</w:t>
@@ -9951,7 +10210,7 @@
       <w:r>
         <w:t>so</w:t>
       </w:r>
-      <w:bookmarkEnd w:id="17"/>
+      <w:bookmarkEnd w:id="16"/>
     </w:p>
     <w:p>
       <w:pPr>
@@ -10025,7 +10284,7 @@
       <w:pPr>
         <w:pStyle w:val="Cabealho1"/>
       </w:pPr>
-      <w:bookmarkStart w:id="18" w:name="_Toc498877402"/>
+      <w:bookmarkStart w:id="17" w:name="_Toc498877402"/>
       <w:r>
         <w:lastRenderedPageBreak/>
         <w:t>Descrição</w:t>
@@ -10033,16 +10292,682 @@
       <w:r>
         <w:t xml:space="preserve"> dos casos de uso</w:t>
       </w:r>
-      <w:bookmarkEnd w:id="18"/>
+      <w:bookmarkEnd w:id="17"/>
     </w:p>
     <w:p/>
     <w:p>
       <w:pPr>
         <w:pStyle w:val="Cabealho2"/>
       </w:pPr>
-      <w:bookmarkStart w:id="19" w:name="_Toc498877403"/>
+      <w:bookmarkStart w:id="18" w:name="_Toc498877403"/>
       <w:r>
         <w:t>CRIAR TRILHO</w:t>
+      </w:r>
+      <w:bookmarkEnd w:id="18"/>
+    </w:p>
+    <w:tbl>
+      <w:tblPr>
+        <w:tblStyle w:val="TabeladeGrade4-nfase11"/>
+        <w:tblW w:w="0" w:type="auto"/>
+        <w:tblLook w:val="04A0" w:firstRow="1" w:lastRow="0" w:firstColumn="1" w:lastColumn="0" w:noHBand="0" w:noVBand="1"/>
+      </w:tblPr>
+      <w:tblGrid>
+        <w:gridCol w:w="2235"/>
+        <w:gridCol w:w="6259"/>
+      </w:tblGrid>
+      <w:tr>
+        <w:trPr>
+          <w:cnfStyle w:val="100000000000" w:firstRow="1" w:lastRow="0" w:firstColumn="0" w:lastColumn="0" w:oddVBand="0" w:evenVBand="0" w:oddHBand="0" w:evenHBand="0" w:firstRowFirstColumn="0" w:firstRowLastColumn="0" w:lastRowFirstColumn="0" w:lastRowLastColumn="0"/>
+        </w:trPr>
+        <w:tc>
+          <w:tcPr>
+            <w:cnfStyle w:val="001000000000" w:firstRow="0" w:lastRow="0" w:firstColumn="1" w:lastColumn="0" w:oddVBand="0" w:evenVBand="0" w:oddHBand="0" w:evenHBand="0" w:firstRowFirstColumn="0" w:firstRowLastColumn="0" w:lastRowFirstColumn="0" w:lastRowLastColumn="0"/>
+            <w:tcW w:w="2235" w:type="dxa"/>
+          </w:tcPr>
+          <w:p>
+            <w:pPr>
+              <w:rPr>
+                <w:sz w:val="24"/>
+                <w:szCs w:val="24"/>
+              </w:rPr>
+            </w:pPr>
+            <w:r>
+              <w:rPr>
+                <w:sz w:val="24"/>
+                <w:szCs w:val="24"/>
+              </w:rPr>
+              <w:t>NOME</w:t>
+            </w:r>
+          </w:p>
+        </w:tc>
+        <w:tc>
+          <w:tcPr>
+            <w:tcW w:w="6259" w:type="dxa"/>
+          </w:tcPr>
+          <w:p>
+            <w:pPr>
+              <w:cnfStyle w:val="100000000000" w:firstRow="1" w:lastRow="0" w:firstColumn="0" w:lastColumn="0" w:oddVBand="0" w:evenVBand="0" w:oddHBand="0" w:evenHBand="0" w:firstRowFirstColumn="0" w:firstRowLastColumn="0" w:lastRowFirstColumn="0" w:lastRowLastColumn="0"/>
+            </w:pPr>
+            <w:r>
+              <w:t>CRIAR TRILHO</w:t>
+            </w:r>
+          </w:p>
+        </w:tc>
+      </w:tr>
+      <w:tr>
+        <w:trPr>
+          <w:cnfStyle w:val="000000100000" w:firstRow="0" w:lastRow="0" w:firstColumn="0" w:lastColumn="0" w:oddVBand="0" w:evenVBand="0" w:oddHBand="1" w:evenHBand="0" w:firstRowFirstColumn="0" w:firstRowLastColumn="0" w:lastRowFirstColumn="0" w:lastRowLastColumn="0"/>
+        </w:trPr>
+        <w:tc>
+          <w:tcPr>
+            <w:cnfStyle w:val="001000000000" w:firstRow="0" w:lastRow="0" w:firstColumn="1" w:lastColumn="0" w:oddVBand="0" w:evenVBand="0" w:oddHBand="0" w:evenHBand="0" w:firstRowFirstColumn="0" w:firstRowLastColumn="0" w:lastRowFirstColumn="0" w:lastRowLastColumn="0"/>
+            <w:tcW w:w="2235" w:type="dxa"/>
+          </w:tcPr>
+          <w:p>
+            <w:pPr>
+              <w:rPr>
+                <w:b w:val="0"/>
+              </w:rPr>
+            </w:pPr>
+          </w:p>
+        </w:tc>
+        <w:tc>
+          <w:tcPr>
+            <w:tcW w:w="6259" w:type="dxa"/>
+          </w:tcPr>
+          <w:p>
+            <w:pPr>
+              <w:cnfStyle w:val="000000100000" w:firstRow="0" w:lastRow="0" w:firstColumn="0" w:lastColumn="0" w:oddVBand="0" w:evenVBand="0" w:oddHBand="1" w:evenHBand="0" w:firstRowFirstColumn="0" w:firstRowLastColumn="0" w:lastRowFirstColumn="0" w:lastRowLastColumn="0"/>
+            </w:pPr>
+          </w:p>
+        </w:tc>
+      </w:tr>
+      <w:tr>
+        <w:tc>
+          <w:tcPr>
+            <w:cnfStyle w:val="001000000000" w:firstRow="0" w:lastRow="0" w:firstColumn="1" w:lastColumn="0" w:oddVBand="0" w:evenVBand="0" w:oddHBand="0" w:evenHBand="0" w:firstRowFirstColumn="0" w:firstRowLastColumn="0" w:lastRowFirstColumn="0" w:lastRowLastColumn="0"/>
+            <w:tcW w:w="2235" w:type="dxa"/>
+          </w:tcPr>
+          <w:p>
+            <w:pPr>
+              <w:rPr>
+                <w:b w:val="0"/>
+                <w:sz w:val="24"/>
+                <w:szCs w:val="24"/>
+              </w:rPr>
+            </w:pPr>
+            <w:r>
+              <w:rPr>
+                <w:b w:val="0"/>
+              </w:rPr>
+              <w:t>Descrição</w:t>
+            </w:r>
+          </w:p>
+        </w:tc>
+        <w:tc>
+          <w:tcPr>
+            <w:tcW w:w="6259" w:type="dxa"/>
+          </w:tcPr>
+          <w:p>
+            <w:pPr>
+              <w:cnfStyle w:val="000000000000" w:firstRow="0" w:lastRow="0" w:firstColumn="0" w:lastColumn="0" w:oddVBand="0" w:evenVBand="0" w:oddHBand="0" w:evenHBand="0" w:firstRowFirstColumn="0" w:firstRowLastColumn="0" w:lastRowFirstColumn="0" w:lastRowLastColumn="0"/>
+            </w:pPr>
+            <w:r>
+              <w:t>O Professor/Gestor cria um novo trilho.</w:t>
+            </w:r>
+          </w:p>
+        </w:tc>
+      </w:tr>
+      <w:tr>
+        <w:trPr>
+          <w:cnfStyle w:val="000000100000" w:firstRow="0" w:lastRow="0" w:firstColumn="0" w:lastColumn="0" w:oddVBand="0" w:evenVBand="0" w:oddHBand="1" w:evenHBand="0" w:firstRowFirstColumn="0" w:firstRowLastColumn="0" w:lastRowFirstColumn="0" w:lastRowLastColumn="0"/>
+        </w:trPr>
+        <w:tc>
+          <w:tcPr>
+            <w:cnfStyle w:val="001000000000" w:firstRow="0" w:lastRow="0" w:firstColumn="1" w:lastColumn="0" w:oddVBand="0" w:evenVBand="0" w:oddHBand="0" w:evenHBand="0" w:firstRowFirstColumn="0" w:firstRowLastColumn="0" w:lastRowFirstColumn="0" w:lastRowLastColumn="0"/>
+            <w:tcW w:w="2235" w:type="dxa"/>
+          </w:tcPr>
+          <w:p>
+            <w:pPr>
+              <w:rPr>
+                <w:b w:val="0"/>
+                <w:sz w:val="24"/>
+                <w:szCs w:val="24"/>
+              </w:rPr>
+            </w:pPr>
+            <w:r>
+              <w:rPr>
+                <w:b w:val="0"/>
+                <w:sz w:val="24"/>
+                <w:szCs w:val="24"/>
+              </w:rPr>
+              <w:t>Pré-condição</w:t>
+            </w:r>
+          </w:p>
+        </w:tc>
+        <w:tc>
+          <w:tcPr>
+            <w:tcW w:w="6259" w:type="dxa"/>
+          </w:tcPr>
+          <w:p>
+            <w:pPr>
+              <w:cnfStyle w:val="000000100000" w:firstRow="0" w:lastRow="0" w:firstColumn="0" w:lastColumn="0" w:oddVBand="0" w:evenVBand="0" w:oddHBand="1" w:evenHBand="0" w:firstRowFirstColumn="0" w:firstRowLastColumn="0" w:lastRowFirstColumn="0" w:lastRowLastColumn="0"/>
+            </w:pPr>
+            <w:r>
+              <w:t xml:space="preserve">O Professor/Gestor fez </w:t>
+            </w:r>
+            <w:r>
+              <w:rPr>
+                <w:i/>
+              </w:rPr>
+              <w:t>login</w:t>
+            </w:r>
+            <w:r>
+              <w:t xml:space="preserve"> válido.</w:t>
+            </w:r>
+          </w:p>
+        </w:tc>
+      </w:tr>
+      <w:tr>
+        <w:tc>
+          <w:tcPr>
+            <w:cnfStyle w:val="001000000000" w:firstRow="0" w:lastRow="0" w:firstColumn="1" w:lastColumn="0" w:oddVBand="0" w:evenVBand="0" w:oddHBand="0" w:evenHBand="0" w:firstRowFirstColumn="0" w:firstRowLastColumn="0" w:lastRowFirstColumn="0" w:lastRowLastColumn="0"/>
+            <w:tcW w:w="2235" w:type="dxa"/>
+          </w:tcPr>
+          <w:p>
+            <w:pPr>
+              <w:rPr>
+                <w:b w:val="0"/>
+                <w:sz w:val="24"/>
+                <w:szCs w:val="24"/>
+              </w:rPr>
+            </w:pPr>
+            <w:r>
+              <w:rPr>
+                <w:b w:val="0"/>
+                <w:sz w:val="24"/>
+                <w:szCs w:val="24"/>
+              </w:rPr>
+              <w:t>Cenário principal</w:t>
+            </w:r>
+          </w:p>
+        </w:tc>
+        <w:tc>
+          <w:tcPr>
+            <w:tcW w:w="6259" w:type="dxa"/>
+          </w:tcPr>
+          <w:p>
+            <w:pPr>
+              <w:cnfStyle w:val="000000000000" w:firstRow="0" w:lastRow="0" w:firstColumn="0" w:lastColumn="0" w:oddVBand="0" w:evenVBand="0" w:oddHBand="0" w:evenHBand="0" w:firstRowFirstColumn="0" w:firstRowLastColumn="0" w:lastRowFirstColumn="0" w:lastRowLastColumn="0"/>
+            </w:pPr>
+            <w:r>
+              <w:t>1) O Professor/Gestor escolhe página de</w:t>
+            </w:r>
+            <w:r>
+              <w:t xml:space="preserve"> </w:t>
+            </w:r>
+            <w:r>
+              <w:t>Criar Trilhos para criar trilho.</w:t>
+            </w:r>
+          </w:p>
+          <w:p>
+            <w:pPr>
+              <w:cnfStyle w:val="000000000000" w:firstRow="0" w:lastRow="0" w:firstColumn="0" w:lastColumn="0" w:oddVBand="0" w:evenVBand="0" w:oddHBand="0" w:evenHBand="0" w:firstRowFirstColumn="0" w:firstRowLastColumn="0" w:lastRowFirstColumn="0" w:lastRowLastColumn="0"/>
+            </w:pPr>
+            <w:r>
+              <w:t xml:space="preserve">2) O sistema mostra página Criar Trilho com campos de </w:t>
+            </w:r>
+            <w:proofErr w:type="gramStart"/>
+            <w:r>
+              <w:t>input</w:t>
+            </w:r>
+            <w:proofErr w:type="gramEnd"/>
+            <w:r>
+              <w:t>:</w:t>
+            </w:r>
+          </w:p>
+          <w:p>
+            <w:pPr>
+              <w:pStyle w:val="PargrafodaLista"/>
+              <w:numPr>
+                <w:ilvl w:val="0"/>
+                <w:numId w:val="9"/>
+              </w:numPr>
+              <w:cnfStyle w:val="000000000000" w:firstRow="0" w:lastRow="0" w:firstColumn="0" w:lastColumn="0" w:oddVBand="0" w:evenVBand="0" w:oddHBand="0" w:evenHBand="0" w:firstRowFirstColumn="0" w:firstRowLastColumn="0" w:lastRowFirstColumn="0" w:lastRowLastColumn="0"/>
+            </w:pPr>
+            <w:r>
+              <w:t>Nome Trilho</w:t>
+            </w:r>
+          </w:p>
+          <w:p>
+            <w:pPr>
+              <w:pStyle w:val="PargrafodaLista"/>
+              <w:numPr>
+                <w:ilvl w:val="0"/>
+                <w:numId w:val="9"/>
+              </w:numPr>
+              <w:cnfStyle w:val="000000000000" w:firstRow="0" w:lastRow="0" w:firstColumn="0" w:lastColumn="0" w:oddVBand="0" w:evenVBand="0" w:oddHBand="0" w:evenHBand="0" w:firstRowFirstColumn="0" w:firstRowLastColumn="0" w:lastRowFirstColumn="0" w:lastRowLastColumn="0"/>
+              <w:rPr>
+                <w:color w:val="FF0000"/>
+              </w:rPr>
+            </w:pPr>
+            <w:r>
+              <w:t xml:space="preserve">Descrição Trilho </w:t>
+            </w:r>
+          </w:p>
+          <w:p>
+            <w:pPr>
+              <w:pStyle w:val="PargrafodaLista"/>
+              <w:numPr>
+                <w:ilvl w:val="0"/>
+                <w:numId w:val="9"/>
+              </w:numPr>
+              <w:cnfStyle w:val="000000000000" w:firstRow="0" w:lastRow="0" w:firstColumn="0" w:lastColumn="0" w:oddVBand="0" w:evenVBand="0" w:oddHBand="0" w:evenHBand="0" w:firstRowFirstColumn="0" w:firstRowLastColumn="0" w:lastRowFirstColumn="0" w:lastRowLastColumn="0"/>
+            </w:pPr>
+            <w:r>
+              <w:t xml:space="preserve">Foto do Trilho </w:t>
+            </w:r>
+          </w:p>
+          <w:p>
+            <w:pPr>
+              <w:pStyle w:val="PargrafodaLista"/>
+              <w:numPr>
+                <w:ilvl w:val="0"/>
+                <w:numId w:val="9"/>
+              </w:numPr>
+              <w:cnfStyle w:val="000000000000" w:firstRow="0" w:lastRow="0" w:firstColumn="0" w:lastColumn="0" w:oddVBand="0" w:evenVBand="0" w:oddHBand="0" w:evenHBand="0" w:firstRowFirstColumn="0" w:firstRowLastColumn="0" w:lastRowFirstColumn="0" w:lastRowLastColumn="0"/>
+            </w:pPr>
+            <w:r>
+              <w:t>Distancia Trilho</w:t>
+            </w:r>
+          </w:p>
+          <w:p>
+            <w:pPr>
+              <w:pStyle w:val="PargrafodaLista"/>
+              <w:numPr>
+                <w:ilvl w:val="0"/>
+                <w:numId w:val="9"/>
+              </w:numPr>
+              <w:cnfStyle w:val="000000000000" w:firstRow="0" w:lastRow="0" w:firstColumn="0" w:lastColumn="0" w:oddVBand="0" w:evenVBand="0" w:oddHBand="0" w:evenHBand="0" w:firstRowFirstColumn="0" w:firstRowLastColumn="0" w:lastRowFirstColumn="0" w:lastRowLastColumn="0"/>
+            </w:pPr>
+            <w:r>
+              <w:t>Inicio Trilho</w:t>
+            </w:r>
+          </w:p>
+          <w:p>
+            <w:pPr>
+              <w:pStyle w:val="PargrafodaLista"/>
+              <w:numPr>
+                <w:ilvl w:val="0"/>
+                <w:numId w:val="9"/>
+              </w:numPr>
+              <w:cnfStyle w:val="000000000000" w:firstRow="0" w:lastRow="0" w:firstColumn="0" w:lastColumn="0" w:oddVBand="0" w:evenVBand="0" w:oddHBand="0" w:evenHBand="0" w:firstRowFirstColumn="0" w:firstRowLastColumn="0" w:lastRowFirstColumn="0" w:lastRowLastColumn="0"/>
+            </w:pPr>
+            <w:r>
+              <w:t>Fim Trilho</w:t>
+            </w:r>
+          </w:p>
+          <w:p>
+            <w:pPr>
+              <w:pStyle w:val="PargrafodaLista"/>
+              <w:numPr>
+                <w:ilvl w:val="0"/>
+                <w:numId w:val="9"/>
+              </w:numPr>
+              <w:cnfStyle w:val="000000000000" w:firstRow="0" w:lastRow="0" w:firstColumn="0" w:lastColumn="0" w:oddVBand="0" w:evenVBand="0" w:oddHBand="0" w:evenHBand="0" w:firstRowFirstColumn="0" w:firstRowLastColumn="0" w:lastRowFirstColumn="0" w:lastRowLastColumn="0"/>
+            </w:pPr>
+            <w:r>
+              <w:t>Dificuldade</w:t>
+            </w:r>
+          </w:p>
+          <w:p>
+            <w:pPr>
+              <w:pStyle w:val="PargrafodaLista"/>
+              <w:numPr>
+                <w:ilvl w:val="0"/>
+                <w:numId w:val="9"/>
+              </w:numPr>
+              <w:cnfStyle w:val="000000000000" w:firstRow="0" w:lastRow="0" w:firstColumn="0" w:lastColumn="0" w:oddVBand="0" w:evenVBand="0" w:oddHBand="0" w:evenHBand="0" w:firstRowFirstColumn="0" w:firstRowLastColumn="0" w:lastRowFirstColumn="0" w:lastRowLastColumn="0"/>
+            </w:pPr>
+            <w:r>
+              <w:t>Observação Dificuldade</w:t>
+            </w:r>
+          </w:p>
+          <w:p>
+            <w:pPr>
+              <w:cnfStyle w:val="000000000000" w:firstRow="0" w:lastRow="0" w:firstColumn="0" w:lastColumn="0" w:oddVBand="0" w:evenVBand="0" w:oddHBand="0" w:evenHBand="0" w:firstRowFirstColumn="0" w:firstRowLastColumn="0" w:lastRowFirstColumn="0" w:lastRowLastColumn="0"/>
+            </w:pPr>
+            <w:r>
+              <w:t>3) O Professor/Gestor preenche os campos e submete formulário.</w:t>
+            </w:r>
+          </w:p>
+          <w:p>
+            <w:pPr>
+              <w:cnfStyle w:val="000000000000" w:firstRow="0" w:lastRow="0" w:firstColumn="0" w:lastColumn="0" w:oddVBand="0" w:evenVBand="0" w:oddHBand="0" w:evenHBand="0" w:firstRowFirstColumn="0" w:firstRowLastColumn="0" w:lastRowFirstColumn="0" w:lastRowLastColumn="0"/>
+            </w:pPr>
+            <w:r>
+              <w:t>4)</w:t>
+            </w:r>
+            <w:r>
+              <w:t xml:space="preserve"> </w:t>
+            </w:r>
+            <w:r>
+              <w:t xml:space="preserve">O sistema mostra página </w:t>
+            </w:r>
+            <w:r>
+              <w:t>Criar</w:t>
+            </w:r>
+            <w:r>
+              <w:t xml:space="preserve"> Trilhos com novo trilho adicionado.</w:t>
+            </w:r>
+          </w:p>
+        </w:tc>
+      </w:tr>
+      <w:tr>
+        <w:trPr>
+          <w:cnfStyle w:val="000000100000" w:firstRow="0" w:lastRow="0" w:firstColumn="0" w:lastColumn="0" w:oddVBand="0" w:evenVBand="0" w:oddHBand="1" w:evenHBand="0" w:firstRowFirstColumn="0" w:firstRowLastColumn="0" w:lastRowFirstColumn="0" w:lastRowLastColumn="0"/>
+        </w:trPr>
+        <w:tc>
+          <w:tcPr>
+            <w:cnfStyle w:val="001000000000" w:firstRow="0" w:lastRow="0" w:firstColumn="1" w:lastColumn="0" w:oddVBand="0" w:evenVBand="0" w:oddHBand="0" w:evenHBand="0" w:firstRowFirstColumn="0" w:firstRowLastColumn="0" w:lastRowFirstColumn="0" w:lastRowLastColumn="0"/>
+            <w:tcW w:w="2235" w:type="dxa"/>
+          </w:tcPr>
+          <w:p>
+            <w:pPr>
+              <w:rPr>
+                <w:b w:val="0"/>
+                <w:sz w:val="24"/>
+                <w:szCs w:val="24"/>
+              </w:rPr>
+            </w:pPr>
+            <w:r>
+              <w:rPr>
+                <w:b w:val="0"/>
+                <w:sz w:val="24"/>
+                <w:szCs w:val="24"/>
+              </w:rPr>
+              <w:t>Cenário alternativo</w:t>
+            </w:r>
+          </w:p>
+        </w:tc>
+        <w:tc>
+          <w:tcPr>
+            <w:tcW w:w="6259" w:type="dxa"/>
+          </w:tcPr>
+          <w:p>
+            <w:pPr>
+              <w:jc w:val="both"/>
+              <w:cnfStyle w:val="000000100000" w:firstRow="0" w:lastRow="0" w:firstColumn="0" w:lastColumn="0" w:oddVBand="0" w:evenVBand="0" w:oddHBand="1" w:evenHBand="0" w:firstRowFirstColumn="0" w:firstRowLastColumn="0" w:lastRowFirstColumn="0" w:lastRowLastColumn="0"/>
+            </w:pPr>
+            <w:r>
+              <w:t>3.a) Se o Professor/Gestor deixar um ou mais campos por preencher, o sistema mostra uma ou mais mensagens “Campo (nome campo) por preencher”.</w:t>
+            </w:r>
+          </w:p>
+          <w:p>
+            <w:pPr>
+              <w:jc w:val="both"/>
+              <w:cnfStyle w:val="000000100000" w:firstRow="0" w:lastRow="0" w:firstColumn="0" w:lastColumn="0" w:oddVBand="0" w:evenVBand="0" w:oddHBand="1" w:evenHBand="0" w:firstRowFirstColumn="0" w:firstRowLastColumn="0" w:lastRowFirstColumn="0" w:lastRowLastColumn="0"/>
+            </w:pPr>
+          </w:p>
+          <w:p>
+            <w:pPr>
+              <w:jc w:val="both"/>
+              <w:cnfStyle w:val="000000100000" w:firstRow="0" w:lastRow="0" w:firstColumn="0" w:lastColumn="0" w:oddVBand="0" w:evenVBand="0" w:oddHBand="1" w:evenHBand="0" w:firstRowFirstColumn="0" w:firstRowLastColumn="0" w:lastRowFirstColumn="0" w:lastRowLastColumn="0"/>
+            </w:pPr>
+            <w:r>
+              <w:t>3.b) Se o Professor/Gestor introduzir valores inválidos num ou mais campos, o sistema exibe uma ou mais mensagens “ Campo (nome campo) só admite valores: (intervalo válido) ”.</w:t>
+            </w:r>
+          </w:p>
+          <w:p>
+            <w:pPr>
+              <w:jc w:val="both"/>
+              <w:cnfStyle w:val="000000100000" w:firstRow="0" w:lastRow="0" w:firstColumn="0" w:lastColumn="0" w:oddVBand="0" w:evenVBand="0" w:oddHBand="1" w:evenHBand="0" w:firstRowFirstColumn="0" w:firstRowLastColumn="0" w:lastRowFirstColumn="0" w:lastRowLastColumn="0"/>
+            </w:pPr>
+            <w:r>
+              <w:t xml:space="preserve">Exemplo: </w:t>
+            </w:r>
+          </w:p>
+          <w:p>
+            <w:pPr>
+              <w:pStyle w:val="PargrafodaLista"/>
+              <w:numPr>
+                <w:ilvl w:val="0"/>
+                <w:numId w:val="3"/>
+              </w:numPr>
+              <w:jc w:val="both"/>
+              <w:cnfStyle w:val="000000100000" w:firstRow="0" w:lastRow="0" w:firstColumn="0" w:lastColumn="0" w:oddVBand="0" w:evenVBand="0" w:oddHBand="1" w:evenHBand="0" w:firstRowFirstColumn="0" w:firstRowLastColumn="0" w:lastRowFirstColumn="0" w:lastRowLastColumn="0"/>
+            </w:pPr>
+            <w:r>
+              <w:t>Professor/Gestor introduz no campo Distancia valor 5000.</w:t>
+            </w:r>
+          </w:p>
+          <w:p>
+            <w:pPr>
+              <w:pStyle w:val="PargrafodaLista"/>
+              <w:numPr>
+                <w:ilvl w:val="0"/>
+                <w:numId w:val="3"/>
+              </w:numPr>
+              <w:jc w:val="both"/>
+              <w:cnfStyle w:val="000000100000" w:firstRow="0" w:lastRow="0" w:firstColumn="0" w:lastColumn="0" w:oddVBand="0" w:evenVBand="0" w:oddHBand="1" w:evenHBand="0" w:firstRowFirstColumn="0" w:firstRowLastColumn="0" w:lastRowFirstColumn="0" w:lastRowLastColumn="0"/>
+            </w:pPr>
+            <w:r>
+              <w:t>Mensagem: “Campo Distancia só admite valores entre 5 e 200”</w:t>
+            </w:r>
+          </w:p>
+          <w:p>
+            <w:pPr>
+              <w:cnfStyle w:val="000000100000" w:firstRow="0" w:lastRow="0" w:firstColumn="0" w:lastColumn="0" w:oddVBand="0" w:evenVBand="0" w:oddHBand="1" w:evenHBand="0" w:firstRowFirstColumn="0" w:firstRowLastColumn="0" w:lastRowFirstColumn="0" w:lastRowLastColumn="0"/>
+            </w:pPr>
+          </w:p>
+        </w:tc>
+      </w:tr>
+      <w:tr>
+        <w:tc>
+          <w:tcPr>
+            <w:cnfStyle w:val="001000000000" w:firstRow="0" w:lastRow="0" w:firstColumn="1" w:lastColumn="0" w:oddVBand="0" w:evenVBand="0" w:oddHBand="0" w:evenHBand="0" w:firstRowFirstColumn="0" w:firstRowLastColumn="0" w:lastRowFirstColumn="0" w:lastRowLastColumn="0"/>
+            <w:tcW w:w="2235" w:type="dxa"/>
+          </w:tcPr>
+          <w:p>
+            <w:pPr>
+              <w:rPr>
+                <w:b w:val="0"/>
+                <w:sz w:val="24"/>
+                <w:szCs w:val="24"/>
+              </w:rPr>
+            </w:pPr>
+            <w:r>
+              <w:rPr>
+                <w:b w:val="0"/>
+              </w:rPr>
+              <w:t>Suplementos</w:t>
+            </w:r>
+          </w:p>
+        </w:tc>
+        <w:tc>
+          <w:tcPr>
+            <w:tcW w:w="6259" w:type="dxa"/>
+          </w:tcPr>
+          <w:p>
+            <w:pPr>
+              <w:jc w:val="both"/>
+              <w:cnfStyle w:val="000000000000" w:firstRow="0" w:lastRow="0" w:firstColumn="0" w:lastColumn="0" w:oddVBand="0" w:evenVBand="0" w:oddHBand="0" w:evenHBand="0" w:firstRowFirstColumn="0" w:firstRowLastColumn="0" w:lastRowFirstColumn="0" w:lastRowLastColumn="0"/>
+            </w:pPr>
+            <w:r>
+              <w:t>Testar problemas na submissão do formulário.</w:t>
+            </w:r>
+          </w:p>
+          <w:p>
+            <w:pPr>
+              <w:jc w:val="both"/>
+              <w:cnfStyle w:val="000000000000" w:firstRow="0" w:lastRow="0" w:firstColumn="0" w:lastColumn="0" w:oddVBand="0" w:evenVBand="0" w:oddHBand="0" w:evenHBand="0" w:firstRowFirstColumn="0" w:firstRowLastColumn="0" w:lastRowFirstColumn="0" w:lastRowLastColumn="0"/>
+            </w:pPr>
+            <w:r>
+              <w:t xml:space="preserve"> Exemplo: </w:t>
+            </w:r>
+          </w:p>
+          <w:p>
+            <w:pPr>
+              <w:pStyle w:val="PargrafodaLista"/>
+              <w:numPr>
+                <w:ilvl w:val="0"/>
+                <w:numId w:val="2"/>
+              </w:numPr>
+              <w:jc w:val="both"/>
+              <w:cnfStyle w:val="000000000000" w:firstRow="0" w:lastRow="0" w:firstColumn="0" w:lastColumn="0" w:oddVBand="0" w:evenVBand="0" w:oddHBand="0" w:evenHBand="0" w:firstRowFirstColumn="0" w:firstRowLastColumn="0" w:lastRowFirstColumn="0" w:lastRowLastColumn="0"/>
+            </w:pPr>
+            <w:r>
+              <w:t xml:space="preserve">Professor/Gestor submete formulário com campo Nome </w:t>
+            </w:r>
+            <w:r>
+              <w:t>do Trilho</w:t>
+            </w:r>
+            <w:r>
+              <w:t xml:space="preserve"> a nulo.</w:t>
+            </w:r>
+            <w:r>
+              <w:t xml:space="preserve"> </w:t>
+            </w:r>
+            <w:r>
+              <w:t>O sistema mostra mensagem: “Campo Nome Trilho não pode ser nulo”</w:t>
+            </w:r>
+            <w:r>
+              <w:t>.</w:t>
+            </w:r>
+          </w:p>
+          <w:p>
+            <w:pPr>
+              <w:pStyle w:val="PargrafodaLista"/>
+              <w:numPr>
+                <w:ilvl w:val="0"/>
+                <w:numId w:val="2"/>
+              </w:numPr>
+              <w:jc w:val="both"/>
+              <w:cnfStyle w:val="000000000000" w:firstRow="0" w:lastRow="0" w:firstColumn="0" w:lastColumn="0" w:oddVBand="0" w:evenVBand="0" w:oddHBand="0" w:evenHBand="0" w:firstRowFirstColumn="0" w:firstRowLastColumn="0" w:lastRowFirstColumn="0" w:lastRowLastColumn="0"/>
+            </w:pPr>
+            <w:r>
+              <w:t>Quando crio trilho</w:t>
+            </w:r>
+            <w:r>
+              <w:t xml:space="preserve"> o atributo desativado deve ser false</w:t>
+            </w:r>
+            <w:r>
+              <w:t xml:space="preserve"> e</w:t>
+            </w:r>
+            <w:r>
+              <w:t xml:space="preserve"> o estado </w:t>
+            </w:r>
+            <w:r>
+              <w:t xml:space="preserve">do trilho por defeito deve ser </w:t>
+            </w:r>
+            <w:r>
+              <w:t xml:space="preserve">aberto. </w:t>
+            </w:r>
+          </w:p>
+        </w:tc>
+      </w:tr>
+      <w:tr>
+        <w:trPr>
+          <w:cnfStyle w:val="000000100000" w:firstRow="0" w:lastRow="0" w:firstColumn="0" w:lastColumn="0" w:oddVBand="0" w:evenVBand="0" w:oddHBand="1" w:evenHBand="0" w:firstRowFirstColumn="0" w:firstRowLastColumn="0" w:lastRowFirstColumn="0" w:lastRowLastColumn="0"/>
+        </w:trPr>
+        <w:tc>
+          <w:tcPr>
+            <w:cnfStyle w:val="001000000000" w:firstRow="0" w:lastRow="0" w:firstColumn="1" w:lastColumn="0" w:oddVBand="0" w:evenVBand="0" w:oddHBand="0" w:evenHBand="0" w:firstRowFirstColumn="0" w:firstRowLastColumn="0" w:lastRowFirstColumn="0" w:lastRowLastColumn="0"/>
+            <w:tcW w:w="2235" w:type="dxa"/>
+          </w:tcPr>
+          <w:p>
+            <w:pPr>
+              <w:rPr>
+                <w:b w:val="0"/>
+                <w:sz w:val="24"/>
+                <w:szCs w:val="24"/>
+              </w:rPr>
+            </w:pPr>
+            <w:r>
+              <w:rPr>
+                <w:b w:val="0"/>
+              </w:rPr>
+              <w:t>Pós-condição</w:t>
+            </w:r>
+          </w:p>
+        </w:tc>
+        <w:tc>
+          <w:tcPr>
+            <w:tcW w:w="6259" w:type="dxa"/>
+          </w:tcPr>
+          <w:p>
+            <w:pPr>
+              <w:cnfStyle w:val="000000100000" w:firstRow="0" w:lastRow="0" w:firstColumn="0" w:lastColumn="0" w:oddVBand="0" w:evenVBand="0" w:oddHBand="1" w:evenHBand="0" w:firstRowFirstColumn="0" w:firstRowLastColumn="0" w:lastRowFirstColumn="0" w:lastRowLastColumn="0"/>
+            </w:pPr>
+            <w:r>
+              <w:t>Não tem.</w:t>
+            </w:r>
+          </w:p>
+        </w:tc>
+      </w:tr>
+      <w:tr>
+        <w:tc>
+          <w:tcPr>
+            <w:cnfStyle w:val="001000000000" w:firstRow="0" w:lastRow="0" w:firstColumn="1" w:lastColumn="0" w:oddVBand="0" w:evenVBand="0" w:oddHBand="0" w:evenHBand="0" w:firstRowFirstColumn="0" w:firstRowLastColumn="0" w:lastRowFirstColumn="0" w:lastRowLastColumn="0"/>
+            <w:tcW w:w="2235" w:type="dxa"/>
+          </w:tcPr>
+          <w:p>
+            <w:pPr>
+              <w:rPr>
+                <w:b w:val="0"/>
+              </w:rPr>
+            </w:pPr>
+          </w:p>
+        </w:tc>
+        <w:tc>
+          <w:tcPr>
+            <w:tcW w:w="6259" w:type="dxa"/>
+          </w:tcPr>
+          <w:p>
+            <w:pPr>
+              <w:cnfStyle w:val="000000000000" w:firstRow="0" w:lastRow="0" w:firstColumn="0" w:lastColumn="0" w:oddVBand="0" w:evenVBand="0" w:oddHBand="0" w:evenHBand="0" w:firstRowFirstColumn="0" w:firstRowLastColumn="0" w:lastRowFirstColumn="0" w:lastRowLastColumn="0"/>
+            </w:pPr>
+          </w:p>
+        </w:tc>
+      </w:tr>
+    </w:tbl>
+    <w:p>
+      <w:pPr>
+        <w:jc w:val="center"/>
+      </w:pPr>
+    </w:p>
+    <w:p>
+      <w:pPr>
+        <w:jc w:val="center"/>
+      </w:pPr>
+    </w:p>
+    <w:p>
+      <w:pPr>
+        <w:jc w:val="center"/>
+      </w:pPr>
+    </w:p>
+    <w:p>
+      <w:pPr>
+        <w:jc w:val="center"/>
+      </w:pPr>
+    </w:p>
+    <w:p>
+      <w:pPr>
+        <w:jc w:val="center"/>
+      </w:pPr>
+    </w:p>
+    <w:p>
+      <w:pPr>
+        <w:jc w:val="center"/>
+      </w:pPr>
+    </w:p>
+    <w:p>
+      <w:pPr>
+        <w:pStyle w:val="Cabealho2"/>
+      </w:pPr>
+      <w:bookmarkStart w:id="19" w:name="_Toc498877404"/>
+      <w:r>
+        <w:t>ALTERAR TRILHO</w:t>
       </w:r>
       <w:bookmarkEnd w:id="19"/>
     </w:p>
@@ -10087,664 +11012,6 @@
           </w:tcPr>
           <w:p>
             <w:pPr>
-              <w:cnfStyle w:val="100000000000" w:firstRow="1" w:lastRow="0" w:firstColumn="0" w:lastColumn="0" w:oddVBand="0" w:evenVBand="0" w:oddHBand="0" w:evenHBand="0" w:firstRowFirstColumn="0" w:firstRowLastColumn="0" w:lastRowFirstColumn="0" w:lastRowLastColumn="0"/>
-            </w:pPr>
-            <w:r>
-              <w:t>CRIAR TRILHO</w:t>
-            </w:r>
-          </w:p>
-        </w:tc>
-      </w:tr>
-      <w:tr>
-        <w:trPr>
-          <w:cnfStyle w:val="000000100000" w:firstRow="0" w:lastRow="0" w:firstColumn="0" w:lastColumn="0" w:oddVBand="0" w:evenVBand="0" w:oddHBand="1" w:evenHBand="0" w:firstRowFirstColumn="0" w:firstRowLastColumn="0" w:lastRowFirstColumn="0" w:lastRowLastColumn="0"/>
-        </w:trPr>
-        <w:tc>
-          <w:tcPr>
-            <w:cnfStyle w:val="001000000000" w:firstRow="0" w:lastRow="0" w:firstColumn="1" w:lastColumn="0" w:oddVBand="0" w:evenVBand="0" w:oddHBand="0" w:evenHBand="0" w:firstRowFirstColumn="0" w:firstRowLastColumn="0" w:lastRowFirstColumn="0" w:lastRowLastColumn="0"/>
-            <w:tcW w:w="2235" w:type="dxa"/>
-          </w:tcPr>
-          <w:p>
-            <w:pPr>
-              <w:rPr>
-                <w:b w:val="0"/>
-              </w:rPr>
-            </w:pPr>
-          </w:p>
-        </w:tc>
-        <w:tc>
-          <w:tcPr>
-            <w:tcW w:w="6259" w:type="dxa"/>
-          </w:tcPr>
-          <w:p>
-            <w:pPr>
-              <w:cnfStyle w:val="000000100000" w:firstRow="0" w:lastRow="0" w:firstColumn="0" w:lastColumn="0" w:oddVBand="0" w:evenVBand="0" w:oddHBand="1" w:evenHBand="0" w:firstRowFirstColumn="0" w:firstRowLastColumn="0" w:lastRowFirstColumn="0" w:lastRowLastColumn="0"/>
-            </w:pPr>
-          </w:p>
-        </w:tc>
-      </w:tr>
-      <w:tr>
-        <w:tc>
-          <w:tcPr>
-            <w:cnfStyle w:val="001000000000" w:firstRow="0" w:lastRow="0" w:firstColumn="1" w:lastColumn="0" w:oddVBand="0" w:evenVBand="0" w:oddHBand="0" w:evenHBand="0" w:firstRowFirstColumn="0" w:firstRowLastColumn="0" w:lastRowFirstColumn="0" w:lastRowLastColumn="0"/>
-            <w:tcW w:w="2235" w:type="dxa"/>
-          </w:tcPr>
-          <w:p>
-            <w:pPr>
-              <w:rPr>
-                <w:b w:val="0"/>
-                <w:sz w:val="24"/>
-                <w:szCs w:val="24"/>
-              </w:rPr>
-            </w:pPr>
-            <w:r>
-              <w:rPr>
-                <w:b w:val="0"/>
-              </w:rPr>
-              <w:t>Descrição</w:t>
-            </w:r>
-          </w:p>
-        </w:tc>
-        <w:tc>
-          <w:tcPr>
-            <w:tcW w:w="6259" w:type="dxa"/>
-          </w:tcPr>
-          <w:p>
-            <w:pPr>
-              <w:cnfStyle w:val="000000000000" w:firstRow="0" w:lastRow="0" w:firstColumn="0" w:lastColumn="0" w:oddVBand="0" w:evenVBand="0" w:oddHBand="0" w:evenHBand="0" w:firstRowFirstColumn="0" w:firstRowLastColumn="0" w:lastRowFirstColumn="0" w:lastRowLastColumn="0"/>
-            </w:pPr>
-            <w:r>
-              <w:t>O Professor/Gestor cria um novo trilho.</w:t>
-            </w:r>
-          </w:p>
-        </w:tc>
-      </w:tr>
-      <w:tr>
-        <w:trPr>
-          <w:cnfStyle w:val="000000100000" w:firstRow="0" w:lastRow="0" w:firstColumn="0" w:lastColumn="0" w:oddVBand="0" w:evenVBand="0" w:oddHBand="1" w:evenHBand="0" w:firstRowFirstColumn="0" w:firstRowLastColumn="0" w:lastRowFirstColumn="0" w:lastRowLastColumn="0"/>
-        </w:trPr>
-        <w:tc>
-          <w:tcPr>
-            <w:cnfStyle w:val="001000000000" w:firstRow="0" w:lastRow="0" w:firstColumn="1" w:lastColumn="0" w:oddVBand="0" w:evenVBand="0" w:oddHBand="0" w:evenHBand="0" w:firstRowFirstColumn="0" w:firstRowLastColumn="0" w:lastRowFirstColumn="0" w:lastRowLastColumn="0"/>
-            <w:tcW w:w="2235" w:type="dxa"/>
-          </w:tcPr>
-          <w:p>
-            <w:pPr>
-              <w:rPr>
-                <w:b w:val="0"/>
-                <w:sz w:val="24"/>
-                <w:szCs w:val="24"/>
-              </w:rPr>
-            </w:pPr>
-            <w:r>
-              <w:rPr>
-                <w:b w:val="0"/>
-                <w:sz w:val="24"/>
-                <w:szCs w:val="24"/>
-              </w:rPr>
-              <w:t>Pré-condição</w:t>
-            </w:r>
-          </w:p>
-        </w:tc>
-        <w:tc>
-          <w:tcPr>
-            <w:tcW w:w="6259" w:type="dxa"/>
-          </w:tcPr>
-          <w:p>
-            <w:pPr>
-              <w:cnfStyle w:val="000000100000" w:firstRow="0" w:lastRow="0" w:firstColumn="0" w:lastColumn="0" w:oddVBand="0" w:evenVBand="0" w:oddHBand="1" w:evenHBand="0" w:firstRowFirstColumn="0" w:firstRowLastColumn="0" w:lastRowFirstColumn="0" w:lastRowLastColumn="0"/>
-            </w:pPr>
-            <w:r>
-              <w:t xml:space="preserve">O Professor/Gestor fez </w:t>
-            </w:r>
-            <w:r>
-              <w:rPr>
-                <w:i/>
-              </w:rPr>
-              <w:t>login</w:t>
-            </w:r>
-            <w:r>
-              <w:t xml:space="preserve"> válido.</w:t>
-            </w:r>
-          </w:p>
-        </w:tc>
-      </w:tr>
-      <w:tr>
-        <w:tc>
-          <w:tcPr>
-            <w:cnfStyle w:val="001000000000" w:firstRow="0" w:lastRow="0" w:firstColumn="1" w:lastColumn="0" w:oddVBand="0" w:evenVBand="0" w:oddHBand="0" w:evenHBand="0" w:firstRowFirstColumn="0" w:firstRowLastColumn="0" w:lastRowFirstColumn="0" w:lastRowLastColumn="0"/>
-            <w:tcW w:w="2235" w:type="dxa"/>
-          </w:tcPr>
-          <w:p>
-            <w:pPr>
-              <w:rPr>
-                <w:b w:val="0"/>
-                <w:sz w:val="24"/>
-                <w:szCs w:val="24"/>
-              </w:rPr>
-            </w:pPr>
-            <w:r>
-              <w:rPr>
-                <w:b w:val="0"/>
-                <w:sz w:val="24"/>
-                <w:szCs w:val="24"/>
-              </w:rPr>
-              <w:t>Cenário principal</w:t>
-            </w:r>
-          </w:p>
-        </w:tc>
-        <w:tc>
-          <w:tcPr>
-            <w:tcW w:w="6259" w:type="dxa"/>
-          </w:tcPr>
-          <w:p>
-            <w:pPr>
-              <w:cnfStyle w:val="000000000000" w:firstRow="0" w:lastRow="0" w:firstColumn="0" w:lastColumn="0" w:oddVBand="0" w:evenVBand="0" w:oddHBand="0" w:evenHBand="0" w:firstRowFirstColumn="0" w:firstRowLastColumn="0" w:lastRowFirstColumn="0" w:lastRowLastColumn="0"/>
-            </w:pPr>
-            <w:r>
-              <w:t>1) O Professor/Gestor escolhe página de</w:t>
-            </w:r>
-            <w:r>
-              <w:t xml:space="preserve"> </w:t>
-            </w:r>
-            <w:r>
-              <w:t>Criar Trilhos para criar trilho.</w:t>
-            </w:r>
-          </w:p>
-          <w:p>
-            <w:pPr>
-              <w:cnfStyle w:val="000000000000" w:firstRow="0" w:lastRow="0" w:firstColumn="0" w:lastColumn="0" w:oddVBand="0" w:evenVBand="0" w:oddHBand="0" w:evenHBand="0" w:firstRowFirstColumn="0" w:firstRowLastColumn="0" w:lastRowFirstColumn="0" w:lastRowLastColumn="0"/>
-            </w:pPr>
-            <w:r>
-              <w:t>2) O sistema mostra página Criar Trilho com campos de input:</w:t>
-            </w:r>
-          </w:p>
-          <w:p>
-            <w:pPr>
-              <w:pStyle w:val="PargrafodaLista"/>
-              <w:numPr>
-                <w:ilvl w:val="0"/>
-                <w:numId w:val="9"/>
-              </w:numPr>
-              <w:cnfStyle w:val="000000000000" w:firstRow="0" w:lastRow="0" w:firstColumn="0" w:lastColumn="0" w:oddVBand="0" w:evenVBand="0" w:oddHBand="0" w:evenHBand="0" w:firstRowFirstColumn="0" w:firstRowLastColumn="0" w:lastRowFirstColumn="0" w:lastRowLastColumn="0"/>
-            </w:pPr>
-            <w:r>
-              <w:t>Nome Trilho</w:t>
-            </w:r>
-          </w:p>
-          <w:p>
-            <w:pPr>
-              <w:pStyle w:val="PargrafodaLista"/>
-              <w:numPr>
-                <w:ilvl w:val="0"/>
-                <w:numId w:val="9"/>
-              </w:numPr>
-              <w:cnfStyle w:val="000000000000" w:firstRow="0" w:lastRow="0" w:firstColumn="0" w:lastColumn="0" w:oddVBand="0" w:evenVBand="0" w:oddHBand="0" w:evenHBand="0" w:firstRowFirstColumn="0" w:firstRowLastColumn="0" w:lastRowFirstColumn="0" w:lastRowLastColumn="0"/>
-              <w:rPr>
-                <w:color w:val="FF0000"/>
-              </w:rPr>
-            </w:pPr>
-            <w:r>
-              <w:t xml:space="preserve">Descrição Trilho </w:t>
-            </w:r>
-          </w:p>
-          <w:p>
-            <w:pPr>
-              <w:pStyle w:val="PargrafodaLista"/>
-              <w:numPr>
-                <w:ilvl w:val="0"/>
-                <w:numId w:val="9"/>
-              </w:numPr>
-              <w:cnfStyle w:val="000000000000" w:firstRow="0" w:lastRow="0" w:firstColumn="0" w:lastColumn="0" w:oddVBand="0" w:evenVBand="0" w:oddHBand="0" w:evenHBand="0" w:firstRowFirstColumn="0" w:firstRowLastColumn="0" w:lastRowFirstColumn="0" w:lastRowLastColumn="0"/>
-            </w:pPr>
-            <w:r>
-              <w:t xml:space="preserve">Foto do Trilho </w:t>
-            </w:r>
-          </w:p>
-          <w:p>
-            <w:pPr>
-              <w:pStyle w:val="PargrafodaLista"/>
-              <w:numPr>
-                <w:ilvl w:val="0"/>
-                <w:numId w:val="9"/>
-              </w:numPr>
-              <w:cnfStyle w:val="000000000000" w:firstRow="0" w:lastRow="0" w:firstColumn="0" w:lastColumn="0" w:oddVBand="0" w:evenVBand="0" w:oddHBand="0" w:evenHBand="0" w:firstRowFirstColumn="0" w:firstRowLastColumn="0" w:lastRowFirstColumn="0" w:lastRowLastColumn="0"/>
-            </w:pPr>
-            <w:r>
-              <w:t>Distancia Trilho</w:t>
-            </w:r>
-          </w:p>
-          <w:p>
-            <w:pPr>
-              <w:pStyle w:val="PargrafodaLista"/>
-              <w:numPr>
-                <w:ilvl w:val="0"/>
-                <w:numId w:val="9"/>
-              </w:numPr>
-              <w:cnfStyle w:val="000000000000" w:firstRow="0" w:lastRow="0" w:firstColumn="0" w:lastColumn="0" w:oddVBand="0" w:evenVBand="0" w:oddHBand="0" w:evenHBand="0" w:firstRowFirstColumn="0" w:firstRowLastColumn="0" w:lastRowFirstColumn="0" w:lastRowLastColumn="0"/>
-            </w:pPr>
-            <w:r>
-              <w:t>Inicio Trilho</w:t>
-            </w:r>
-          </w:p>
-          <w:p>
-            <w:pPr>
-              <w:pStyle w:val="PargrafodaLista"/>
-              <w:numPr>
-                <w:ilvl w:val="0"/>
-                <w:numId w:val="9"/>
-              </w:numPr>
-              <w:cnfStyle w:val="000000000000" w:firstRow="0" w:lastRow="0" w:firstColumn="0" w:lastColumn="0" w:oddVBand="0" w:evenVBand="0" w:oddHBand="0" w:evenHBand="0" w:firstRowFirstColumn="0" w:firstRowLastColumn="0" w:lastRowFirstColumn="0" w:lastRowLastColumn="0"/>
-            </w:pPr>
-            <w:r>
-              <w:t>Fim Trilho</w:t>
-            </w:r>
-          </w:p>
-          <w:p>
-            <w:pPr>
-              <w:pStyle w:val="PargrafodaLista"/>
-              <w:numPr>
-                <w:ilvl w:val="0"/>
-                <w:numId w:val="9"/>
-              </w:numPr>
-              <w:cnfStyle w:val="000000000000" w:firstRow="0" w:lastRow="0" w:firstColumn="0" w:lastColumn="0" w:oddVBand="0" w:evenVBand="0" w:oddHBand="0" w:evenHBand="0" w:firstRowFirstColumn="0" w:firstRowLastColumn="0" w:lastRowFirstColumn="0" w:lastRowLastColumn="0"/>
-            </w:pPr>
-            <w:r>
-              <w:t>Dificuldade</w:t>
-            </w:r>
-          </w:p>
-          <w:p>
-            <w:pPr>
-              <w:pStyle w:val="PargrafodaLista"/>
-              <w:numPr>
-                <w:ilvl w:val="0"/>
-                <w:numId w:val="9"/>
-              </w:numPr>
-              <w:cnfStyle w:val="000000000000" w:firstRow="0" w:lastRow="0" w:firstColumn="0" w:lastColumn="0" w:oddVBand="0" w:evenVBand="0" w:oddHBand="0" w:evenHBand="0" w:firstRowFirstColumn="0" w:firstRowLastColumn="0" w:lastRowFirstColumn="0" w:lastRowLastColumn="0"/>
-            </w:pPr>
-            <w:r>
-              <w:t>Observação Dificuldade</w:t>
-            </w:r>
-          </w:p>
-          <w:p>
-            <w:pPr>
-              <w:cnfStyle w:val="000000000000" w:firstRow="0" w:lastRow="0" w:firstColumn="0" w:lastColumn="0" w:oddVBand="0" w:evenVBand="0" w:oddHBand="0" w:evenHBand="0" w:firstRowFirstColumn="0" w:firstRowLastColumn="0" w:lastRowFirstColumn="0" w:lastRowLastColumn="0"/>
-            </w:pPr>
-            <w:r>
-              <w:t>3) O Professor/Gestor preenche os campos e submete formulário.</w:t>
-            </w:r>
-          </w:p>
-          <w:p>
-            <w:pPr>
-              <w:cnfStyle w:val="000000000000" w:firstRow="0" w:lastRow="0" w:firstColumn="0" w:lastColumn="0" w:oddVBand="0" w:evenVBand="0" w:oddHBand="0" w:evenHBand="0" w:firstRowFirstColumn="0" w:firstRowLastColumn="0" w:lastRowFirstColumn="0" w:lastRowLastColumn="0"/>
-            </w:pPr>
-            <w:r>
-              <w:t>4)</w:t>
-            </w:r>
-            <w:r>
-              <w:t xml:space="preserve"> </w:t>
-            </w:r>
-            <w:r>
-              <w:t xml:space="preserve">O sistema mostra página </w:t>
-            </w:r>
-            <w:r>
-              <w:t>Criar</w:t>
-            </w:r>
-            <w:r>
-              <w:t xml:space="preserve"> Trilhos com novo trilho adicionado.</w:t>
-            </w:r>
-          </w:p>
-        </w:tc>
-      </w:tr>
-      <w:tr>
-        <w:trPr>
-          <w:cnfStyle w:val="000000100000" w:firstRow="0" w:lastRow="0" w:firstColumn="0" w:lastColumn="0" w:oddVBand="0" w:evenVBand="0" w:oddHBand="1" w:evenHBand="0" w:firstRowFirstColumn="0" w:firstRowLastColumn="0" w:lastRowFirstColumn="0" w:lastRowLastColumn="0"/>
-        </w:trPr>
-        <w:tc>
-          <w:tcPr>
-            <w:cnfStyle w:val="001000000000" w:firstRow="0" w:lastRow="0" w:firstColumn="1" w:lastColumn="0" w:oddVBand="0" w:evenVBand="0" w:oddHBand="0" w:evenHBand="0" w:firstRowFirstColumn="0" w:firstRowLastColumn="0" w:lastRowFirstColumn="0" w:lastRowLastColumn="0"/>
-            <w:tcW w:w="2235" w:type="dxa"/>
-          </w:tcPr>
-          <w:p>
-            <w:pPr>
-              <w:rPr>
-                <w:b w:val="0"/>
-                <w:sz w:val="24"/>
-                <w:szCs w:val="24"/>
-              </w:rPr>
-            </w:pPr>
-            <w:r>
-              <w:rPr>
-                <w:b w:val="0"/>
-                <w:sz w:val="24"/>
-                <w:szCs w:val="24"/>
-              </w:rPr>
-              <w:t>Cenário alternativo</w:t>
-            </w:r>
-          </w:p>
-        </w:tc>
-        <w:tc>
-          <w:tcPr>
-            <w:tcW w:w="6259" w:type="dxa"/>
-          </w:tcPr>
-          <w:p>
-            <w:pPr>
-              <w:jc w:val="both"/>
-              <w:cnfStyle w:val="000000100000" w:firstRow="0" w:lastRow="0" w:firstColumn="0" w:lastColumn="0" w:oddVBand="0" w:evenVBand="0" w:oddHBand="1" w:evenHBand="0" w:firstRowFirstColumn="0" w:firstRowLastColumn="0" w:lastRowFirstColumn="0" w:lastRowLastColumn="0"/>
-            </w:pPr>
-            <w:r>
-              <w:t>3.a) Se o Professor/Gestor deixar um ou mais campos por preencher, o sistema mostra uma ou mais mensagens “Campo (nome campo) por preencher”.</w:t>
-            </w:r>
-          </w:p>
-          <w:p>
-            <w:pPr>
-              <w:jc w:val="both"/>
-              <w:cnfStyle w:val="000000100000" w:firstRow="0" w:lastRow="0" w:firstColumn="0" w:lastColumn="0" w:oddVBand="0" w:evenVBand="0" w:oddHBand="1" w:evenHBand="0" w:firstRowFirstColumn="0" w:firstRowLastColumn="0" w:lastRowFirstColumn="0" w:lastRowLastColumn="0"/>
-            </w:pPr>
-          </w:p>
-          <w:p>
-            <w:pPr>
-              <w:jc w:val="both"/>
-              <w:cnfStyle w:val="000000100000" w:firstRow="0" w:lastRow="0" w:firstColumn="0" w:lastColumn="0" w:oddVBand="0" w:evenVBand="0" w:oddHBand="1" w:evenHBand="0" w:firstRowFirstColumn="0" w:firstRowLastColumn="0" w:lastRowFirstColumn="0" w:lastRowLastColumn="0"/>
-            </w:pPr>
-            <w:r>
-              <w:t>3.b) Se o Professor/Gestor introduzir valores inválidos num ou mais campos, o sistema exibe uma ou mais mensagens “ Campo (nome campo) só admite valores: (intervalo válido) ”.</w:t>
-            </w:r>
-          </w:p>
-          <w:p>
-            <w:pPr>
-              <w:jc w:val="both"/>
-              <w:cnfStyle w:val="000000100000" w:firstRow="0" w:lastRow="0" w:firstColumn="0" w:lastColumn="0" w:oddVBand="0" w:evenVBand="0" w:oddHBand="1" w:evenHBand="0" w:firstRowFirstColumn="0" w:firstRowLastColumn="0" w:lastRowFirstColumn="0" w:lastRowLastColumn="0"/>
-            </w:pPr>
-            <w:r>
-              <w:t xml:space="preserve">Exemplo: </w:t>
-            </w:r>
-          </w:p>
-          <w:p>
-            <w:pPr>
-              <w:pStyle w:val="PargrafodaLista"/>
-              <w:numPr>
-                <w:ilvl w:val="0"/>
-                <w:numId w:val="3"/>
-              </w:numPr>
-              <w:jc w:val="both"/>
-              <w:cnfStyle w:val="000000100000" w:firstRow="0" w:lastRow="0" w:firstColumn="0" w:lastColumn="0" w:oddVBand="0" w:evenVBand="0" w:oddHBand="1" w:evenHBand="0" w:firstRowFirstColumn="0" w:firstRowLastColumn="0" w:lastRowFirstColumn="0" w:lastRowLastColumn="0"/>
-            </w:pPr>
-            <w:r>
-              <w:t>Professor/Gestor introduz no campo Distancia valor 5000.</w:t>
-            </w:r>
-          </w:p>
-          <w:p>
-            <w:pPr>
-              <w:pStyle w:val="PargrafodaLista"/>
-              <w:numPr>
-                <w:ilvl w:val="0"/>
-                <w:numId w:val="3"/>
-              </w:numPr>
-              <w:jc w:val="both"/>
-              <w:cnfStyle w:val="000000100000" w:firstRow="0" w:lastRow="0" w:firstColumn="0" w:lastColumn="0" w:oddVBand="0" w:evenVBand="0" w:oddHBand="1" w:evenHBand="0" w:firstRowFirstColumn="0" w:firstRowLastColumn="0" w:lastRowFirstColumn="0" w:lastRowLastColumn="0"/>
-            </w:pPr>
-            <w:r>
-              <w:t>Mensagem: “Campo Distancia só admite valores entre 5 e 200”</w:t>
-            </w:r>
-          </w:p>
-          <w:p>
-            <w:pPr>
-              <w:cnfStyle w:val="000000100000" w:firstRow="0" w:lastRow="0" w:firstColumn="0" w:lastColumn="0" w:oddVBand="0" w:evenVBand="0" w:oddHBand="1" w:evenHBand="0" w:firstRowFirstColumn="0" w:firstRowLastColumn="0" w:lastRowFirstColumn="0" w:lastRowLastColumn="0"/>
-            </w:pPr>
-          </w:p>
-        </w:tc>
-      </w:tr>
-      <w:tr>
-        <w:tc>
-          <w:tcPr>
-            <w:cnfStyle w:val="001000000000" w:firstRow="0" w:lastRow="0" w:firstColumn="1" w:lastColumn="0" w:oddVBand="0" w:evenVBand="0" w:oddHBand="0" w:evenHBand="0" w:firstRowFirstColumn="0" w:firstRowLastColumn="0" w:lastRowFirstColumn="0" w:lastRowLastColumn="0"/>
-            <w:tcW w:w="2235" w:type="dxa"/>
-          </w:tcPr>
-          <w:p>
-            <w:pPr>
-              <w:rPr>
-                <w:b w:val="0"/>
-                <w:sz w:val="24"/>
-                <w:szCs w:val="24"/>
-              </w:rPr>
-            </w:pPr>
-            <w:r>
-              <w:rPr>
-                <w:b w:val="0"/>
-              </w:rPr>
-              <w:t>Suplementos</w:t>
-            </w:r>
-          </w:p>
-        </w:tc>
-        <w:tc>
-          <w:tcPr>
-            <w:tcW w:w="6259" w:type="dxa"/>
-          </w:tcPr>
-          <w:p>
-            <w:pPr>
-              <w:jc w:val="both"/>
-              <w:cnfStyle w:val="000000000000" w:firstRow="0" w:lastRow="0" w:firstColumn="0" w:lastColumn="0" w:oddVBand="0" w:evenVBand="0" w:oddHBand="0" w:evenHBand="0" w:firstRowFirstColumn="0" w:firstRowLastColumn="0" w:lastRowFirstColumn="0" w:lastRowLastColumn="0"/>
-            </w:pPr>
-            <w:r>
-              <w:t>Testar problemas na submissão do formulário.</w:t>
-            </w:r>
-          </w:p>
-          <w:p>
-            <w:pPr>
-              <w:jc w:val="both"/>
-              <w:cnfStyle w:val="000000000000" w:firstRow="0" w:lastRow="0" w:firstColumn="0" w:lastColumn="0" w:oddVBand="0" w:evenVBand="0" w:oddHBand="0" w:evenHBand="0" w:firstRowFirstColumn="0" w:firstRowLastColumn="0" w:lastRowFirstColumn="0" w:lastRowLastColumn="0"/>
-            </w:pPr>
-            <w:r>
-              <w:t xml:space="preserve"> Exemplo: </w:t>
-            </w:r>
-          </w:p>
-          <w:p>
-            <w:pPr>
-              <w:pStyle w:val="PargrafodaLista"/>
-              <w:numPr>
-                <w:ilvl w:val="0"/>
-                <w:numId w:val="2"/>
-              </w:numPr>
-              <w:jc w:val="both"/>
-              <w:cnfStyle w:val="000000000000" w:firstRow="0" w:lastRow="0" w:firstColumn="0" w:lastColumn="0" w:oddVBand="0" w:evenVBand="0" w:oddHBand="0" w:evenHBand="0" w:firstRowFirstColumn="0" w:firstRowLastColumn="0" w:lastRowFirstColumn="0" w:lastRowLastColumn="0"/>
-            </w:pPr>
-            <w:r>
-              <w:t xml:space="preserve">Professor/Gestor submete formulário com campo Nome </w:t>
-            </w:r>
-            <w:r>
-              <w:t>do Trilho</w:t>
-            </w:r>
-            <w:r>
-              <w:t xml:space="preserve"> a nulo.</w:t>
-            </w:r>
-            <w:r>
-              <w:t xml:space="preserve"> </w:t>
-            </w:r>
-            <w:r>
-              <w:t>O sistema mostra mensagem: “Campo Nome Trilho não pode ser nulo”</w:t>
-            </w:r>
-            <w:r>
-              <w:t>.</w:t>
-            </w:r>
-          </w:p>
-          <w:p>
-            <w:pPr>
-              <w:pStyle w:val="PargrafodaLista"/>
-              <w:numPr>
-                <w:ilvl w:val="0"/>
-                <w:numId w:val="2"/>
-              </w:numPr>
-              <w:jc w:val="both"/>
-              <w:cnfStyle w:val="000000000000" w:firstRow="0" w:lastRow="0" w:firstColumn="0" w:lastColumn="0" w:oddVBand="0" w:evenVBand="0" w:oddHBand="0" w:evenHBand="0" w:firstRowFirstColumn="0" w:firstRowLastColumn="0" w:lastRowFirstColumn="0" w:lastRowLastColumn="0"/>
-            </w:pPr>
-            <w:r>
-              <w:t>Quando crio trilho</w:t>
-            </w:r>
-            <w:r>
-              <w:t xml:space="preserve"> o atributo desativado deve ser false</w:t>
-            </w:r>
-            <w:r>
-              <w:t xml:space="preserve"> e</w:t>
-            </w:r>
-            <w:r>
-              <w:t xml:space="preserve"> o estado </w:t>
-            </w:r>
-            <w:r>
-              <w:t xml:space="preserve">do trilho por defeito deve ser </w:t>
-            </w:r>
-            <w:r>
-              <w:t xml:space="preserve">aberto. </w:t>
-            </w:r>
-          </w:p>
-        </w:tc>
-      </w:tr>
-      <w:tr>
-        <w:trPr>
-          <w:cnfStyle w:val="000000100000" w:firstRow="0" w:lastRow="0" w:firstColumn="0" w:lastColumn="0" w:oddVBand="0" w:evenVBand="0" w:oddHBand="1" w:evenHBand="0" w:firstRowFirstColumn="0" w:firstRowLastColumn="0" w:lastRowFirstColumn="0" w:lastRowLastColumn="0"/>
-        </w:trPr>
-        <w:tc>
-          <w:tcPr>
-            <w:cnfStyle w:val="001000000000" w:firstRow="0" w:lastRow="0" w:firstColumn="1" w:lastColumn="0" w:oddVBand="0" w:evenVBand="0" w:oddHBand="0" w:evenHBand="0" w:firstRowFirstColumn="0" w:firstRowLastColumn="0" w:lastRowFirstColumn="0" w:lastRowLastColumn="0"/>
-            <w:tcW w:w="2235" w:type="dxa"/>
-          </w:tcPr>
-          <w:p>
-            <w:pPr>
-              <w:rPr>
-                <w:b w:val="0"/>
-                <w:sz w:val="24"/>
-                <w:szCs w:val="24"/>
-              </w:rPr>
-            </w:pPr>
-            <w:r>
-              <w:rPr>
-                <w:b w:val="0"/>
-              </w:rPr>
-              <w:t>Pós-condição</w:t>
-            </w:r>
-          </w:p>
-        </w:tc>
-        <w:tc>
-          <w:tcPr>
-            <w:tcW w:w="6259" w:type="dxa"/>
-          </w:tcPr>
-          <w:p>
-            <w:pPr>
-              <w:cnfStyle w:val="000000100000" w:firstRow="0" w:lastRow="0" w:firstColumn="0" w:lastColumn="0" w:oddVBand="0" w:evenVBand="0" w:oddHBand="1" w:evenHBand="0" w:firstRowFirstColumn="0" w:firstRowLastColumn="0" w:lastRowFirstColumn="0" w:lastRowLastColumn="0"/>
-            </w:pPr>
-            <w:r>
-              <w:t>Não tem.</w:t>
-            </w:r>
-          </w:p>
-        </w:tc>
-      </w:tr>
-      <w:tr>
-        <w:tc>
-          <w:tcPr>
-            <w:cnfStyle w:val="001000000000" w:firstRow="0" w:lastRow="0" w:firstColumn="1" w:lastColumn="0" w:oddVBand="0" w:evenVBand="0" w:oddHBand="0" w:evenHBand="0" w:firstRowFirstColumn="0" w:firstRowLastColumn="0" w:lastRowFirstColumn="0" w:lastRowLastColumn="0"/>
-            <w:tcW w:w="2235" w:type="dxa"/>
-          </w:tcPr>
-          <w:p>
-            <w:pPr>
-              <w:rPr>
-                <w:b w:val="0"/>
-              </w:rPr>
-            </w:pPr>
-          </w:p>
-        </w:tc>
-        <w:tc>
-          <w:tcPr>
-            <w:tcW w:w="6259" w:type="dxa"/>
-          </w:tcPr>
-          <w:p>
-            <w:pPr>
-              <w:cnfStyle w:val="000000000000" w:firstRow="0" w:lastRow="0" w:firstColumn="0" w:lastColumn="0" w:oddVBand="0" w:evenVBand="0" w:oddHBand="0" w:evenHBand="0" w:firstRowFirstColumn="0" w:firstRowLastColumn="0" w:lastRowFirstColumn="0" w:lastRowLastColumn="0"/>
-            </w:pPr>
-          </w:p>
-        </w:tc>
-      </w:tr>
-    </w:tbl>
-    <w:p>
-      <w:pPr>
-        <w:jc w:val="center"/>
-      </w:pPr>
-    </w:p>
-    <w:p>
-      <w:pPr>
-        <w:jc w:val="center"/>
-      </w:pPr>
-    </w:p>
-    <w:p>
-      <w:pPr>
-        <w:jc w:val="center"/>
-      </w:pPr>
-    </w:p>
-    <w:p>
-      <w:pPr>
-        <w:jc w:val="center"/>
-      </w:pPr>
-    </w:p>
-    <w:p>
-      <w:pPr>
-        <w:jc w:val="center"/>
-      </w:pPr>
-    </w:p>
-    <w:p>
-      <w:pPr>
-        <w:jc w:val="center"/>
-      </w:pPr>
-    </w:p>
-    <w:p>
-      <w:pPr>
-        <w:pStyle w:val="Cabealho2"/>
-      </w:pPr>
-      <w:bookmarkStart w:id="20" w:name="_Toc498877404"/>
-      <w:r>
-        <w:t>ALTERAR TRILHO</w:t>
-      </w:r>
-      <w:bookmarkEnd w:id="20"/>
-    </w:p>
-    <w:tbl>
-      <w:tblPr>
-        <w:tblStyle w:val="TabeladeGrade4-nfase11"/>
-        <w:tblW w:w="0" w:type="auto"/>
-        <w:tblLook w:val="04A0" w:firstRow="1" w:lastRow="0" w:firstColumn="1" w:lastColumn="0" w:noHBand="0" w:noVBand="1"/>
-      </w:tblPr>
-      <w:tblGrid>
-        <w:gridCol w:w="2235"/>
-        <w:gridCol w:w="6259"/>
-      </w:tblGrid>
-      <w:tr>
-        <w:trPr>
-          <w:cnfStyle w:val="100000000000" w:firstRow="1" w:lastRow="0" w:firstColumn="0" w:lastColumn="0" w:oddVBand="0" w:evenVBand="0" w:oddHBand="0" w:evenHBand="0" w:firstRowFirstColumn="0" w:firstRowLastColumn="0" w:lastRowFirstColumn="0" w:lastRowLastColumn="0"/>
-        </w:trPr>
-        <w:tc>
-          <w:tcPr>
-            <w:cnfStyle w:val="001000000000" w:firstRow="0" w:lastRow="0" w:firstColumn="1" w:lastColumn="0" w:oddVBand="0" w:evenVBand="0" w:oddHBand="0" w:evenHBand="0" w:firstRowFirstColumn="0" w:firstRowLastColumn="0" w:lastRowFirstColumn="0" w:lastRowLastColumn="0"/>
-            <w:tcW w:w="2235" w:type="dxa"/>
-          </w:tcPr>
-          <w:p>
-            <w:pPr>
-              <w:rPr>
-                <w:sz w:val="24"/>
-                <w:szCs w:val="24"/>
-              </w:rPr>
-            </w:pPr>
-            <w:r>
-              <w:rPr>
-                <w:sz w:val="24"/>
-                <w:szCs w:val="24"/>
-              </w:rPr>
-              <w:t>NOME</w:t>
-            </w:r>
-          </w:p>
-        </w:tc>
-        <w:tc>
-          <w:tcPr>
-            <w:tcW w:w="6259" w:type="dxa"/>
-          </w:tcPr>
-          <w:p>
-            <w:pPr>
               <w:ind w:firstLine="708"/>
               <w:cnfStyle w:val="100000000000" w:firstRow="1" w:lastRow="0" w:firstColumn="0" w:lastColumn="0" w:oddVBand="0" w:evenVBand="0" w:oddHBand="0" w:evenHBand="0" w:firstRowFirstColumn="0" w:firstRowLastColumn="0" w:lastRowFirstColumn="0" w:lastRowLastColumn="0"/>
             </w:pPr>
@@ -11260,19 +11527,51 @@
               <w:t xml:space="preserve"> </w:t>
             </w:r>
             <w:r>
-              <w:t>o novo registo de Estado-Trilho deve ter os atributos, data_inicio = data sistema e data_f</w:t>
+              <w:t xml:space="preserve">o novo registo de Estado-Trilho deve ter os atributos, </w:t>
+            </w:r>
+            <w:proofErr w:type="spellStart"/>
+            <w:r>
+              <w:t>data_inicio</w:t>
+            </w:r>
+            <w:proofErr w:type="spellEnd"/>
+            <w:r>
+              <w:t xml:space="preserve"> = data sistema e </w:t>
+            </w:r>
+            <w:proofErr w:type="spellStart"/>
+            <w:r>
+              <w:t>data_f</w:t>
             </w:r>
             <w:r>
               <w:t>i</w:t>
             </w:r>
             <w:r>
-              <w:t>m = null e o atributo data_f</w:t>
+              <w:t>m</w:t>
+            </w:r>
+            <w:proofErr w:type="spellEnd"/>
+            <w:r>
+              <w:t xml:space="preserve"> = </w:t>
+            </w:r>
+            <w:proofErr w:type="spellStart"/>
+            <w:r>
+              <w:t>null</w:t>
+            </w:r>
+            <w:proofErr w:type="spellEnd"/>
+            <w:r>
+              <w:t xml:space="preserve"> e o atributo </w:t>
+            </w:r>
+            <w:proofErr w:type="spellStart"/>
+            <w:r>
+              <w:t>data_f</w:t>
             </w:r>
             <w:r>
               <w:t>i</w:t>
             </w:r>
             <w:r>
-              <w:t>m do registo anterior deve ser igual á data do sistema.</w:t>
+              <w:t>m</w:t>
+            </w:r>
+            <w:proofErr w:type="spellEnd"/>
+            <w:r>
+              <w:t xml:space="preserve"> do registo anterior deve ser igual á data do sistema.</w:t>
             </w:r>
           </w:p>
         </w:tc>
@@ -11352,11 +11651,11 @@
       <w:pPr>
         <w:pStyle w:val="Cabealho2"/>
       </w:pPr>
-      <w:bookmarkStart w:id="21" w:name="_Toc498877405"/>
+      <w:bookmarkStart w:id="20" w:name="_Toc498877405"/>
       <w:r>
         <w:t>DESATIVAR TRILHO</w:t>
       </w:r>
-      <w:bookmarkEnd w:id="21"/>
+      <w:bookmarkEnd w:id="20"/>
       <w:r>
         <w:tab/>
       </w:r>
@@ -11747,9 +12046,378 @@
       <w:pPr>
         <w:pStyle w:val="Cabealho2"/>
       </w:pPr>
-      <w:bookmarkStart w:id="22" w:name="_Toc498877406"/>
+      <w:bookmarkStart w:id="21" w:name="_Toc498877406"/>
       <w:r>
         <w:t>CONSULTAR TRILHO</w:t>
+      </w:r>
+      <w:bookmarkEnd w:id="21"/>
+    </w:p>
+    <w:tbl>
+      <w:tblPr>
+        <w:tblStyle w:val="TabeladeGrade4-nfase11"/>
+        <w:tblW w:w="0" w:type="auto"/>
+        <w:tblLook w:val="04A0" w:firstRow="1" w:lastRow="0" w:firstColumn="1" w:lastColumn="0" w:noHBand="0" w:noVBand="1"/>
+      </w:tblPr>
+      <w:tblGrid>
+        <w:gridCol w:w="2235"/>
+        <w:gridCol w:w="6259"/>
+      </w:tblGrid>
+      <w:tr>
+        <w:trPr>
+          <w:cnfStyle w:val="100000000000" w:firstRow="1" w:lastRow="0" w:firstColumn="0" w:lastColumn="0" w:oddVBand="0" w:evenVBand="0" w:oddHBand="0" w:evenHBand="0" w:firstRowFirstColumn="0" w:firstRowLastColumn="0" w:lastRowFirstColumn="0" w:lastRowLastColumn="0"/>
+        </w:trPr>
+        <w:tc>
+          <w:tcPr>
+            <w:cnfStyle w:val="001000000000" w:firstRow="0" w:lastRow="0" w:firstColumn="1" w:lastColumn="0" w:oddVBand="0" w:evenVBand="0" w:oddHBand="0" w:evenHBand="0" w:firstRowFirstColumn="0" w:firstRowLastColumn="0" w:lastRowFirstColumn="0" w:lastRowLastColumn="0"/>
+            <w:tcW w:w="2235" w:type="dxa"/>
+          </w:tcPr>
+          <w:p>
+            <w:pPr>
+              <w:rPr>
+                <w:sz w:val="24"/>
+                <w:szCs w:val="24"/>
+              </w:rPr>
+            </w:pPr>
+            <w:r>
+              <w:rPr>
+                <w:sz w:val="24"/>
+                <w:szCs w:val="24"/>
+              </w:rPr>
+              <w:t>NOME</w:t>
+            </w:r>
+          </w:p>
+        </w:tc>
+        <w:tc>
+          <w:tcPr>
+            <w:tcW w:w="6259" w:type="dxa"/>
+          </w:tcPr>
+          <w:p>
+            <w:pPr>
+              <w:cnfStyle w:val="100000000000" w:firstRow="1" w:lastRow="0" w:firstColumn="0" w:lastColumn="0" w:oddVBand="0" w:evenVBand="0" w:oddHBand="0" w:evenHBand="0" w:firstRowFirstColumn="0" w:firstRowLastColumn="0" w:lastRowFirstColumn="0" w:lastRowLastColumn="0"/>
+            </w:pPr>
+            <w:r>
+              <w:t>CONSULTAR TRILHO</w:t>
+            </w:r>
+          </w:p>
+        </w:tc>
+      </w:tr>
+      <w:tr>
+        <w:trPr>
+          <w:cnfStyle w:val="000000100000" w:firstRow="0" w:lastRow="0" w:firstColumn="0" w:lastColumn="0" w:oddVBand="0" w:evenVBand="0" w:oddHBand="1" w:evenHBand="0" w:firstRowFirstColumn="0" w:firstRowLastColumn="0" w:lastRowFirstColumn="0" w:lastRowLastColumn="0"/>
+        </w:trPr>
+        <w:tc>
+          <w:tcPr>
+            <w:cnfStyle w:val="001000000000" w:firstRow="0" w:lastRow="0" w:firstColumn="1" w:lastColumn="0" w:oddVBand="0" w:evenVBand="0" w:oddHBand="0" w:evenHBand="0" w:firstRowFirstColumn="0" w:firstRowLastColumn="0" w:lastRowFirstColumn="0" w:lastRowLastColumn="0"/>
+            <w:tcW w:w="2235" w:type="dxa"/>
+          </w:tcPr>
+          <w:p>
+            <w:pPr>
+              <w:rPr>
+                <w:b w:val="0"/>
+              </w:rPr>
+            </w:pPr>
+          </w:p>
+        </w:tc>
+        <w:tc>
+          <w:tcPr>
+            <w:tcW w:w="6259" w:type="dxa"/>
+          </w:tcPr>
+          <w:p>
+            <w:pPr>
+              <w:cnfStyle w:val="000000100000" w:firstRow="0" w:lastRow="0" w:firstColumn="0" w:lastColumn="0" w:oddVBand="0" w:evenVBand="0" w:oddHBand="1" w:evenHBand="0" w:firstRowFirstColumn="0" w:firstRowLastColumn="0" w:lastRowFirstColumn="0" w:lastRowLastColumn="0"/>
+            </w:pPr>
+          </w:p>
+        </w:tc>
+      </w:tr>
+      <w:tr>
+        <w:tc>
+          <w:tcPr>
+            <w:cnfStyle w:val="001000000000" w:firstRow="0" w:lastRow="0" w:firstColumn="1" w:lastColumn="0" w:oddVBand="0" w:evenVBand="0" w:oddHBand="0" w:evenHBand="0" w:firstRowFirstColumn="0" w:firstRowLastColumn="0" w:lastRowFirstColumn="0" w:lastRowLastColumn="0"/>
+            <w:tcW w:w="2235" w:type="dxa"/>
+          </w:tcPr>
+          <w:p>
+            <w:pPr>
+              <w:rPr>
+                <w:b w:val="0"/>
+                <w:sz w:val="24"/>
+                <w:szCs w:val="24"/>
+              </w:rPr>
+            </w:pPr>
+            <w:r>
+              <w:rPr>
+                <w:b w:val="0"/>
+              </w:rPr>
+              <w:t>Descrição</w:t>
+            </w:r>
+          </w:p>
+        </w:tc>
+        <w:tc>
+          <w:tcPr>
+            <w:tcW w:w="6259" w:type="dxa"/>
+          </w:tcPr>
+          <w:p>
+            <w:pPr>
+              <w:cnfStyle w:val="000000000000" w:firstRow="0" w:lastRow="0" w:firstColumn="0" w:lastColumn="0" w:oddVBand="0" w:evenVBand="0" w:oddHBand="0" w:evenHBand="0" w:firstRowFirstColumn="0" w:firstRowLastColumn="0" w:lastRowFirstColumn="0" w:lastRowLastColumn="0"/>
+            </w:pPr>
+            <w:r>
+              <w:t>Utilizador consulta trilhos existentes.</w:t>
+            </w:r>
+          </w:p>
+        </w:tc>
+      </w:tr>
+      <w:tr>
+        <w:trPr>
+          <w:cnfStyle w:val="000000100000" w:firstRow="0" w:lastRow="0" w:firstColumn="0" w:lastColumn="0" w:oddVBand="0" w:evenVBand="0" w:oddHBand="1" w:evenHBand="0" w:firstRowFirstColumn="0" w:firstRowLastColumn="0" w:lastRowFirstColumn="0" w:lastRowLastColumn="0"/>
+        </w:trPr>
+        <w:tc>
+          <w:tcPr>
+            <w:cnfStyle w:val="001000000000" w:firstRow="0" w:lastRow="0" w:firstColumn="1" w:lastColumn="0" w:oddVBand="0" w:evenVBand="0" w:oddHBand="0" w:evenHBand="0" w:firstRowFirstColumn="0" w:firstRowLastColumn="0" w:lastRowFirstColumn="0" w:lastRowLastColumn="0"/>
+            <w:tcW w:w="2235" w:type="dxa"/>
+          </w:tcPr>
+          <w:p>
+            <w:pPr>
+              <w:rPr>
+                <w:b w:val="0"/>
+                <w:sz w:val="24"/>
+                <w:szCs w:val="24"/>
+              </w:rPr>
+            </w:pPr>
+            <w:r>
+              <w:rPr>
+                <w:b w:val="0"/>
+                <w:sz w:val="24"/>
+                <w:szCs w:val="24"/>
+              </w:rPr>
+              <w:t>Pré-condição</w:t>
+            </w:r>
+          </w:p>
+        </w:tc>
+        <w:tc>
+          <w:tcPr>
+            <w:tcW w:w="6259" w:type="dxa"/>
+          </w:tcPr>
+          <w:p>
+            <w:pPr>
+              <w:cnfStyle w:val="000000100000" w:firstRow="0" w:lastRow="0" w:firstColumn="0" w:lastColumn="0" w:oddVBand="0" w:evenVBand="0" w:oddHBand="1" w:evenHBand="0" w:firstRowFirstColumn="0" w:firstRowLastColumn="0" w:lastRowFirstColumn="0" w:lastRowLastColumn="0"/>
+            </w:pPr>
+            <w:r>
+              <w:t>N</w:t>
+            </w:r>
+            <w:r>
+              <w:t>ão tem.</w:t>
+            </w:r>
+          </w:p>
+        </w:tc>
+      </w:tr>
+      <w:tr>
+        <w:tc>
+          <w:tcPr>
+            <w:cnfStyle w:val="001000000000" w:firstRow="0" w:lastRow="0" w:firstColumn="1" w:lastColumn="0" w:oddVBand="0" w:evenVBand="0" w:oddHBand="0" w:evenHBand="0" w:firstRowFirstColumn="0" w:firstRowLastColumn="0" w:lastRowFirstColumn="0" w:lastRowLastColumn="0"/>
+            <w:tcW w:w="2235" w:type="dxa"/>
+          </w:tcPr>
+          <w:p>
+            <w:pPr>
+              <w:rPr>
+                <w:b w:val="0"/>
+                <w:sz w:val="24"/>
+                <w:szCs w:val="24"/>
+              </w:rPr>
+            </w:pPr>
+            <w:r>
+              <w:rPr>
+                <w:b w:val="0"/>
+                <w:sz w:val="24"/>
+                <w:szCs w:val="24"/>
+              </w:rPr>
+              <w:t>Cenário principal</w:t>
+            </w:r>
+          </w:p>
+        </w:tc>
+        <w:tc>
+          <w:tcPr>
+            <w:tcW w:w="6259" w:type="dxa"/>
+          </w:tcPr>
+          <w:p>
+            <w:pPr>
+              <w:jc w:val="both"/>
+              <w:cnfStyle w:val="000000000000" w:firstRow="0" w:lastRow="0" w:firstColumn="0" w:lastColumn="0" w:oddVBand="0" w:evenVBand="0" w:oddHBand="0" w:evenHBand="0" w:firstRowFirstColumn="0" w:firstRowLastColumn="0" w:lastRowFirstColumn="0" w:lastRowLastColumn="0"/>
+            </w:pPr>
+            <w:r>
+              <w:t xml:space="preserve">1) O Turista escolhe página de Trilhos. </w:t>
+            </w:r>
+          </w:p>
+          <w:p>
+            <w:pPr>
+              <w:ind w:left="720" w:hanging="720"/>
+              <w:jc w:val="both"/>
+              <w:cnfStyle w:val="000000000000" w:firstRow="0" w:lastRow="0" w:firstColumn="0" w:lastColumn="0" w:oddVBand="0" w:evenVBand="0" w:oddHBand="0" w:evenHBand="0" w:firstRowFirstColumn="0" w:firstRowLastColumn="0" w:lastRowFirstColumn="0" w:lastRowLastColumn="0"/>
+            </w:pPr>
+            <w:r>
+              <w:t>2) O sistema mostra página Trilhos.</w:t>
+            </w:r>
+          </w:p>
+        </w:tc>
+      </w:tr>
+      <w:tr>
+        <w:trPr>
+          <w:cnfStyle w:val="000000100000" w:firstRow="0" w:lastRow="0" w:firstColumn="0" w:lastColumn="0" w:oddVBand="0" w:evenVBand="0" w:oddHBand="1" w:evenHBand="0" w:firstRowFirstColumn="0" w:firstRowLastColumn="0" w:lastRowFirstColumn="0" w:lastRowLastColumn="0"/>
+        </w:trPr>
+        <w:tc>
+          <w:tcPr>
+            <w:cnfStyle w:val="001000000000" w:firstRow="0" w:lastRow="0" w:firstColumn="1" w:lastColumn="0" w:oddVBand="0" w:evenVBand="0" w:oddHBand="0" w:evenHBand="0" w:firstRowFirstColumn="0" w:firstRowLastColumn="0" w:lastRowFirstColumn="0" w:lastRowLastColumn="0"/>
+            <w:tcW w:w="2235" w:type="dxa"/>
+          </w:tcPr>
+          <w:p>
+            <w:pPr>
+              <w:rPr>
+                <w:b w:val="0"/>
+                <w:sz w:val="24"/>
+                <w:szCs w:val="24"/>
+              </w:rPr>
+            </w:pPr>
+            <w:r>
+              <w:rPr>
+                <w:b w:val="0"/>
+                <w:sz w:val="24"/>
+                <w:szCs w:val="24"/>
+              </w:rPr>
+              <w:t>Cenário alternativo</w:t>
+            </w:r>
+          </w:p>
+        </w:tc>
+        <w:tc>
+          <w:tcPr>
+            <w:tcW w:w="6259" w:type="dxa"/>
+          </w:tcPr>
+          <w:p>
+            <w:pPr>
+              <w:jc w:val="both"/>
+              <w:cnfStyle w:val="000000100000" w:firstRow="0" w:lastRow="0" w:firstColumn="0" w:lastColumn="0" w:oddVBand="0" w:evenVBand="0" w:oddHBand="1" w:evenHBand="0" w:firstRowFirstColumn="0" w:firstRowLastColumn="0" w:lastRowFirstColumn="0" w:lastRowLastColumn="0"/>
+            </w:pPr>
+            <w:r>
+              <w:t>2</w:t>
+            </w:r>
+            <w:r>
+              <w:t>) Se não houver trilhos criados, sistema mostra mensagem “De momento não existem trilhos para mostrar”.</w:t>
+            </w:r>
+          </w:p>
+        </w:tc>
+      </w:tr>
+      <w:tr>
+        <w:tc>
+          <w:tcPr>
+            <w:cnfStyle w:val="001000000000" w:firstRow="0" w:lastRow="0" w:firstColumn="1" w:lastColumn="0" w:oddVBand="0" w:evenVBand="0" w:oddHBand="0" w:evenHBand="0" w:firstRowFirstColumn="0" w:firstRowLastColumn="0" w:lastRowFirstColumn="0" w:lastRowLastColumn="0"/>
+            <w:tcW w:w="2235" w:type="dxa"/>
+          </w:tcPr>
+          <w:p>
+            <w:pPr>
+              <w:rPr>
+                <w:b w:val="0"/>
+                <w:sz w:val="24"/>
+                <w:szCs w:val="24"/>
+              </w:rPr>
+            </w:pPr>
+            <w:r>
+              <w:rPr>
+                <w:b w:val="0"/>
+              </w:rPr>
+              <w:t>Suplementos</w:t>
+            </w:r>
+          </w:p>
+        </w:tc>
+        <w:tc>
+          <w:tcPr>
+            <w:tcW w:w="6259" w:type="dxa"/>
+          </w:tcPr>
+          <w:p>
+            <w:pPr>
+              <w:cnfStyle w:val="000000000000" w:firstRow="0" w:lastRow="0" w:firstColumn="0" w:lastColumn="0" w:oddVBand="0" w:evenVBand="0" w:oddHBand="0" w:evenHBand="0" w:firstRowFirstColumn="0" w:firstRowLastColumn="0" w:lastRowFirstColumn="0" w:lastRowLastColumn="0"/>
+            </w:pPr>
+            <w:r>
+              <w:t>---</w:t>
+            </w:r>
+          </w:p>
+        </w:tc>
+      </w:tr>
+      <w:tr>
+        <w:trPr>
+          <w:cnfStyle w:val="000000100000" w:firstRow="0" w:lastRow="0" w:firstColumn="0" w:lastColumn="0" w:oddVBand="0" w:evenVBand="0" w:oddHBand="1" w:evenHBand="0" w:firstRowFirstColumn="0" w:firstRowLastColumn="0" w:lastRowFirstColumn="0" w:lastRowLastColumn="0"/>
+        </w:trPr>
+        <w:tc>
+          <w:tcPr>
+            <w:cnfStyle w:val="001000000000" w:firstRow="0" w:lastRow="0" w:firstColumn="1" w:lastColumn="0" w:oddVBand="0" w:evenVBand="0" w:oddHBand="0" w:evenHBand="0" w:firstRowFirstColumn="0" w:firstRowLastColumn="0" w:lastRowFirstColumn="0" w:lastRowLastColumn="0"/>
+            <w:tcW w:w="2235" w:type="dxa"/>
+          </w:tcPr>
+          <w:p>
+            <w:pPr>
+              <w:rPr>
+                <w:b w:val="0"/>
+                <w:sz w:val="24"/>
+                <w:szCs w:val="24"/>
+              </w:rPr>
+            </w:pPr>
+            <w:r>
+              <w:rPr>
+                <w:b w:val="0"/>
+              </w:rPr>
+              <w:t>Pós-condição</w:t>
+            </w:r>
+          </w:p>
+        </w:tc>
+        <w:tc>
+          <w:tcPr>
+            <w:tcW w:w="6259" w:type="dxa"/>
+          </w:tcPr>
+          <w:p>
+            <w:pPr>
+              <w:cnfStyle w:val="000000100000" w:firstRow="0" w:lastRow="0" w:firstColumn="0" w:lastColumn="0" w:oddVBand="0" w:evenVBand="0" w:oddHBand="1" w:evenHBand="0" w:firstRowFirstColumn="0" w:firstRowLastColumn="0" w:lastRowFirstColumn="0" w:lastRowLastColumn="0"/>
+            </w:pPr>
+            <w:r>
+              <w:t>Não tem.</w:t>
+            </w:r>
+          </w:p>
+        </w:tc>
+      </w:tr>
+      <w:tr>
+        <w:tc>
+          <w:tcPr>
+            <w:cnfStyle w:val="001000000000" w:firstRow="0" w:lastRow="0" w:firstColumn="1" w:lastColumn="0" w:oddVBand="0" w:evenVBand="0" w:oddHBand="0" w:evenHBand="0" w:firstRowFirstColumn="0" w:firstRowLastColumn="0" w:lastRowFirstColumn="0" w:lastRowLastColumn="0"/>
+            <w:tcW w:w="2235" w:type="dxa"/>
+          </w:tcPr>
+          <w:p>
+            <w:pPr>
+              <w:rPr>
+                <w:b w:val="0"/>
+              </w:rPr>
+            </w:pPr>
+          </w:p>
+        </w:tc>
+        <w:tc>
+          <w:tcPr>
+            <w:tcW w:w="6259" w:type="dxa"/>
+          </w:tcPr>
+          <w:p>
+            <w:pPr>
+              <w:cnfStyle w:val="000000000000" w:firstRow="0" w:lastRow="0" w:firstColumn="0" w:lastColumn="0" w:oddVBand="0" w:evenVBand="0" w:oddHBand="0" w:evenHBand="0" w:firstRowFirstColumn="0" w:firstRowLastColumn="0" w:lastRowFirstColumn="0" w:lastRowLastColumn="0"/>
+            </w:pPr>
+          </w:p>
+        </w:tc>
+      </w:tr>
+    </w:tbl>
+    <w:p/>
+    <w:p/>
+    <w:p/>
+    <w:p/>
+    <w:p/>
+    <w:p/>
+    <w:p/>
+    <w:p>
+      <w:pPr>
+        <w:pStyle w:val="Cabealho2"/>
+      </w:pPr>
+      <w:bookmarkStart w:id="22" w:name="_Toc498877407"/>
+      <w:r>
+        <w:t>INSERIR PERGUNTAS AVALIAÇÃO TRILHO</w:t>
       </w:r>
       <w:bookmarkEnd w:id="22"/>
     </w:p>
@@ -11797,7 +12465,7 @@
               <w:cnfStyle w:val="100000000000" w:firstRow="1" w:lastRow="0" w:firstColumn="0" w:lastColumn="0" w:oddVBand="0" w:evenVBand="0" w:oddHBand="0" w:evenHBand="0" w:firstRowFirstColumn="0" w:firstRowLastColumn="0" w:lastRowFirstColumn="0" w:lastRowLastColumn="0"/>
             </w:pPr>
             <w:r>
-              <w:t>CONSULTAR TRILHO</w:t>
+              <w:t>INSERIR PERGUNTAS AVALIAÇÃO TRILHO</w:t>
             </w:r>
           </w:p>
         </w:tc>
@@ -11858,10 +12526,14 @@
           </w:tcPr>
           <w:p>
             <w:pPr>
+              <w:jc w:val="both"/>
               <w:cnfStyle w:val="000000000000" w:firstRow="0" w:lastRow="0" w:firstColumn="0" w:lastColumn="0" w:oddVBand="0" w:evenVBand="0" w:oddHBand="0" w:evenHBand="0" w:firstRowFirstColumn="0" w:firstRowLastColumn="0" w:lastRowFirstColumn="0" w:lastRowLastColumn="0"/>
             </w:pPr>
             <w:r>
-              <w:t>Utilizador consulta trilhos existentes.</w:t>
+              <w:t>O professor insere a lista de perguntas necessárias à avaliação de um trilho por parte do turista</w:t>
+            </w:r>
+            <w:r>
+              <w:t>.</w:t>
             </w:r>
           </w:p>
         </w:tc>
@@ -11902,10 +12574,22 @@
               <w:cnfStyle w:val="000000100000" w:firstRow="0" w:lastRow="0" w:firstColumn="0" w:lastColumn="0" w:oddVBand="0" w:evenVBand="0" w:oddHBand="1" w:evenHBand="0" w:firstRowFirstColumn="0" w:firstRowLastColumn="0" w:lastRowFirstColumn="0" w:lastRowLastColumn="0"/>
             </w:pPr>
             <w:r>
-              <w:t>N</w:t>
-            </w:r>
-            <w:r>
-              <w:t>ão tem.</w:t>
+              <w:t xml:space="preserve">O </w:t>
+            </w:r>
+            <w:r>
+              <w:t>professor</w:t>
+            </w:r>
+            <w:r>
+              <w:t xml:space="preserve"> fez </w:t>
+            </w:r>
+            <w:r>
+              <w:rPr>
+                <w:i/>
+              </w:rPr>
+              <w:t>login</w:t>
+            </w:r>
+            <w:r>
+              <w:t xml:space="preserve"> válido.</w:t>
             </w:r>
           </w:p>
         </w:tc>
@@ -11944,17 +12628,106 @@
               <w:cnfStyle w:val="000000000000" w:firstRow="0" w:lastRow="0" w:firstColumn="0" w:lastColumn="0" w:oddVBand="0" w:evenVBand="0" w:oddHBand="0" w:evenHBand="0" w:firstRowFirstColumn="0" w:firstRowLastColumn="0" w:lastRowFirstColumn="0" w:lastRowLastColumn="0"/>
             </w:pPr>
             <w:r>
-              <w:t xml:space="preserve">1) O Turista escolhe página de Trilhos. </w:t>
-            </w:r>
-          </w:p>
-          <w:p>
-            <w:pPr>
-              <w:ind w:left="720" w:hanging="720"/>
+              <w:t xml:space="preserve">1) O </w:t>
+            </w:r>
+            <w:r>
+              <w:t>professor</w:t>
+            </w:r>
+            <w:r>
+              <w:t xml:space="preserve"> visita a página </w:t>
+            </w:r>
+            <w:r>
+              <w:rPr>
+                <w:i/>
+              </w:rPr>
+              <w:t>web</w:t>
+            </w:r>
+            <w:r>
+              <w:t xml:space="preserve"> dedicada </w:t>
+            </w:r>
+            <w:r>
+              <w:t>à introdução das perguntas relacionadas com a avaliação do trilho</w:t>
+            </w:r>
+            <w:r>
+              <w:t>.</w:t>
+            </w:r>
+          </w:p>
+          <w:p>
+            <w:pPr>
               <w:jc w:val="both"/>
               <w:cnfStyle w:val="000000000000" w:firstRow="0" w:lastRow="0" w:firstColumn="0" w:lastColumn="0" w:oddVBand="0" w:evenVBand="0" w:oddHBand="0" w:evenHBand="0" w:firstRowFirstColumn="0" w:firstRowLastColumn="0" w:lastRowFirstColumn="0" w:lastRowLastColumn="0"/>
             </w:pPr>
             <w:r>
-              <w:t>2) O sistema mostra página Trilhos.</w:t>
+              <w:t xml:space="preserve">2) O sistema mostra </w:t>
+            </w:r>
+            <w:r>
+              <w:t>uma lista com as questões já introduzidas</w:t>
+            </w:r>
+            <w:r>
+              <w:t>.</w:t>
+            </w:r>
+            <w:r>
+              <w:t xml:space="preserve"> Questões gerais, comuns a todos os trilhos, e questões específicas, por exemplo para um trilho com escadas e outro sem escadas.</w:t>
+            </w:r>
+          </w:p>
+          <w:p>
+            <w:pPr>
+              <w:jc w:val="both"/>
+              <w:cnfStyle w:val="000000000000" w:firstRow="0" w:lastRow="0" w:firstColumn="0" w:lastColumn="0" w:oddVBand="0" w:evenVBand="0" w:oddHBand="0" w:evenHBand="0" w:firstRowFirstColumn="0" w:firstRowLastColumn="0" w:lastRowFirstColumn="0" w:lastRowLastColumn="0"/>
+            </w:pPr>
+            <w:r>
+              <w:t xml:space="preserve">3) O </w:t>
+            </w:r>
+            <w:r>
+              <w:t>professor insere a lista com as novas questões pretendidas e carrega no botão "Gravar Questões"</w:t>
+            </w:r>
+            <w:r>
+              <w:t>.</w:t>
+            </w:r>
+          </w:p>
+          <w:p>
+            <w:pPr>
+              <w:jc w:val="both"/>
+              <w:cnfStyle w:val="000000000000" w:firstRow="0" w:lastRow="0" w:firstColumn="0" w:lastColumn="0" w:oddVBand="0" w:evenVBand="0" w:oddHBand="0" w:evenHBand="0" w:firstRowFirstColumn="0" w:firstRowLastColumn="0" w:lastRowFirstColumn="0" w:lastRowLastColumn="0"/>
+            </w:pPr>
+            <w:r>
+              <w:t xml:space="preserve">4) O sistema </w:t>
+            </w:r>
+            <w:r>
+              <w:t>mostra as mensagens "Pretende gravar questões?", "Sim", "Não"</w:t>
+            </w:r>
+            <w:r>
+              <w:t>.</w:t>
+            </w:r>
+          </w:p>
+          <w:p>
+            <w:pPr>
+              <w:jc w:val="both"/>
+              <w:cnfStyle w:val="000000000000" w:firstRow="0" w:lastRow="0" w:firstColumn="0" w:lastColumn="0" w:oddVBand="0" w:evenVBand="0" w:oddHBand="0" w:evenHBand="0" w:firstRowFirstColumn="0" w:firstRowLastColumn="0" w:lastRowFirstColumn="0" w:lastRowLastColumn="0"/>
+            </w:pPr>
+            <w:r>
+              <w:t xml:space="preserve">5) O </w:t>
+            </w:r>
+            <w:r>
+              <w:t>professor escolhe "Sim"</w:t>
+            </w:r>
+            <w:r>
+              <w:t>.</w:t>
+            </w:r>
+          </w:p>
+          <w:p>
+            <w:pPr>
+              <w:jc w:val="both"/>
+              <w:cnfStyle w:val="000000000000" w:firstRow="0" w:lastRow="0" w:firstColumn="0" w:lastColumn="0" w:oddVBand="0" w:evenVBand="0" w:oddHBand="0" w:evenHBand="0" w:firstRowFirstColumn="0" w:firstRowLastColumn="0" w:lastRowFirstColumn="0" w:lastRowLastColumn="0"/>
+            </w:pPr>
+            <w:r>
+              <w:t xml:space="preserve">6) O sistema mostra </w:t>
+            </w:r>
+            <w:r>
+              <w:t>a mensagem "Questões gravadas com sucesso"</w:t>
+            </w:r>
+            <w:r>
+              <w:t>.</w:t>
             </w:r>
           </w:p>
         </w:tc>
@@ -11996,10 +12769,46 @@
               <w:cnfStyle w:val="000000100000" w:firstRow="0" w:lastRow="0" w:firstColumn="0" w:lastColumn="0" w:oddVBand="0" w:evenVBand="0" w:oddHBand="1" w:evenHBand="0" w:firstRowFirstColumn="0" w:firstRowLastColumn="0" w:lastRowFirstColumn="0" w:lastRowLastColumn="0"/>
             </w:pPr>
             <w:r>
-              <w:t>2</w:t>
-            </w:r>
-            <w:r>
-              <w:t>) Se não houver trilhos criados, sistema mostra mensagem “De momento não existem trilhos para mostrar”.</w:t>
+              <w:t xml:space="preserve">2.a) Se não houver </w:t>
+            </w:r>
+            <w:r>
+              <w:t>perguntas gravadas</w:t>
+            </w:r>
+            <w:r>
+              <w:t>, o sistema mostra a mensagem "</w:t>
+            </w:r>
+            <w:r>
+              <w:t>Nenhuma questão guardada</w:t>
+            </w:r>
+            <w:r>
+              <w:t>".</w:t>
+            </w:r>
+          </w:p>
+          <w:p>
+            <w:pPr>
+              <w:jc w:val="both"/>
+              <w:cnfStyle w:val="000000100000" w:firstRow="0" w:lastRow="0" w:firstColumn="0" w:lastColumn="0" w:oddVBand="0" w:evenVBand="0" w:oddHBand="1" w:evenHBand="0" w:firstRowFirstColumn="0" w:firstRowLastColumn="0" w:lastRowFirstColumn="0" w:lastRowLastColumn="0"/>
+            </w:pPr>
+            <w:r>
+              <w:t>5</w:t>
+            </w:r>
+            <w:r>
+              <w:t>.a) S</w:t>
+            </w:r>
+            <w:r>
+              <w:t>e o professor escolher "Não", o sistema exibe a mensagem "Questões Descartadas"</w:t>
+            </w:r>
+            <w:r>
+              <w:t>.</w:t>
+            </w:r>
+          </w:p>
+          <w:p>
+            <w:pPr>
+              <w:jc w:val="both"/>
+              <w:cnfStyle w:val="000000100000" w:firstRow="0" w:lastRow="0" w:firstColumn="0" w:lastColumn="0" w:oddVBand="0" w:evenVBand="0" w:oddHBand="1" w:evenHBand="0" w:firstRowFirstColumn="0" w:firstRowLastColumn="0" w:lastRowFirstColumn="0" w:lastRowLastColumn="0"/>
+            </w:pPr>
+            <w:r>
+              <w:t>6.a) Se a gravação das questões não for bem-sucedida, o sistema mostra a mensagem "Erro ao gravar questões".</w:t>
             </w:r>
           </w:p>
         </w:tc>
@@ -12032,10 +12841,14 @@
           </w:tcPr>
           <w:p>
             <w:pPr>
+              <w:jc w:val="both"/>
               <w:cnfStyle w:val="000000000000" w:firstRow="0" w:lastRow="0" w:firstColumn="0" w:lastColumn="0" w:oddVBand="0" w:evenVBand="0" w:oddHBand="0" w:evenHBand="0" w:firstRowFirstColumn="0" w:firstRowLastColumn="0" w:lastRowFirstColumn="0" w:lastRowLastColumn="0"/>
             </w:pPr>
             <w:r>
-              <w:t>---</w:t>
+              <w:t xml:space="preserve">Testar problemas na autenticação, </w:t>
+            </w:r>
+            <w:r>
+              <w:t>no preenchimento dos campos do formulário de introdução das perguntas (limite de caracteres), na atualização dos dados relativos às perguntas.</w:t>
             </w:r>
           </w:p>
         </w:tc>
@@ -12072,9 +12885,12 @@
           <w:p>
             <w:pPr>
               <w:cnfStyle w:val="000000100000" w:firstRow="0" w:lastRow="0" w:firstColumn="0" w:lastColumn="0" w:oddVBand="0" w:evenVBand="0" w:oddHBand="1" w:evenHBand="0" w:firstRowFirstColumn="0" w:firstRowLastColumn="0" w:lastRowFirstColumn="0" w:lastRowLastColumn="0"/>
-            </w:pPr>
-            <w:r>
-              <w:t>Não tem.</w:t>
+              <w:rPr>
+                <w:sz w:val="24"/>
+              </w:rPr>
+            </w:pPr>
+            <w:r>
+              <w:t>Nenhuma.</w:t>
             </w:r>
           </w:p>
         </w:tc>
@@ -12112,13 +12928,19 @@
     <w:p/>
     <w:p/>
     <w:p/>
+    <w:p/>
+    <w:p/>
+    <w:p/>
+    <w:p/>
+    <w:p/>
+    <w:p/>
     <w:p>
       <w:pPr>
         <w:pStyle w:val="Cabealho2"/>
       </w:pPr>
-      <w:bookmarkStart w:id="23" w:name="_Toc498877407"/>
+      <w:bookmarkStart w:id="23" w:name="_Toc498877408"/>
       <w:r>
-        <w:t>INSERIR PERGUNTAS AVALIAÇÃO TRILHO</w:t>
+        <w:t>INSERIR PERGUNTAS AVALIAÇÃO SERVIÇOS</w:t>
       </w:r>
       <w:bookmarkEnd w:id="23"/>
     </w:p>
@@ -12166,7 +12988,7 @@
               <w:cnfStyle w:val="100000000000" w:firstRow="1" w:lastRow="0" w:firstColumn="0" w:lastColumn="0" w:oddVBand="0" w:evenVBand="0" w:oddHBand="0" w:evenHBand="0" w:firstRowFirstColumn="0" w:firstRowLastColumn="0" w:lastRowFirstColumn="0" w:lastRowLastColumn="0"/>
             </w:pPr>
             <w:r>
-              <w:t>INSERIR PERGUNTAS AVALIAÇÃO TRILHO</w:t>
+              <w:t>INSERIR PERGUNTAS AVALIAÇÃO SERVIÇOS</w:t>
             </w:r>
           </w:p>
         </w:tc>
@@ -12227,11 +13049,10 @@
           </w:tcPr>
           <w:p>
             <w:pPr>
-              <w:jc w:val="both"/>
               <w:cnfStyle w:val="000000000000" w:firstRow="0" w:lastRow="0" w:firstColumn="0" w:lastColumn="0" w:oddVBand="0" w:evenVBand="0" w:oddHBand="0" w:evenHBand="0" w:firstRowFirstColumn="0" w:firstRowLastColumn="0" w:lastRowFirstColumn="0" w:lastRowLastColumn="0"/>
             </w:pPr>
             <w:r>
-              <w:t>O professor insere a lista de perguntas necessárias à avaliação de um trilho por parte do turista</w:t>
+              <w:t>O professor insere a lista de perguntas necessárias à avaliação de serviços (reserva de guia, reserva de alojamento, reserva de materiais) por parte do turista</w:t>
             </w:r>
             <w:r>
               <w:t>.</w:t>
@@ -12325,7 +13146,6 @@
           </w:tcPr>
           <w:p>
             <w:pPr>
-              <w:jc w:val="both"/>
               <w:cnfStyle w:val="000000000000" w:firstRow="0" w:lastRow="0" w:firstColumn="0" w:lastColumn="0" w:oddVBand="0" w:evenVBand="0" w:oddHBand="0" w:evenHBand="0" w:firstRowFirstColumn="0" w:firstRowLastColumn="0" w:lastRowFirstColumn="0" w:lastRowLastColumn="0"/>
             </w:pPr>
             <w:r>
@@ -12347,7 +13167,7 @@
               <w:t xml:space="preserve"> dedicada </w:t>
             </w:r>
             <w:r>
-              <w:t>à introdução das perguntas relacionadas com a avaliação do trilho</w:t>
+              <w:t>à introdução das perguntas relacionadas com a avaliação de serviços</w:t>
             </w:r>
             <w:r>
               <w:t>.</w:t>
@@ -12355,29 +13175,52 @@
           </w:p>
           <w:p>
             <w:pPr>
-              <w:jc w:val="both"/>
               <w:cnfStyle w:val="000000000000" w:firstRow="0" w:lastRow="0" w:firstColumn="0" w:lastColumn="0" w:oddVBand="0" w:evenVBand="0" w:oddHBand="0" w:evenHBand="0" w:firstRowFirstColumn="0" w:firstRowLastColumn="0" w:lastRowFirstColumn="0" w:lastRowLastColumn="0"/>
             </w:pPr>
             <w:r>
               <w:t xml:space="preserve">2) O sistema mostra </w:t>
             </w:r>
             <w:r>
+              <w:t>uma lista com as categorias possíveis: "Avaliação de Guias", "Avaliação do Serviço de Reservas de Alojamento", "Avaliação do Serviço de Aluguer de Materiais "</w:t>
+            </w:r>
+            <w:r>
+              <w:t>.</w:t>
+            </w:r>
+          </w:p>
+          <w:p>
+            <w:pPr>
+              <w:cnfStyle w:val="000000000000" w:firstRow="0" w:lastRow="0" w:firstColumn="0" w:lastColumn="0" w:oddVBand="0" w:evenVBand="0" w:oddHBand="0" w:evenHBand="0" w:firstRowFirstColumn="0" w:firstRowLastColumn="0" w:lastRowFirstColumn="0" w:lastRowLastColumn="0"/>
+            </w:pPr>
+            <w:r>
+              <w:t>3) O professor escolhe uma categoria.</w:t>
+            </w:r>
+          </w:p>
+          <w:p>
+            <w:pPr>
+              <w:cnfStyle w:val="000000000000" w:firstRow="0" w:lastRow="0" w:firstColumn="0" w:lastColumn="0" w:oddVBand="0" w:evenVBand="0" w:oddHBand="0" w:evenHBand="0" w:firstRowFirstColumn="0" w:firstRowLastColumn="0" w:lastRowFirstColumn="0" w:lastRowLastColumn="0"/>
+            </w:pPr>
+            <w:r>
+              <w:t xml:space="preserve">4) </w:t>
+            </w:r>
+            <w:r>
+              <w:t xml:space="preserve">O sistema mostra </w:t>
+            </w:r>
+            <w:r>
               <w:t>uma lista com as questões já introduzidas</w:t>
             </w:r>
             <w:r>
               <w:t>.</w:t>
             </w:r>
-            <w:r>
-              <w:t xml:space="preserve"> Questões gerais, comuns a todos os trilhos, e questões específicas, por exemplo para um trilho com escadas e outro sem escadas.</w:t>
-            </w:r>
-          </w:p>
-          <w:p>
-            <w:pPr>
-              <w:jc w:val="both"/>
+          </w:p>
+          <w:p>
+            <w:pPr>
               <w:cnfStyle w:val="000000000000" w:firstRow="0" w:lastRow="0" w:firstColumn="0" w:lastColumn="0" w:oddVBand="0" w:evenVBand="0" w:oddHBand="0" w:evenHBand="0" w:firstRowFirstColumn="0" w:firstRowLastColumn="0" w:lastRowFirstColumn="0" w:lastRowLastColumn="0"/>
             </w:pPr>
             <w:r>
-              <w:t xml:space="preserve">3) O </w:t>
+              <w:t>5</w:t>
+            </w:r>
+            <w:r>
+              <w:t xml:space="preserve">) O </w:t>
             </w:r>
             <w:r>
               <w:t>professor insere a lista com as novas questões pretendidas e carrega no botão "Gravar Questões"</w:t>
@@ -12388,11 +13231,13 @@
           </w:p>
           <w:p>
             <w:pPr>
-              <w:jc w:val="both"/>
               <w:cnfStyle w:val="000000000000" w:firstRow="0" w:lastRow="0" w:firstColumn="0" w:lastColumn="0" w:oddVBand="0" w:evenVBand="0" w:oddHBand="0" w:evenHBand="0" w:firstRowFirstColumn="0" w:firstRowLastColumn="0" w:lastRowFirstColumn="0" w:lastRowLastColumn="0"/>
             </w:pPr>
             <w:r>
-              <w:t xml:space="preserve">4) O sistema </w:t>
+              <w:t>6</w:t>
+            </w:r>
+            <w:r>
+              <w:t xml:space="preserve">) O sistema </w:t>
             </w:r>
             <w:r>
               <w:t>mostra as mensagens "Pretende gravar questões?", "Sim", "Não"</w:t>
@@ -12403,11 +13248,13 @@
           </w:p>
           <w:p>
             <w:pPr>
-              <w:jc w:val="both"/>
               <w:cnfStyle w:val="000000000000" w:firstRow="0" w:lastRow="0" w:firstColumn="0" w:lastColumn="0" w:oddVBand="0" w:evenVBand="0" w:oddHBand="0" w:evenHBand="0" w:firstRowFirstColumn="0" w:firstRowLastColumn="0" w:lastRowFirstColumn="0" w:lastRowLastColumn="0"/>
             </w:pPr>
             <w:r>
-              <w:t xml:space="preserve">5) O </w:t>
+              <w:t>7</w:t>
+            </w:r>
+            <w:r>
+              <w:t xml:space="preserve">) O </w:t>
             </w:r>
             <w:r>
               <w:t>professor escolhe "Sim"</w:t>
@@ -12418,11 +13265,13 @@
           </w:p>
           <w:p>
             <w:pPr>
-              <w:jc w:val="both"/>
               <w:cnfStyle w:val="000000000000" w:firstRow="0" w:lastRow="0" w:firstColumn="0" w:lastColumn="0" w:oddVBand="0" w:evenVBand="0" w:oddHBand="0" w:evenHBand="0" w:firstRowFirstColumn="0" w:firstRowLastColumn="0" w:lastRowFirstColumn="0" w:lastRowLastColumn="0"/>
             </w:pPr>
             <w:r>
-              <w:t xml:space="preserve">6) O sistema mostra </w:t>
+              <w:t>8</w:t>
+            </w:r>
+            <w:r>
+              <w:t xml:space="preserve">) O sistema mostra </w:t>
             </w:r>
             <w:r>
               <w:t>a mensagem "Questões gravadas com sucesso"</w:t>
@@ -12430,6 +13279,11 @@
             <w:r>
               <w:t>.</w:t>
             </w:r>
+          </w:p>
+          <w:p>
+            <w:pPr>
+              <w:cnfStyle w:val="000000000000" w:firstRow="0" w:lastRow="0" w:firstColumn="0" w:lastColumn="0" w:oddVBand="0" w:evenVBand="0" w:oddHBand="0" w:evenHBand="0" w:firstRowFirstColumn="0" w:firstRowLastColumn="0" w:lastRowFirstColumn="0" w:lastRowLastColumn="0"/>
+            </w:pPr>
           </w:p>
         </w:tc>
       </w:tr>
@@ -12470,7 +13324,10 @@
               <w:cnfStyle w:val="000000100000" w:firstRow="0" w:lastRow="0" w:firstColumn="0" w:lastColumn="0" w:oddVBand="0" w:evenVBand="0" w:oddHBand="1" w:evenHBand="0" w:firstRowFirstColumn="0" w:firstRowLastColumn="0" w:lastRowFirstColumn="0" w:lastRowLastColumn="0"/>
             </w:pPr>
             <w:r>
-              <w:t xml:space="preserve">2.a) Se não houver </w:t>
+              <w:t>4</w:t>
+            </w:r>
+            <w:r>
+              <w:t xml:space="preserve">.a) Se não houver </w:t>
             </w:r>
             <w:r>
               <w:t>perguntas gravadas</w:t>
@@ -12491,7 +13348,7 @@
               <w:cnfStyle w:val="000000100000" w:firstRow="0" w:lastRow="0" w:firstColumn="0" w:lastColumn="0" w:oddVBand="0" w:evenVBand="0" w:oddHBand="1" w:evenHBand="0" w:firstRowFirstColumn="0" w:firstRowLastColumn="0" w:lastRowFirstColumn="0" w:lastRowLastColumn="0"/>
             </w:pPr>
             <w:r>
-              <w:t>5</w:t>
+              <w:t>7</w:t>
             </w:r>
             <w:r>
               <w:t>.a) S</w:t>
@@ -12509,7 +13366,7 @@
               <w:cnfStyle w:val="000000100000" w:firstRow="0" w:lastRow="0" w:firstColumn="0" w:lastColumn="0" w:oddVBand="0" w:evenVBand="0" w:oddHBand="1" w:evenHBand="0" w:firstRowFirstColumn="0" w:firstRowLastColumn="0" w:lastRowFirstColumn="0" w:lastRowLastColumn="0"/>
             </w:pPr>
             <w:r>
-              <w:t>6.a) Se a gravação das questões não for bem-sucedida, o sistema mostra a mensagem "Erro ao gravar questões".</w:t>
+              <w:t>8.a) Se a gravação das alterações não for bem-sucedida, o sistema mostra a mensagem "Erro ao gravar questões".</w:t>
             </w:r>
           </w:p>
         </w:tc>
@@ -12586,9 +13443,6 @@
           <w:p>
             <w:pPr>
               <w:cnfStyle w:val="000000100000" w:firstRow="0" w:lastRow="0" w:firstColumn="0" w:lastColumn="0" w:oddVBand="0" w:evenVBand="0" w:oddHBand="1" w:evenHBand="0" w:firstRowFirstColumn="0" w:firstRowLastColumn="0" w:lastRowFirstColumn="0" w:lastRowLastColumn="0"/>
-              <w:rPr>
-                <w:sz w:val="24"/>
-              </w:rPr>
             </w:pPr>
             <w:r>
               <w:t>Nenhuma.</w:t>
@@ -12632,16 +13486,14 @@
     <w:p/>
     <w:p/>
     <w:p/>
-    <w:p/>
-    <w:p/>
-    <w:p/>
     <w:p>
       <w:pPr>
         <w:pStyle w:val="Cabealho2"/>
       </w:pPr>
-      <w:bookmarkStart w:id="24" w:name="_Toc498877408"/>
+      <w:bookmarkStart w:id="24" w:name="_Toc498877409"/>
       <w:r>
-        <w:t>INSERIR PERGUNTAS AVALIAÇÃO SERVIÇOS</w:t>
+        <w:lastRenderedPageBreak/>
+        <w:t>CONSULTAR RESERVAS DOS SERVIÇOS</w:t>
       </w:r>
       <w:bookmarkEnd w:id="24"/>
     </w:p>
@@ -12689,7 +13541,7 @@
               <w:cnfStyle w:val="100000000000" w:firstRow="1" w:lastRow="0" w:firstColumn="0" w:lastColumn="0" w:oddVBand="0" w:evenVBand="0" w:oddHBand="0" w:evenHBand="0" w:firstRowFirstColumn="0" w:firstRowLastColumn="0" w:lastRowFirstColumn="0" w:lastRowLastColumn="0"/>
             </w:pPr>
             <w:r>
-              <w:t>INSERIR PERGUNTAS AVALIAÇÃO SERVIÇOS</w:t>
+              <w:t>CONSULTAR RESERVAS DOS SERVIÇOS</w:t>
             </w:r>
           </w:p>
         </w:tc>
@@ -12750,13 +13602,11 @@
           </w:tcPr>
           <w:p>
             <w:pPr>
+              <w:jc w:val="both"/>
               <w:cnfStyle w:val="000000000000" w:firstRow="0" w:lastRow="0" w:firstColumn="0" w:lastColumn="0" w:oddVBand="0" w:evenVBand="0" w:oddHBand="0" w:evenHBand="0" w:firstRowFirstColumn="0" w:firstRowLastColumn="0" w:lastRowFirstColumn="0" w:lastRowLastColumn="0"/>
             </w:pPr>
             <w:r>
-              <w:t>O professor insere a lista de perguntas necessárias à avaliação de serviços (reserva de guia, reserva de alojamento, reserva de materiais) por parte do turista</w:t>
-            </w:r>
-            <w:r>
-              <w:t>.</w:t>
+              <w:t>O professor consulta informação relativa às reservas efetuadas pelos turistas nos diversos serviços disponíveis.</w:t>
             </w:r>
           </w:p>
         </w:tc>
@@ -12847,6 +13697,7 @@
           </w:tcPr>
           <w:p>
             <w:pPr>
+              <w:jc w:val="both"/>
               <w:cnfStyle w:val="000000000000" w:firstRow="0" w:lastRow="0" w:firstColumn="0" w:lastColumn="0" w:oddVBand="0" w:evenVBand="0" w:oddHBand="0" w:evenHBand="0" w:firstRowFirstColumn="0" w:firstRowLastColumn="0" w:lastRowFirstColumn="0" w:lastRowLastColumn="0"/>
             </w:pPr>
             <w:r>
@@ -12868,7 +13719,7 @@
               <w:t xml:space="preserve"> dedicada </w:t>
             </w:r>
             <w:r>
-              <w:t>à introdução das perguntas relacionadas com a avaliação de serviços</w:t>
+              <w:t>à consulta das reservas dos serviços</w:t>
             </w:r>
             <w:r>
               <w:t>.</w:t>
@@ -12876,13 +13727,17 @@
           </w:p>
           <w:p>
             <w:pPr>
+              <w:jc w:val="both"/>
               <w:cnfStyle w:val="000000000000" w:firstRow="0" w:lastRow="0" w:firstColumn="0" w:lastColumn="0" w:oddVBand="0" w:evenVBand="0" w:oddHBand="0" w:evenHBand="0" w:firstRowFirstColumn="0" w:firstRowLastColumn="0" w:lastRowFirstColumn="0" w:lastRowLastColumn="0"/>
             </w:pPr>
             <w:r>
-              <w:t xml:space="preserve">2) O sistema mostra </w:t>
-            </w:r>
-            <w:r>
-              <w:t>uma lista com as categorias possíveis: "Avaliação de Guias", "Avaliação do Serviço de Reservas de Alojamento", "Avaliação do Serviço de Aluguer de Materiais "</w:t>
+              <w:t xml:space="preserve">2) </w:t>
+            </w:r>
+            <w:r>
+              <w:t xml:space="preserve">O sistema mostra </w:t>
+            </w:r>
+            <w:r>
+              <w:t>uma lista com as categorias possíveis: "Reservas de Guias", "Reservas de Alojamento", "Reservas de Materiais"</w:t>
             </w:r>
             <w:r>
               <w:t>.</w:t>
@@ -12890,6 +13745,7 @@
           </w:p>
           <w:p>
             <w:pPr>
+              <w:jc w:val="both"/>
               <w:cnfStyle w:val="000000000000" w:firstRow="0" w:lastRow="0" w:firstColumn="0" w:lastColumn="0" w:oddVBand="0" w:evenVBand="0" w:oddHBand="0" w:evenHBand="0" w:firstRowFirstColumn="0" w:firstRowLastColumn="0" w:lastRowFirstColumn="0" w:lastRowLastColumn="0"/>
             </w:pPr>
             <w:r>
@@ -12898,6 +13754,7 @@
           </w:p>
           <w:p>
             <w:pPr>
+              <w:jc w:val="both"/>
               <w:cnfStyle w:val="000000000000" w:firstRow="0" w:lastRow="0" w:firstColumn="0" w:lastColumn="0" w:oddVBand="0" w:evenVBand="0" w:oddHBand="0" w:evenHBand="0" w:firstRowFirstColumn="0" w:firstRowLastColumn="0" w:lastRowFirstColumn="0" w:lastRowLastColumn="0"/>
             </w:pPr>
             <w:r>
@@ -12907,7 +13764,13 @@
               <w:t xml:space="preserve">O sistema mostra </w:t>
             </w:r>
             <w:r>
-              <w:t>uma lista com as questões já introduzidas</w:t>
+              <w:t xml:space="preserve">uma lista com as reservas </w:t>
+            </w:r>
+            <w:r>
+              <w:t>efeituadas</w:t>
+            </w:r>
+            <w:r>
+              <w:t xml:space="preserve"> pelos turistas</w:t>
             </w:r>
             <w:r>
               <w:t>.</w:t>
@@ -12915,6 +13778,7 @@
           </w:p>
           <w:p>
             <w:pPr>
+              <w:jc w:val="both"/>
               <w:cnfStyle w:val="000000000000" w:firstRow="0" w:lastRow="0" w:firstColumn="0" w:lastColumn="0" w:oddVBand="0" w:evenVBand="0" w:oddHBand="0" w:evenHBand="0" w:firstRowFirstColumn="0" w:firstRowLastColumn="0" w:lastRowFirstColumn="0" w:lastRowLastColumn="0"/>
             </w:pPr>
             <w:r>
@@ -12924,67 +13788,11 @@
               <w:t xml:space="preserve">) O </w:t>
             </w:r>
             <w:r>
-              <w:t>professor insere a lista com as novas questões pretendidas e carrega no botão "Gravar Questões"</w:t>
+              <w:t>professor consulta uma determinada reserva</w:t>
             </w:r>
             <w:r>
               <w:t>.</w:t>
             </w:r>
-          </w:p>
-          <w:p>
-            <w:pPr>
-              <w:cnfStyle w:val="000000000000" w:firstRow="0" w:lastRow="0" w:firstColumn="0" w:lastColumn="0" w:oddVBand="0" w:evenVBand="0" w:oddHBand="0" w:evenHBand="0" w:firstRowFirstColumn="0" w:firstRowLastColumn="0" w:lastRowFirstColumn="0" w:lastRowLastColumn="0"/>
-            </w:pPr>
-            <w:r>
-              <w:t>6</w:t>
-            </w:r>
-            <w:r>
-              <w:t xml:space="preserve">) O sistema </w:t>
-            </w:r>
-            <w:r>
-              <w:t>mostra as mensagens "Pretende gravar questões?", "Sim", "Não"</w:t>
-            </w:r>
-            <w:r>
-              <w:t>.</w:t>
-            </w:r>
-          </w:p>
-          <w:p>
-            <w:pPr>
-              <w:cnfStyle w:val="000000000000" w:firstRow="0" w:lastRow="0" w:firstColumn="0" w:lastColumn="0" w:oddVBand="0" w:evenVBand="0" w:oddHBand="0" w:evenHBand="0" w:firstRowFirstColumn="0" w:firstRowLastColumn="0" w:lastRowFirstColumn="0" w:lastRowLastColumn="0"/>
-            </w:pPr>
-            <w:r>
-              <w:t>7</w:t>
-            </w:r>
-            <w:r>
-              <w:t xml:space="preserve">) O </w:t>
-            </w:r>
-            <w:r>
-              <w:t>professor escolhe "Sim"</w:t>
-            </w:r>
-            <w:r>
-              <w:t>.</w:t>
-            </w:r>
-          </w:p>
-          <w:p>
-            <w:pPr>
-              <w:cnfStyle w:val="000000000000" w:firstRow="0" w:lastRow="0" w:firstColumn="0" w:lastColumn="0" w:oddVBand="0" w:evenVBand="0" w:oddHBand="0" w:evenHBand="0" w:firstRowFirstColumn="0" w:firstRowLastColumn="0" w:lastRowFirstColumn="0" w:lastRowLastColumn="0"/>
-            </w:pPr>
-            <w:r>
-              <w:t>8</w:t>
-            </w:r>
-            <w:r>
-              <w:t xml:space="preserve">) O sistema mostra </w:t>
-            </w:r>
-            <w:r>
-              <w:t>a mensagem "Questões gravadas com sucesso"</w:t>
-            </w:r>
-            <w:r>
-              <w:t>.</w:t>
-            </w:r>
-          </w:p>
-          <w:p>
-            <w:pPr>
-              <w:cnfStyle w:val="000000000000" w:firstRow="0" w:lastRow="0" w:firstColumn="0" w:lastColumn="0" w:oddVBand="0" w:evenVBand="0" w:oddHBand="0" w:evenHBand="0" w:firstRowFirstColumn="0" w:firstRowLastColumn="0" w:lastRowFirstColumn="0" w:lastRowLastColumn="0"/>
-            </w:pPr>
           </w:p>
         </w:tc>
       </w:tr>
@@ -13021,53 +13829,10 @@
           </w:tcPr>
           <w:p>
             <w:pPr>
-              <w:jc w:val="both"/>
               <w:cnfStyle w:val="000000100000" w:firstRow="0" w:lastRow="0" w:firstColumn="0" w:lastColumn="0" w:oddVBand="0" w:evenVBand="0" w:oddHBand="1" w:evenHBand="0" w:firstRowFirstColumn="0" w:firstRowLastColumn="0" w:lastRowFirstColumn="0" w:lastRowLastColumn="0"/>
             </w:pPr>
             <w:r>
-              <w:t>4</w:t>
-            </w:r>
-            <w:r>
-              <w:t xml:space="preserve">.a) Se não houver </w:t>
-            </w:r>
-            <w:r>
-              <w:t>perguntas gravadas</w:t>
-            </w:r>
-            <w:r>
-              <w:t>, o sistema mostra a mensagem "</w:t>
-            </w:r>
-            <w:r>
-              <w:t>Nenhuma questão guardada</w:t>
-            </w:r>
-            <w:r>
-              <w:t>".</w:t>
-            </w:r>
-          </w:p>
-          <w:p>
-            <w:pPr>
-              <w:jc w:val="both"/>
-              <w:cnfStyle w:val="000000100000" w:firstRow="0" w:lastRow="0" w:firstColumn="0" w:lastColumn="0" w:oddVBand="0" w:evenVBand="0" w:oddHBand="1" w:evenHBand="0" w:firstRowFirstColumn="0" w:firstRowLastColumn="0" w:lastRowFirstColumn="0" w:lastRowLastColumn="0"/>
-            </w:pPr>
-            <w:r>
-              <w:t>7</w:t>
-            </w:r>
-            <w:r>
-              <w:t>.a) S</w:t>
-            </w:r>
-            <w:r>
-              <w:t>e o professor escolher "Não", o sistema exibe a mensagem "Questões Descartadas"</w:t>
-            </w:r>
-            <w:r>
-              <w:t>.</w:t>
-            </w:r>
-          </w:p>
-          <w:p>
-            <w:pPr>
-              <w:jc w:val="both"/>
-              <w:cnfStyle w:val="000000100000" w:firstRow="0" w:lastRow="0" w:firstColumn="0" w:lastColumn="0" w:oddVBand="0" w:evenVBand="0" w:oddHBand="1" w:evenHBand="0" w:firstRowFirstColumn="0" w:firstRowLastColumn="0" w:lastRowFirstColumn="0" w:lastRowLastColumn="0"/>
-            </w:pPr>
-            <w:r>
-              <w:t>8.a) Se a gravação das alterações não for bem-sucedida, o sistema mostra a mensagem "Erro ao gravar questões".</w:t>
+              <w:t>Nenhum.</w:t>
             </w:r>
           </w:p>
         </w:tc>
@@ -13104,10 +13869,10 @@
               <w:cnfStyle w:val="000000000000" w:firstRow="0" w:lastRow="0" w:firstColumn="0" w:lastColumn="0" w:oddVBand="0" w:evenVBand="0" w:oddHBand="0" w:evenHBand="0" w:firstRowFirstColumn="0" w:firstRowLastColumn="0" w:lastRowFirstColumn="0" w:lastRowLastColumn="0"/>
             </w:pPr>
             <w:r>
-              <w:t xml:space="preserve">Testar problemas na autenticação, </w:t>
-            </w:r>
-            <w:r>
-              <w:t>no preenchimento dos campos do formulário de introdução das perguntas (limite de caracteres), na atualização dos dados relativos às perguntas.</w:t>
+              <w:t>T</w:t>
+            </w:r>
+            <w:r>
+              <w:t>estar problemas na autenticação e na consulta de reservas.</w:t>
             </w:r>
           </w:p>
         </w:tc>
@@ -13146,33 +13911,11 @@
               <w:cnfStyle w:val="000000100000" w:firstRow="0" w:lastRow="0" w:firstColumn="0" w:lastColumn="0" w:oddVBand="0" w:evenVBand="0" w:oddHBand="1" w:evenHBand="0" w:firstRowFirstColumn="0" w:firstRowLastColumn="0" w:lastRowFirstColumn="0" w:lastRowLastColumn="0"/>
             </w:pPr>
             <w:r>
-              <w:t>Nenhuma.</w:t>
-            </w:r>
-          </w:p>
-        </w:tc>
-      </w:tr>
-      <w:tr>
-        <w:tc>
-          <w:tcPr>
-            <w:cnfStyle w:val="001000000000" w:firstRow="0" w:lastRow="0" w:firstColumn="1" w:lastColumn="0" w:oddVBand="0" w:evenVBand="0" w:oddHBand="0" w:evenHBand="0" w:firstRowFirstColumn="0" w:firstRowLastColumn="0" w:lastRowFirstColumn="0" w:lastRowLastColumn="0"/>
-            <w:tcW w:w="2235" w:type="dxa"/>
-          </w:tcPr>
-          <w:p>
-            <w:pPr>
-              <w:rPr>
-                <w:b w:val="0"/>
-              </w:rPr>
-            </w:pPr>
-          </w:p>
-        </w:tc>
-        <w:tc>
-          <w:tcPr>
-            <w:tcW w:w="6259" w:type="dxa"/>
-          </w:tcPr>
-          <w:p>
-            <w:pPr>
-              <w:cnfStyle w:val="000000000000" w:firstRow="0" w:lastRow="0" w:firstColumn="0" w:lastColumn="0" w:oddVBand="0" w:evenVBand="0" w:oddHBand="0" w:evenHBand="0" w:firstRowFirstColumn="0" w:firstRowLastColumn="0" w:lastRowFirstColumn="0" w:lastRowLastColumn="0"/>
-            </w:pPr>
+              <w:t>Nenhum</w:t>
+            </w:r>
+            <w:r>
+              <w:t>a.</w:t>
+            </w:r>
           </w:p>
         </w:tc>
       </w:tr>
@@ -13180,21 +13923,13 @@
     <w:p/>
     <w:p/>
     <w:p/>
-    <w:p/>
-    <w:p/>
-    <w:p/>
-    <w:p/>
-    <w:p/>
-    <w:p/>
-    <w:p/>
     <w:p>
       <w:pPr>
         <w:pStyle w:val="Cabealho2"/>
       </w:pPr>
-      <w:bookmarkStart w:id="25" w:name="_Toc498877409"/>
+      <w:bookmarkStart w:id="25" w:name="_Toc498877410"/>
       <w:r>
-        <w:lastRenderedPageBreak/>
-        <w:t>CONSULTAR RESERVAS DOS SERVIÇOS</w:t>
+        <w:t>AVALIAR TRILHO</w:t>
       </w:r>
       <w:bookmarkEnd w:id="25"/>
     </w:p>
@@ -13242,7 +13977,7 @@
               <w:cnfStyle w:val="100000000000" w:firstRow="1" w:lastRow="0" w:firstColumn="0" w:lastColumn="0" w:oddVBand="0" w:evenVBand="0" w:oddHBand="0" w:evenHBand="0" w:firstRowFirstColumn="0" w:firstRowLastColumn="0" w:lastRowFirstColumn="0" w:lastRowLastColumn="0"/>
             </w:pPr>
             <w:r>
-              <w:t>CONSULTAR RESERVAS DOS SERVIÇOS</w:t>
+              <w:t>AVALIAR TRILHO</w:t>
             </w:r>
           </w:p>
         </w:tc>
@@ -13307,7 +14042,7 @@
               <w:cnfStyle w:val="000000000000" w:firstRow="0" w:lastRow="0" w:firstColumn="0" w:lastColumn="0" w:oddVBand="0" w:evenVBand="0" w:oddHBand="0" w:evenHBand="0" w:firstRowFirstColumn="0" w:firstRowLastColumn="0" w:lastRowFirstColumn="0" w:lastRowLastColumn="0"/>
             </w:pPr>
             <w:r>
-              <w:t>O professor consulta informação relativa às reservas efetuadas pelos turistas nos diversos serviços disponíveis.</w:t>
+              <w:t>O turista avalia um trilho por ele percorrido, não tendo solicitado nenhum dos serviços disponíveis (reserva de guia, reserva de alojamento ou reserva de materiais).</w:t>
             </w:r>
           </w:p>
         </w:tc>
@@ -13351,7 +14086,7 @@
               <w:t xml:space="preserve">O </w:t>
             </w:r>
             <w:r>
-              <w:t>professor</w:t>
+              <w:t>turista</w:t>
             </w:r>
             <w:r>
               <w:t xml:space="preserve"> fez </w:t>
@@ -13402,13 +14137,7 @@
               <w:cnfStyle w:val="000000000000" w:firstRow="0" w:lastRow="0" w:firstColumn="0" w:lastColumn="0" w:oddVBand="0" w:evenVBand="0" w:oddHBand="0" w:evenHBand="0" w:firstRowFirstColumn="0" w:firstRowLastColumn="0" w:lastRowFirstColumn="0" w:lastRowLastColumn="0"/>
             </w:pPr>
             <w:r>
-              <w:t xml:space="preserve">1) O </w:t>
-            </w:r>
-            <w:r>
-              <w:t>professor</w:t>
-            </w:r>
-            <w:r>
-              <w:t xml:space="preserve"> visita a página </w:t>
+              <w:t xml:space="preserve">1) O turista visita a página </w:t>
             </w:r>
             <w:r>
               <w:rPr>
@@ -13417,13 +14146,7 @@
               <w:t>web</w:t>
             </w:r>
             <w:r>
-              <w:t xml:space="preserve"> dedicada </w:t>
-            </w:r>
-            <w:r>
-              <w:t>à consulta das reservas dos serviços</w:t>
-            </w:r>
-            <w:r>
-              <w:t>.</w:t>
+              <w:t xml:space="preserve"> dedicada à avaliação do serviço.</w:t>
             </w:r>
           </w:p>
           <w:p>
@@ -13432,16 +14155,7 @@
               <w:cnfStyle w:val="000000000000" w:firstRow="0" w:lastRow="0" w:firstColumn="0" w:lastColumn="0" w:oddVBand="0" w:evenVBand="0" w:oddHBand="0" w:evenHBand="0" w:firstRowFirstColumn="0" w:firstRowLastColumn="0" w:lastRowFirstColumn="0" w:lastRowLastColumn="0"/>
             </w:pPr>
             <w:r>
-              <w:t xml:space="preserve">2) </w:t>
-            </w:r>
-            <w:r>
-              <w:t xml:space="preserve">O sistema mostra </w:t>
-            </w:r>
-            <w:r>
-              <w:t>uma lista com as categorias possíveis: "Reservas de Guias", "Reservas de Alojamento", "Reservas de Materiais"</w:t>
-            </w:r>
-            <w:r>
-              <w:t>.</w:t>
+              <w:t>2) O sistema mostra os trilhos que o turista percorreu (caso de uso Escolher Trilho).</w:t>
             </w:r>
           </w:p>
           <w:p>
@@ -13450,7 +14164,7 @@
               <w:cnfStyle w:val="000000000000" w:firstRow="0" w:lastRow="0" w:firstColumn="0" w:lastColumn="0" w:oddVBand="0" w:evenVBand="0" w:oddHBand="0" w:evenHBand="0" w:firstRowFirstColumn="0" w:firstRowLastColumn="0" w:lastRowFirstColumn="0" w:lastRowLastColumn="0"/>
             </w:pPr>
             <w:r>
-              <w:t>3) O professor escolhe uma categoria.</w:t>
+              <w:t>3) O turista seleciona um trilho.</w:t>
             </w:r>
           </w:p>
           <w:p>
@@ -13459,19 +14173,16 @@
               <w:cnfStyle w:val="000000000000" w:firstRow="0" w:lastRow="0" w:firstColumn="0" w:lastColumn="0" w:oddVBand="0" w:evenVBand="0" w:oddHBand="0" w:evenHBand="0" w:firstRowFirstColumn="0" w:firstRowLastColumn="0" w:lastRowFirstColumn="0" w:lastRowLastColumn="0"/>
             </w:pPr>
             <w:r>
-              <w:t xml:space="preserve">4) </w:t>
-            </w:r>
-            <w:r>
-              <w:t xml:space="preserve">O sistema mostra </w:t>
-            </w:r>
-            <w:r>
-              <w:t xml:space="preserve">uma lista com as reservas </w:t>
-            </w:r>
-            <w:r>
-              <w:t>efeituadas</w:t>
-            </w:r>
-            <w:r>
-              <w:t xml:space="preserve"> pelos turistas</w:t>
+              <w:t>4</w:t>
+            </w:r>
+            <w:r>
+              <w:t>) O sistema mostra ao turista o</w:t>
+            </w:r>
+            <w:r>
+              <w:t xml:space="preserve"> formulário de avaliação do </w:t>
+            </w:r>
+            <w:r>
+              <w:t>trilho</w:t>
             </w:r>
             <w:r>
               <w:t>.</w:t>
@@ -13483,16 +14194,76 @@
               <w:cnfStyle w:val="000000000000" w:firstRow="0" w:lastRow="0" w:firstColumn="0" w:lastColumn="0" w:oddVBand="0" w:evenVBand="0" w:oddHBand="0" w:evenHBand="0" w:firstRowFirstColumn="0" w:firstRowLastColumn="0" w:lastRowFirstColumn="0" w:lastRowLastColumn="0"/>
             </w:pPr>
             <w:r>
-              <w:t>5</w:t>
-            </w:r>
-            <w:r>
-              <w:t xml:space="preserve">) O </w:t>
-            </w:r>
-            <w:r>
-              <w:t>professor consulta uma determinada reserva</w:t>
-            </w:r>
-            <w:r>
-              <w:t>.</w:t>
+              <w:t xml:space="preserve">5) O turista classifica o </w:t>
+            </w:r>
+            <w:r>
+              <w:t>trilho</w:t>
+            </w:r>
+            <w:r>
+              <w:t xml:space="preserve"> </w:t>
+            </w:r>
+            <w:r>
+              <w:t>globalmente</w:t>
+            </w:r>
+            <w:r>
+              <w:t xml:space="preserve"> (valor de 1 a 5, sendo 1 Mau e 5 Excelente</w:t>
+            </w:r>
+            <w:r>
+              <w:t>).</w:t>
+            </w:r>
+          </w:p>
+          <w:p>
+            <w:pPr>
+              <w:jc w:val="both"/>
+              <w:cnfStyle w:val="000000000000" w:firstRow="0" w:lastRow="0" w:firstColumn="0" w:lastColumn="0" w:oddVBand="0" w:evenVBand="0" w:oddHBand="0" w:evenHBand="0" w:firstRowFirstColumn="0" w:firstRowLastColumn="0" w:lastRowFirstColumn="0" w:lastRowLastColumn="0"/>
+            </w:pPr>
+            <w:r>
+              <w:t>6) O sistema mostra um conjunto de perguntas destinado à avaliação detalhada do trilho.</w:t>
+            </w:r>
+          </w:p>
+          <w:p>
+            <w:pPr>
+              <w:jc w:val="both"/>
+              <w:cnfStyle w:val="000000000000" w:firstRow="0" w:lastRow="0" w:firstColumn="0" w:lastColumn="0" w:oddVBand="0" w:evenVBand="0" w:oddHBand="0" w:evenHBand="0" w:firstRowFirstColumn="0" w:firstRowLastColumn="0" w:lastRowFirstColumn="0" w:lastRowLastColumn="0"/>
+            </w:pPr>
+            <w:r>
+              <w:t>7) O turista responde a todas as questões.</w:t>
+            </w:r>
+          </w:p>
+          <w:p>
+            <w:pPr>
+              <w:jc w:val="both"/>
+              <w:cnfStyle w:val="000000000000" w:firstRow="0" w:lastRow="0" w:firstColumn="0" w:lastColumn="0" w:oddVBand="0" w:evenVBand="0" w:oddHBand="0" w:evenHBand="0" w:firstRowFirstColumn="0" w:firstRowLastColumn="0" w:lastRowFirstColumn="0" w:lastRowLastColumn="0"/>
+            </w:pPr>
+            <w:r>
+              <w:t>8</w:t>
+            </w:r>
+            <w:r>
+              <w:t xml:space="preserve">) O sistema ativa o botão de submissão de avaliação, após avaliação do serviço. </w:t>
+            </w:r>
+          </w:p>
+          <w:p>
+            <w:pPr>
+              <w:jc w:val="both"/>
+              <w:cnfStyle w:val="000000000000" w:firstRow="0" w:lastRow="0" w:firstColumn="0" w:lastColumn="0" w:oddVBand="0" w:evenVBand="0" w:oddHBand="0" w:evenHBand="0" w:firstRowFirstColumn="0" w:firstRowLastColumn="0" w:lastRowFirstColumn="0" w:lastRowLastColumn="0"/>
+            </w:pPr>
+            <w:r>
+              <w:t>9</w:t>
+            </w:r>
+            <w:r>
+              <w:t>) O turista submete a avaliação.</w:t>
+            </w:r>
+          </w:p>
+          <w:p>
+            <w:pPr>
+              <w:jc w:val="both"/>
+              <w:cnfStyle w:val="000000000000" w:firstRow="0" w:lastRow="0" w:firstColumn="0" w:lastColumn="0" w:oddVBand="0" w:evenVBand="0" w:oddHBand="0" w:evenHBand="0" w:firstRowFirstColumn="0" w:firstRowLastColumn="0" w:lastRowFirstColumn="0" w:lastRowLastColumn="0"/>
+            </w:pPr>
+            <w:r>
+              <w:t>10</w:t>
+            </w:r>
+            <w:r>
+              <w:t>) O sistema mostra mensagem no ecrã "Obrigado por avaliar o nosso serviço".</w:t>
             </w:r>
           </w:p>
         </w:tc>
@@ -13530,10 +14301,17 @@
           </w:tcPr>
           <w:p>
             <w:pPr>
+              <w:jc w:val="both"/>
               <w:cnfStyle w:val="000000100000" w:firstRow="0" w:lastRow="0" w:firstColumn="0" w:lastColumn="0" w:oddVBand="0" w:evenVBand="0" w:oddHBand="1" w:evenHBand="0" w:firstRowFirstColumn="0" w:firstRowLastColumn="0" w:lastRowFirstColumn="0" w:lastRowLastColumn="0"/>
             </w:pPr>
             <w:r>
-              <w:t>Nenhum.</w:t>
+              <w:t xml:space="preserve">2.a) Se o turista não tiver percorrido </w:t>
+            </w:r>
+            <w:r>
+              <w:t xml:space="preserve">pelo menos </w:t>
+            </w:r>
+            <w:r>
+              <w:t>um trilho, o sistema mostra a mensagem "Nenhum trilho percorrido".</w:t>
             </w:r>
           </w:p>
         </w:tc>
@@ -13570,10 +14348,7 @@
               <w:cnfStyle w:val="000000000000" w:firstRow="0" w:lastRow="0" w:firstColumn="0" w:lastColumn="0" w:oddVBand="0" w:evenVBand="0" w:oddHBand="0" w:evenHBand="0" w:firstRowFirstColumn="0" w:firstRowLastColumn="0" w:lastRowFirstColumn="0" w:lastRowLastColumn="0"/>
             </w:pPr>
             <w:r>
-              <w:t>T</w:t>
-            </w:r>
-            <w:r>
-              <w:t>estar problemas na autenticação e na consulta de reservas.</w:t>
+              <w:t>Testar problemas na autenticação e na submissão da avaliação.</w:t>
             </w:r>
           </w:p>
         </w:tc>
@@ -13612,482 +14387,6 @@
               <w:cnfStyle w:val="000000100000" w:firstRow="0" w:lastRow="0" w:firstColumn="0" w:lastColumn="0" w:oddVBand="0" w:evenVBand="0" w:oddHBand="1" w:evenHBand="0" w:firstRowFirstColumn="0" w:firstRowLastColumn="0" w:lastRowFirstColumn="0" w:lastRowLastColumn="0"/>
             </w:pPr>
             <w:r>
-              <w:t>Nenhum</w:t>
-            </w:r>
-            <w:r>
-              <w:t>a.</w:t>
-            </w:r>
-          </w:p>
-        </w:tc>
-      </w:tr>
-    </w:tbl>
-    <w:p/>
-    <w:p/>
-    <w:p/>
-    <w:p>
-      <w:pPr>
-        <w:pStyle w:val="Cabealho2"/>
-      </w:pPr>
-      <w:bookmarkStart w:id="26" w:name="_Toc498877410"/>
-      <w:r>
-        <w:t>AVALIAR TRILHO</w:t>
-      </w:r>
-      <w:bookmarkEnd w:id="26"/>
-    </w:p>
-    <w:tbl>
-      <w:tblPr>
-        <w:tblStyle w:val="TabeladeGrade4-nfase11"/>
-        <w:tblW w:w="0" w:type="auto"/>
-        <w:tblLook w:val="04A0" w:firstRow="1" w:lastRow="0" w:firstColumn="1" w:lastColumn="0" w:noHBand="0" w:noVBand="1"/>
-      </w:tblPr>
-      <w:tblGrid>
-        <w:gridCol w:w="2235"/>
-        <w:gridCol w:w="6259"/>
-      </w:tblGrid>
-      <w:tr>
-        <w:trPr>
-          <w:cnfStyle w:val="100000000000" w:firstRow="1" w:lastRow="0" w:firstColumn="0" w:lastColumn="0" w:oddVBand="0" w:evenVBand="0" w:oddHBand="0" w:evenHBand="0" w:firstRowFirstColumn="0" w:firstRowLastColumn="0" w:lastRowFirstColumn="0" w:lastRowLastColumn="0"/>
-        </w:trPr>
-        <w:tc>
-          <w:tcPr>
-            <w:cnfStyle w:val="001000000000" w:firstRow="0" w:lastRow="0" w:firstColumn="1" w:lastColumn="0" w:oddVBand="0" w:evenVBand="0" w:oddHBand="0" w:evenHBand="0" w:firstRowFirstColumn="0" w:firstRowLastColumn="0" w:lastRowFirstColumn="0" w:lastRowLastColumn="0"/>
-            <w:tcW w:w="2235" w:type="dxa"/>
-          </w:tcPr>
-          <w:p>
-            <w:pPr>
-              <w:rPr>
-                <w:sz w:val="24"/>
-                <w:szCs w:val="24"/>
-              </w:rPr>
-            </w:pPr>
-            <w:r>
-              <w:rPr>
-                <w:sz w:val="24"/>
-                <w:szCs w:val="24"/>
-              </w:rPr>
-              <w:t>NOME</w:t>
-            </w:r>
-          </w:p>
-        </w:tc>
-        <w:tc>
-          <w:tcPr>
-            <w:tcW w:w="6259" w:type="dxa"/>
-          </w:tcPr>
-          <w:p>
-            <w:pPr>
-              <w:cnfStyle w:val="100000000000" w:firstRow="1" w:lastRow="0" w:firstColumn="0" w:lastColumn="0" w:oddVBand="0" w:evenVBand="0" w:oddHBand="0" w:evenHBand="0" w:firstRowFirstColumn="0" w:firstRowLastColumn="0" w:lastRowFirstColumn="0" w:lastRowLastColumn="0"/>
-            </w:pPr>
-            <w:r>
-              <w:t>AVALIAR TRILHO</w:t>
-            </w:r>
-          </w:p>
-        </w:tc>
-      </w:tr>
-      <w:tr>
-        <w:trPr>
-          <w:cnfStyle w:val="000000100000" w:firstRow="0" w:lastRow="0" w:firstColumn="0" w:lastColumn="0" w:oddVBand="0" w:evenVBand="0" w:oddHBand="1" w:evenHBand="0" w:firstRowFirstColumn="0" w:firstRowLastColumn="0" w:lastRowFirstColumn="0" w:lastRowLastColumn="0"/>
-        </w:trPr>
-        <w:tc>
-          <w:tcPr>
-            <w:cnfStyle w:val="001000000000" w:firstRow="0" w:lastRow="0" w:firstColumn="1" w:lastColumn="0" w:oddVBand="0" w:evenVBand="0" w:oddHBand="0" w:evenHBand="0" w:firstRowFirstColumn="0" w:firstRowLastColumn="0" w:lastRowFirstColumn="0" w:lastRowLastColumn="0"/>
-            <w:tcW w:w="2235" w:type="dxa"/>
-          </w:tcPr>
-          <w:p>
-            <w:pPr>
-              <w:rPr>
-                <w:b w:val="0"/>
-              </w:rPr>
-            </w:pPr>
-          </w:p>
-        </w:tc>
-        <w:tc>
-          <w:tcPr>
-            <w:tcW w:w="6259" w:type="dxa"/>
-          </w:tcPr>
-          <w:p>
-            <w:pPr>
-              <w:cnfStyle w:val="000000100000" w:firstRow="0" w:lastRow="0" w:firstColumn="0" w:lastColumn="0" w:oddVBand="0" w:evenVBand="0" w:oddHBand="1" w:evenHBand="0" w:firstRowFirstColumn="0" w:firstRowLastColumn="0" w:lastRowFirstColumn="0" w:lastRowLastColumn="0"/>
-            </w:pPr>
-          </w:p>
-        </w:tc>
-      </w:tr>
-      <w:tr>
-        <w:tc>
-          <w:tcPr>
-            <w:cnfStyle w:val="001000000000" w:firstRow="0" w:lastRow="0" w:firstColumn="1" w:lastColumn="0" w:oddVBand="0" w:evenVBand="0" w:oddHBand="0" w:evenHBand="0" w:firstRowFirstColumn="0" w:firstRowLastColumn="0" w:lastRowFirstColumn="0" w:lastRowLastColumn="0"/>
-            <w:tcW w:w="2235" w:type="dxa"/>
-          </w:tcPr>
-          <w:p>
-            <w:pPr>
-              <w:rPr>
-                <w:b w:val="0"/>
-                <w:sz w:val="24"/>
-                <w:szCs w:val="24"/>
-              </w:rPr>
-            </w:pPr>
-            <w:r>
-              <w:rPr>
-                <w:b w:val="0"/>
-              </w:rPr>
-              <w:t>Descrição</w:t>
-            </w:r>
-          </w:p>
-        </w:tc>
-        <w:tc>
-          <w:tcPr>
-            <w:tcW w:w="6259" w:type="dxa"/>
-          </w:tcPr>
-          <w:p>
-            <w:pPr>
-              <w:jc w:val="both"/>
-              <w:cnfStyle w:val="000000000000" w:firstRow="0" w:lastRow="0" w:firstColumn="0" w:lastColumn="0" w:oddVBand="0" w:evenVBand="0" w:oddHBand="0" w:evenHBand="0" w:firstRowFirstColumn="0" w:firstRowLastColumn="0" w:lastRowFirstColumn="0" w:lastRowLastColumn="0"/>
-            </w:pPr>
-            <w:r>
-              <w:t>O turista avalia um trilho por ele percorrido, não tendo solicitado nenhum dos serviços disponíveis (reserva de guia, reserva de alojamento ou reserva de materiais).</w:t>
-            </w:r>
-          </w:p>
-        </w:tc>
-      </w:tr>
-      <w:tr>
-        <w:trPr>
-          <w:cnfStyle w:val="000000100000" w:firstRow="0" w:lastRow="0" w:firstColumn="0" w:lastColumn="0" w:oddVBand="0" w:evenVBand="0" w:oddHBand="1" w:evenHBand="0" w:firstRowFirstColumn="0" w:firstRowLastColumn="0" w:lastRowFirstColumn="0" w:lastRowLastColumn="0"/>
-        </w:trPr>
-        <w:tc>
-          <w:tcPr>
-            <w:cnfStyle w:val="001000000000" w:firstRow="0" w:lastRow="0" w:firstColumn="1" w:lastColumn="0" w:oddVBand="0" w:evenVBand="0" w:oddHBand="0" w:evenHBand="0" w:firstRowFirstColumn="0" w:firstRowLastColumn="0" w:lastRowFirstColumn="0" w:lastRowLastColumn="0"/>
-            <w:tcW w:w="2235" w:type="dxa"/>
-          </w:tcPr>
-          <w:p>
-            <w:pPr>
-              <w:rPr>
-                <w:b w:val="0"/>
-                <w:sz w:val="24"/>
-                <w:szCs w:val="24"/>
-              </w:rPr>
-            </w:pPr>
-            <w:r>
-              <w:rPr>
-                <w:b w:val="0"/>
-                <w:sz w:val="24"/>
-                <w:szCs w:val="24"/>
-              </w:rPr>
-              <w:t>Pré-condição</w:t>
-            </w:r>
-          </w:p>
-        </w:tc>
-        <w:tc>
-          <w:tcPr>
-            <w:tcW w:w="6259" w:type="dxa"/>
-          </w:tcPr>
-          <w:p>
-            <w:pPr>
-              <w:cnfStyle w:val="000000100000" w:firstRow="0" w:lastRow="0" w:firstColumn="0" w:lastColumn="0" w:oddVBand="0" w:evenVBand="0" w:oddHBand="1" w:evenHBand="0" w:firstRowFirstColumn="0" w:firstRowLastColumn="0" w:lastRowFirstColumn="0" w:lastRowLastColumn="0"/>
-            </w:pPr>
-            <w:r>
-              <w:t xml:space="preserve">O </w:t>
-            </w:r>
-            <w:r>
-              <w:t>turista</w:t>
-            </w:r>
-            <w:r>
-              <w:t xml:space="preserve"> fez </w:t>
-            </w:r>
-            <w:r>
-              <w:rPr>
-                <w:i/>
-              </w:rPr>
-              <w:t>login</w:t>
-            </w:r>
-            <w:r>
-              <w:t xml:space="preserve"> válido.</w:t>
-            </w:r>
-          </w:p>
-        </w:tc>
-      </w:tr>
-      <w:tr>
-        <w:tc>
-          <w:tcPr>
-            <w:cnfStyle w:val="001000000000" w:firstRow="0" w:lastRow="0" w:firstColumn="1" w:lastColumn="0" w:oddVBand="0" w:evenVBand="0" w:oddHBand="0" w:evenHBand="0" w:firstRowFirstColumn="0" w:firstRowLastColumn="0" w:lastRowFirstColumn="0" w:lastRowLastColumn="0"/>
-            <w:tcW w:w="2235" w:type="dxa"/>
-          </w:tcPr>
-          <w:p>
-            <w:pPr>
-              <w:rPr>
-                <w:b w:val="0"/>
-                <w:sz w:val="24"/>
-                <w:szCs w:val="24"/>
-              </w:rPr>
-            </w:pPr>
-            <w:r>
-              <w:rPr>
-                <w:b w:val="0"/>
-                <w:sz w:val="24"/>
-                <w:szCs w:val="24"/>
-              </w:rPr>
-              <w:t>Cenário principal</w:t>
-            </w:r>
-          </w:p>
-        </w:tc>
-        <w:tc>
-          <w:tcPr>
-            <w:tcW w:w="6259" w:type="dxa"/>
-          </w:tcPr>
-          <w:p>
-            <w:pPr>
-              <w:jc w:val="both"/>
-              <w:cnfStyle w:val="000000000000" w:firstRow="0" w:lastRow="0" w:firstColumn="0" w:lastColumn="0" w:oddVBand="0" w:evenVBand="0" w:oddHBand="0" w:evenHBand="0" w:firstRowFirstColumn="0" w:firstRowLastColumn="0" w:lastRowFirstColumn="0" w:lastRowLastColumn="0"/>
-            </w:pPr>
-            <w:r>
-              <w:t xml:space="preserve">1) O turista visita a página </w:t>
-            </w:r>
-            <w:r>
-              <w:rPr>
-                <w:i/>
-              </w:rPr>
-              <w:t>web</w:t>
-            </w:r>
-            <w:r>
-              <w:t xml:space="preserve"> dedicada à avaliação do serviço.</w:t>
-            </w:r>
-          </w:p>
-          <w:p>
-            <w:pPr>
-              <w:jc w:val="both"/>
-              <w:cnfStyle w:val="000000000000" w:firstRow="0" w:lastRow="0" w:firstColumn="0" w:lastColumn="0" w:oddVBand="0" w:evenVBand="0" w:oddHBand="0" w:evenHBand="0" w:firstRowFirstColumn="0" w:firstRowLastColumn="0" w:lastRowFirstColumn="0" w:lastRowLastColumn="0"/>
-            </w:pPr>
-            <w:r>
-              <w:t>2) O sistema mostra os trilhos que o turista percorreu (caso de uso Escolher Trilho).</w:t>
-            </w:r>
-          </w:p>
-          <w:p>
-            <w:pPr>
-              <w:jc w:val="both"/>
-              <w:cnfStyle w:val="000000000000" w:firstRow="0" w:lastRow="0" w:firstColumn="0" w:lastColumn="0" w:oddVBand="0" w:evenVBand="0" w:oddHBand="0" w:evenHBand="0" w:firstRowFirstColumn="0" w:firstRowLastColumn="0" w:lastRowFirstColumn="0" w:lastRowLastColumn="0"/>
-            </w:pPr>
-            <w:r>
-              <w:t>3) O turista seleciona um trilho.</w:t>
-            </w:r>
-          </w:p>
-          <w:p>
-            <w:pPr>
-              <w:jc w:val="both"/>
-              <w:cnfStyle w:val="000000000000" w:firstRow="0" w:lastRow="0" w:firstColumn="0" w:lastColumn="0" w:oddVBand="0" w:evenVBand="0" w:oddHBand="0" w:evenHBand="0" w:firstRowFirstColumn="0" w:firstRowLastColumn="0" w:lastRowFirstColumn="0" w:lastRowLastColumn="0"/>
-            </w:pPr>
-            <w:r>
-              <w:t>4</w:t>
-            </w:r>
-            <w:r>
-              <w:t>) O sistema mostra ao turista o</w:t>
-            </w:r>
-            <w:r>
-              <w:t xml:space="preserve"> formulário de avaliação do </w:t>
-            </w:r>
-            <w:r>
-              <w:t>trilho</w:t>
-            </w:r>
-            <w:r>
-              <w:t>.</w:t>
-            </w:r>
-          </w:p>
-          <w:p>
-            <w:pPr>
-              <w:jc w:val="both"/>
-              <w:cnfStyle w:val="000000000000" w:firstRow="0" w:lastRow="0" w:firstColumn="0" w:lastColumn="0" w:oddVBand="0" w:evenVBand="0" w:oddHBand="0" w:evenHBand="0" w:firstRowFirstColumn="0" w:firstRowLastColumn="0" w:lastRowFirstColumn="0" w:lastRowLastColumn="0"/>
-            </w:pPr>
-            <w:r>
-              <w:t xml:space="preserve">5) O turista classifica o </w:t>
-            </w:r>
-            <w:r>
-              <w:t>trilho</w:t>
-            </w:r>
-            <w:r>
-              <w:t xml:space="preserve"> </w:t>
-            </w:r>
-            <w:r>
-              <w:t>globalmente</w:t>
-            </w:r>
-            <w:r>
-              <w:t xml:space="preserve"> (valor de 1 a 5, sendo 1 Mau e 5 Excelente</w:t>
-            </w:r>
-            <w:r>
-              <w:t>).</w:t>
-            </w:r>
-          </w:p>
-          <w:p>
-            <w:pPr>
-              <w:jc w:val="both"/>
-              <w:cnfStyle w:val="000000000000" w:firstRow="0" w:lastRow="0" w:firstColumn="0" w:lastColumn="0" w:oddVBand="0" w:evenVBand="0" w:oddHBand="0" w:evenHBand="0" w:firstRowFirstColumn="0" w:firstRowLastColumn="0" w:lastRowFirstColumn="0" w:lastRowLastColumn="0"/>
-            </w:pPr>
-            <w:r>
-              <w:t>6) O sistema mostra um conjunto de perguntas destinado à avaliação detalhada do trilho.</w:t>
-            </w:r>
-          </w:p>
-          <w:p>
-            <w:pPr>
-              <w:jc w:val="both"/>
-              <w:cnfStyle w:val="000000000000" w:firstRow="0" w:lastRow="0" w:firstColumn="0" w:lastColumn="0" w:oddVBand="0" w:evenVBand="0" w:oddHBand="0" w:evenHBand="0" w:firstRowFirstColumn="0" w:firstRowLastColumn="0" w:lastRowFirstColumn="0" w:lastRowLastColumn="0"/>
-            </w:pPr>
-            <w:r>
-              <w:t>7) O turista responde a todas as questões.</w:t>
-            </w:r>
-          </w:p>
-          <w:p>
-            <w:pPr>
-              <w:jc w:val="both"/>
-              <w:cnfStyle w:val="000000000000" w:firstRow="0" w:lastRow="0" w:firstColumn="0" w:lastColumn="0" w:oddVBand="0" w:evenVBand="0" w:oddHBand="0" w:evenHBand="0" w:firstRowFirstColumn="0" w:firstRowLastColumn="0" w:lastRowFirstColumn="0" w:lastRowLastColumn="0"/>
-            </w:pPr>
-            <w:r>
-              <w:t>8</w:t>
-            </w:r>
-            <w:r>
-              <w:t xml:space="preserve">) O sistema ativa o botão de submissão de avaliação, após avaliação do serviço. </w:t>
-            </w:r>
-          </w:p>
-          <w:p>
-            <w:pPr>
-              <w:jc w:val="both"/>
-              <w:cnfStyle w:val="000000000000" w:firstRow="0" w:lastRow="0" w:firstColumn="0" w:lastColumn="0" w:oddVBand="0" w:evenVBand="0" w:oddHBand="0" w:evenHBand="0" w:firstRowFirstColumn="0" w:firstRowLastColumn="0" w:lastRowFirstColumn="0" w:lastRowLastColumn="0"/>
-            </w:pPr>
-            <w:r>
-              <w:t>9</w:t>
-            </w:r>
-            <w:r>
-              <w:t>) O turista submete a avaliação.</w:t>
-            </w:r>
-          </w:p>
-          <w:p>
-            <w:pPr>
-              <w:jc w:val="both"/>
-              <w:cnfStyle w:val="000000000000" w:firstRow="0" w:lastRow="0" w:firstColumn="0" w:lastColumn="0" w:oddVBand="0" w:evenVBand="0" w:oddHBand="0" w:evenHBand="0" w:firstRowFirstColumn="0" w:firstRowLastColumn="0" w:lastRowFirstColumn="0" w:lastRowLastColumn="0"/>
-            </w:pPr>
-            <w:r>
-              <w:t>10</w:t>
-            </w:r>
-            <w:r>
-              <w:t>) O sistema mostra mensagem no ecrã "Obrigado por avaliar o nosso serviço".</w:t>
-            </w:r>
-          </w:p>
-        </w:tc>
-      </w:tr>
-      <w:tr>
-        <w:trPr>
-          <w:cnfStyle w:val="000000100000" w:firstRow="0" w:lastRow="0" w:firstColumn="0" w:lastColumn="0" w:oddVBand="0" w:evenVBand="0" w:oddHBand="1" w:evenHBand="0" w:firstRowFirstColumn="0" w:firstRowLastColumn="0" w:lastRowFirstColumn="0" w:lastRowLastColumn="0"/>
-        </w:trPr>
-        <w:tc>
-          <w:tcPr>
-            <w:cnfStyle w:val="001000000000" w:firstRow="0" w:lastRow="0" w:firstColumn="1" w:lastColumn="0" w:oddVBand="0" w:evenVBand="0" w:oddHBand="0" w:evenHBand="0" w:firstRowFirstColumn="0" w:firstRowLastColumn="0" w:lastRowFirstColumn="0" w:lastRowLastColumn="0"/>
-            <w:tcW w:w="2235" w:type="dxa"/>
-          </w:tcPr>
-          <w:p>
-            <w:pPr>
-              <w:rPr>
-                <w:b w:val="0"/>
-                <w:sz w:val="24"/>
-                <w:szCs w:val="24"/>
-              </w:rPr>
-            </w:pPr>
-            <w:r>
-              <w:rPr>
-                <w:b w:val="0"/>
-                <w:sz w:val="24"/>
-                <w:szCs w:val="24"/>
-              </w:rPr>
-              <w:t>Cenário alternativo</w:t>
-            </w:r>
-          </w:p>
-        </w:tc>
-        <w:tc>
-          <w:tcPr>
-            <w:tcW w:w="6259" w:type="dxa"/>
-          </w:tcPr>
-          <w:p>
-            <w:pPr>
-              <w:jc w:val="both"/>
-              <w:cnfStyle w:val="000000100000" w:firstRow="0" w:lastRow="0" w:firstColumn="0" w:lastColumn="0" w:oddVBand="0" w:evenVBand="0" w:oddHBand="1" w:evenHBand="0" w:firstRowFirstColumn="0" w:firstRowLastColumn="0" w:lastRowFirstColumn="0" w:lastRowLastColumn="0"/>
-            </w:pPr>
-            <w:r>
-              <w:t xml:space="preserve">2.a) Se o turista não tiver percorrido </w:t>
-            </w:r>
-            <w:r>
-              <w:t xml:space="preserve">pelo menos </w:t>
-            </w:r>
-            <w:r>
-              <w:t>um trilho, o sistema mostra a mensagem "Nenhum trilho percorrido".</w:t>
-            </w:r>
-          </w:p>
-        </w:tc>
-      </w:tr>
-      <w:tr>
-        <w:tc>
-          <w:tcPr>
-            <w:cnfStyle w:val="001000000000" w:firstRow="0" w:lastRow="0" w:firstColumn="1" w:lastColumn="0" w:oddVBand="0" w:evenVBand="0" w:oddHBand="0" w:evenHBand="0" w:firstRowFirstColumn="0" w:firstRowLastColumn="0" w:lastRowFirstColumn="0" w:lastRowLastColumn="0"/>
-            <w:tcW w:w="2235" w:type="dxa"/>
-          </w:tcPr>
-          <w:p>
-            <w:pPr>
-              <w:rPr>
-                <w:b w:val="0"/>
-                <w:sz w:val="24"/>
-                <w:szCs w:val="24"/>
-              </w:rPr>
-            </w:pPr>
-            <w:r>
-              <w:rPr>
-                <w:b w:val="0"/>
-              </w:rPr>
-              <w:t>Suplementos</w:t>
-            </w:r>
-          </w:p>
-        </w:tc>
-        <w:tc>
-          <w:tcPr>
-            <w:tcW w:w="6259" w:type="dxa"/>
-          </w:tcPr>
-          <w:p>
-            <w:pPr>
-              <w:jc w:val="both"/>
-              <w:cnfStyle w:val="000000000000" w:firstRow="0" w:lastRow="0" w:firstColumn="0" w:lastColumn="0" w:oddVBand="0" w:evenVBand="0" w:oddHBand="0" w:evenHBand="0" w:firstRowFirstColumn="0" w:firstRowLastColumn="0" w:lastRowFirstColumn="0" w:lastRowLastColumn="0"/>
-            </w:pPr>
-            <w:r>
-              <w:t>Testar problemas na autenticação e na submissão da avaliação.</w:t>
-            </w:r>
-          </w:p>
-        </w:tc>
-      </w:tr>
-      <w:tr>
-        <w:trPr>
-          <w:cnfStyle w:val="000000100000" w:firstRow="0" w:lastRow="0" w:firstColumn="0" w:lastColumn="0" w:oddVBand="0" w:evenVBand="0" w:oddHBand="1" w:evenHBand="0" w:firstRowFirstColumn="0" w:firstRowLastColumn="0" w:lastRowFirstColumn="0" w:lastRowLastColumn="0"/>
-        </w:trPr>
-        <w:tc>
-          <w:tcPr>
-            <w:cnfStyle w:val="001000000000" w:firstRow="0" w:lastRow="0" w:firstColumn="1" w:lastColumn="0" w:oddVBand="0" w:evenVBand="0" w:oddHBand="0" w:evenHBand="0" w:firstRowFirstColumn="0" w:firstRowLastColumn="0" w:lastRowFirstColumn="0" w:lastRowLastColumn="0"/>
-            <w:tcW w:w="2235" w:type="dxa"/>
-          </w:tcPr>
-          <w:p>
-            <w:pPr>
-              <w:rPr>
-                <w:b w:val="0"/>
-                <w:sz w:val="24"/>
-                <w:szCs w:val="24"/>
-              </w:rPr>
-            </w:pPr>
-            <w:r>
-              <w:rPr>
-                <w:b w:val="0"/>
-              </w:rPr>
-              <w:t>Pós-condição</w:t>
-            </w:r>
-          </w:p>
-        </w:tc>
-        <w:tc>
-          <w:tcPr>
-            <w:tcW w:w="6259" w:type="dxa"/>
-          </w:tcPr>
-          <w:p>
-            <w:pPr>
-              <w:cnfStyle w:val="000000100000" w:firstRow="0" w:lastRow="0" w:firstColumn="0" w:lastColumn="0" w:oddVBand="0" w:evenVBand="0" w:oddHBand="1" w:evenHBand="0" w:firstRowFirstColumn="0" w:firstRowLastColumn="0" w:lastRowFirstColumn="0" w:lastRowLastColumn="0"/>
-            </w:pPr>
-            <w:r>
               <w:t>Nenhuma.</w:t>
             </w:r>
           </w:p>
@@ -14098,12 +14397,12 @@
       <w:pPr>
         <w:pStyle w:val="Cabealho2"/>
       </w:pPr>
-      <w:bookmarkStart w:id="27" w:name="_Toc498877411"/>
+      <w:bookmarkStart w:id="26" w:name="_Toc498877411"/>
       <w:r>
         <w:lastRenderedPageBreak/>
         <w:t>AVALIAR SERVIÇOS</w:t>
       </w:r>
-      <w:bookmarkEnd w:id="27"/>
+      <w:bookmarkEnd w:id="26"/>
     </w:p>
     <w:tbl>
       <w:tblPr>
@@ -15226,16 +15525,16 @@
       <w:pPr>
         <w:pStyle w:val="Cabealho1"/>
       </w:pPr>
-      <w:bookmarkStart w:id="28" w:name="_Toc498877412"/>
+      <w:bookmarkStart w:id="27" w:name="_Toc498877412"/>
       <w:r>
         <w:lastRenderedPageBreak/>
         <w:t>Diagrama de Classes Parcial</w:t>
       </w:r>
-      <w:bookmarkEnd w:id="28"/>
+      <w:bookmarkEnd w:id="27"/>
     </w:p>
     <w:p/>
     <w:p>
-      <w:bookmarkStart w:id="29" w:name="_Toc498877413"/>
+      <w:bookmarkStart w:id="28" w:name="_Toc498877413"/>
       <w:r>
         <w:rPr>
           <w:noProof/>
@@ -15283,7 +15582,7 @@
           </wp:inline>
         </w:drawing>
       </w:r>
-      <w:bookmarkEnd w:id="29"/>
+      <w:bookmarkEnd w:id="28"/>
     </w:p>
     <w:p/>
     <w:p/>
@@ -15301,23 +15600,23 @@
       <w:pPr>
         <w:pStyle w:val="Cabealho1"/>
       </w:pPr>
-      <w:bookmarkStart w:id="30" w:name="_Toc498877414"/>
+      <w:bookmarkStart w:id="29" w:name="_Toc498877414"/>
       <w:r>
         <w:lastRenderedPageBreak/>
         <w:t>Diagramas de sequência</w:t>
       </w:r>
-      <w:bookmarkEnd w:id="30"/>
+      <w:bookmarkEnd w:id="29"/>
     </w:p>
     <w:p/>
     <w:p>
       <w:pPr>
         <w:pStyle w:val="Cabealho2"/>
       </w:pPr>
-      <w:bookmarkStart w:id="31" w:name="_Toc498877415"/>
+      <w:bookmarkStart w:id="30" w:name="_Toc498877415"/>
       <w:r>
         <w:t>Atualizar Trilho</w:t>
       </w:r>
-      <w:bookmarkEnd w:id="31"/>
+      <w:bookmarkEnd w:id="30"/>
     </w:p>
     <w:p>
       <w:pPr>
@@ -15448,12 +15747,12 @@
       <w:pPr>
         <w:pStyle w:val="Cabealho2"/>
       </w:pPr>
-      <w:bookmarkStart w:id="32" w:name="_Toc498877416"/>
+      <w:bookmarkStart w:id="31" w:name="_Toc498877416"/>
       <w:r>
         <w:lastRenderedPageBreak/>
         <w:t>Consultar Trilho</w:t>
       </w:r>
-      <w:bookmarkEnd w:id="32"/>
+      <w:bookmarkEnd w:id="31"/>
     </w:p>
     <w:p>
       <w:pPr>
@@ -15611,12 +15910,12 @@
       <w:pPr>
         <w:pStyle w:val="Cabealho2"/>
       </w:pPr>
-      <w:bookmarkStart w:id="33" w:name="_Toc498877417"/>
+      <w:bookmarkStart w:id="32" w:name="_Toc498877417"/>
       <w:r>
         <w:lastRenderedPageBreak/>
         <w:t>Criar Trilho</w:t>
       </w:r>
-      <w:bookmarkEnd w:id="33"/>
+      <w:bookmarkEnd w:id="32"/>
     </w:p>
     <w:p>
       <w:pPr>
@@ -15690,11 +15989,12 @@
       <w:pPr>
         <w:pStyle w:val="Cabealho2"/>
       </w:pPr>
-      <w:bookmarkStart w:id="34" w:name="_Toc498877418"/>
+      <w:bookmarkStart w:id="33" w:name="_Toc498877418"/>
       <w:r>
+        <w:lastRenderedPageBreak/>
         <w:t>Desativar Trilho</w:t>
       </w:r>
-      <w:bookmarkEnd w:id="34"/>
+      <w:bookmarkEnd w:id="33"/>
     </w:p>
     <w:p>
       <w:pPr>
@@ -15709,9 +16009,9 @@
         </w:rPr>
         <w:drawing>
           <wp:inline distT="0" distB="0" distL="0" distR="0">
-            <wp:extent cx="5400040" cy="3701415"/>
+            <wp:extent cx="5400040" cy="4105910"/>
             <wp:effectExtent l="0" t="0" r="0" b="0"/>
-            <wp:docPr id="8" name="Imagem 8"/>
+            <wp:docPr id="13" name="Imagem 13"/>
             <wp:cNvGraphicFramePr>
               <a:graphicFrameLocks xmlns:a="http://schemas.openxmlformats.org/drawingml/2006/main" noChangeAspect="1"/>
             </wp:cNvGraphicFramePr>
@@ -15719,7 +16019,7 @@
               <a:graphicData uri="http://schemas.openxmlformats.org/drawingml/2006/picture">
                 <pic:pic xmlns:pic="http://schemas.openxmlformats.org/drawingml/2006/picture">
                   <pic:nvPicPr>
-                    <pic:cNvPr id="8" name="Diagrama Sequencia - Desativar Trilho.PNG"/>
+                    <pic:cNvPr id="13" name="Diagrama sequencia - Desativar Trilho.emf"/>
                     <pic:cNvPicPr/>
                   </pic:nvPicPr>
                   <pic:blipFill>
@@ -15737,7 +16037,7 @@
                   <pic:spPr>
                     <a:xfrm>
                       <a:off x="0" y="0"/>
-                      <a:ext cx="5400040" cy="3701415"/>
+                      <a:ext cx="5400040" cy="4105910"/>
                     </a:xfrm>
                     <a:prstGeom prst="rect">
                       <a:avLst/>
@@ -15749,6 +16049,8 @@
           </wp:inline>
         </w:drawing>
       </w:r>
+      <w:bookmarkStart w:id="34" w:name="_GoBack"/>
+      <w:bookmarkEnd w:id="34"/>
     </w:p>
     <w:p>
       <w:pPr>
@@ -15763,7 +16065,6 @@
       </w:pPr>
       <w:bookmarkStart w:id="35" w:name="_Toc498877419"/>
       <w:r>
-        <w:lastRenderedPageBreak/>
         <w:t>Diagrama de Classes Parcial</w:t>
       </w:r>
       <w:bookmarkEnd w:id="35"/>
@@ -15783,7 +16084,25 @@
           <w:sz w:val="32"/>
           <w:szCs w:val="32"/>
         </w:rPr>
-        <w:t>“coloquem o vosso Diagrama de Classes Parcial”</w:t>
+        <w:t>“</w:t>
+      </w:r>
+      <w:proofErr w:type="gramStart"/>
+      <w:r>
+        <w:rPr>
+          <w:color w:val="FF0000"/>
+          <w:sz w:val="32"/>
+          <w:szCs w:val="32"/>
+        </w:rPr>
+        <w:t>coloquem</w:t>
+      </w:r>
+      <w:proofErr w:type="gramEnd"/>
+      <w:r>
+        <w:rPr>
+          <w:color w:val="FF0000"/>
+          <w:sz w:val="32"/>
+          <w:szCs w:val="32"/>
+        </w:rPr>
+        <w:t xml:space="preserve"> o vosso Diagrama de Classes Parcial”</w:t>
       </w:r>
     </w:p>
     <w:p>
@@ -15816,7 +16135,25 @@
           <w:sz w:val="32"/>
           <w:szCs w:val="32"/>
         </w:rPr>
-        <w:t>“coloquem os vossos Diagramas de sequência”</w:t>
+        <w:t>“</w:t>
+      </w:r>
+      <w:proofErr w:type="gramStart"/>
+      <w:r>
+        <w:rPr>
+          <w:color w:val="FF0000"/>
+          <w:sz w:val="32"/>
+          <w:szCs w:val="32"/>
+        </w:rPr>
+        <w:t>coloquem</w:t>
+      </w:r>
+      <w:proofErr w:type="gramEnd"/>
+      <w:r>
+        <w:rPr>
+          <w:color w:val="FF0000"/>
+          <w:sz w:val="32"/>
+          <w:szCs w:val="32"/>
+        </w:rPr>
+        <w:t xml:space="preserve"> os vossos Diagramas de sequência”</w:t>
       </w:r>
     </w:p>
     <w:p>
@@ -15844,6 +16181,7 @@
       </w:pPr>
       <w:bookmarkStart w:id="37" w:name="_Toc498877421"/>
       <w:r>
+        <w:lastRenderedPageBreak/>
         <w:t>Diagrama</w:t>
       </w:r>
       <w:r>
@@ -15874,7 +16212,25 @@
           <w:sz w:val="32"/>
           <w:szCs w:val="32"/>
         </w:rPr>
-        <w:t xml:space="preserve">“preciso </w:t>
+        <w:t>“</w:t>
+      </w:r>
+      <w:proofErr w:type="gramStart"/>
+      <w:r>
+        <w:rPr>
+          <w:color w:val="FF0000"/>
+          <w:sz w:val="32"/>
+          <w:szCs w:val="32"/>
+        </w:rPr>
+        <w:t>preciso</w:t>
+      </w:r>
+      <w:proofErr w:type="gramEnd"/>
+      <w:r>
+        <w:rPr>
+          <w:color w:val="FF0000"/>
+          <w:sz w:val="32"/>
+          <w:szCs w:val="32"/>
+        </w:rPr>
+        <w:t xml:space="preserve"> </w:t>
       </w:r>
       <w:r>
         <w:rPr>
@@ -15999,7 +16355,6 @@
       </w:pPr>
       <w:bookmarkStart w:id="38" w:name="_Toc498877422"/>
       <w:r>
-        <w:lastRenderedPageBreak/>
         <w:t>Diagrama de Estados</w:t>
       </w:r>
       <w:bookmarkEnd w:id="38"/>
@@ -16011,6 +16366,7 @@
           <w:noProof/>
           <w:lang w:val="en-US"/>
         </w:rPr>
+        <w:lastRenderedPageBreak/>
         <w:drawing>
           <wp:inline distT="0" distB="0" distL="0" distR="0">
             <wp:extent cx="4560141" cy="4865156"/>
@@ -16069,7 +16425,26 @@
           <w:sz w:val="32"/>
           <w:szCs w:val="32"/>
         </w:rPr>
-        <w:t xml:space="preserve">“ Duvida: Entry </w:t>
+        <w:t xml:space="preserve">“ Duvida: </w:t>
+      </w:r>
+      <w:proofErr w:type="spellStart"/>
+      <w:proofErr w:type="gramStart"/>
+      <w:r>
+        <w:rPr>
+          <w:color w:val="FF0000"/>
+          <w:sz w:val="32"/>
+          <w:szCs w:val="32"/>
+        </w:rPr>
+        <w:t>Entry</w:t>
+      </w:r>
+      <w:proofErr w:type="spellEnd"/>
+      <w:r>
+        <w:rPr>
+          <w:color w:val="FF0000"/>
+          <w:sz w:val="32"/>
+          <w:szCs w:val="32"/>
+        </w:rPr>
+        <w:t xml:space="preserve"> </w:t>
       </w:r>
       <w:r>
         <w:rPr>
@@ -16077,7 +16452,16 @@
           <w:sz w:val="32"/>
           <w:szCs w:val="32"/>
         </w:rPr>
-        <w:t xml:space="preserve"> ??? </w:t>
+        <w:t xml:space="preserve"> ?</w:t>
+      </w:r>
+      <w:proofErr w:type="gramEnd"/>
+      <w:r>
+        <w:rPr>
+          <w:color w:val="FF0000"/>
+          <w:sz w:val="32"/>
+          <w:szCs w:val="32"/>
+        </w:rPr>
+        <w:t xml:space="preserve">?? </w:t>
       </w:r>
       <w:r>
         <w:rPr>
@@ -19059,7 +19443,7 @@
 </file>
 
 <file path=customXml/itemProps1.xml><?xml version="1.0" encoding="utf-8"?>
-<ds:datastoreItem xmlns:ds="http://schemas.openxmlformats.org/officeDocument/2006/customXml" ds:itemID="{2E4E7A25-2597-46E1-BDD0-2182837559AE}">
+<ds:datastoreItem xmlns:ds="http://schemas.openxmlformats.org/officeDocument/2006/customXml" ds:itemID="{A9832486-9780-4EAA-A9F4-483D7568A2E9}">
   <ds:schemaRefs>
     <ds:schemaRef ds:uri="http://schemas.openxmlformats.org/officeDocument/2006/bibliography"/>
   </ds:schemaRefs>

</xml_diff>